<commit_message>
methods of Exp 2 written
</commit_message>
<xml_diff>
--- a/manuscript/MS_simultaneous_opposite_adaptation.docx
+++ b/manuscript/MS_simultaneous_opposite_adaptation.docx
@@ -306,6 +306,7 @@
         </w:rPr>
         <w:t>repository (</w:t>
       </w:r>
+      <w:proofErr w:type="spellStart"/>
       <w:r>
         <w:rPr>
           <w:rFonts w:ascii="Times New Roman" w:hAnsi="Times New Roman" w:cs="Times New Roman"/>
@@ -316,6 +317,7 @@
         </w:rPr>
         <w:t>ToDo</w:t>
       </w:r>
+      <w:proofErr w:type="spellEnd"/>
       <w:r>
         <w:rPr>
           <w:rFonts w:ascii="Times New Roman" w:hAnsi="Times New Roman" w:cs="Times New Roman"/>
@@ -377,6 +379,7 @@
           <w:lang w:val="en-US"/>
         </w:rPr>
       </w:pPr>
+      <w:proofErr w:type="spellStart"/>
       <w:r>
         <w:rPr>
           <w:color w:val="C00000"/>
@@ -384,6 +387,7 @@
         </w:rPr>
         <w:t>ToDo</w:t>
       </w:r>
+      <w:proofErr w:type="spellEnd"/>
     </w:p>
     <w:p>
       <w:pPr>
@@ -424,6 +428,7 @@
         </w:rPr>
         <w:t xml:space="preserve"> </w:t>
       </w:r>
+      <w:proofErr w:type="spellStart"/>
       <w:r>
         <w:rPr>
           <w:rFonts w:ascii="Times New Roman" w:hAnsi="Times New Roman" w:cs="Times New Roman"/>
@@ -434,6 +439,7 @@
         </w:rPr>
         <w:t>ToDo</w:t>
       </w:r>
+      <w:proofErr w:type="spellEnd"/>
     </w:p>
     <w:p>
       <w:pPr>
@@ -491,6 +497,7 @@
           <w:lang w:val="en-US"/>
         </w:rPr>
       </w:pPr>
+      <w:proofErr w:type="spellStart"/>
       <w:r>
         <w:rPr>
           <w:rFonts w:ascii="Times New Roman" w:hAnsi="Times New Roman" w:cs="Times New Roman"/>
@@ -501,6 +508,7 @@
         </w:rPr>
         <w:t>ToDo</w:t>
       </w:r>
+      <w:proofErr w:type="spellEnd"/>
     </w:p>
     <w:p>
       <w:pPr>
@@ -516,6 +524,7 @@
           <w:lang w:val="en-US"/>
         </w:rPr>
       </w:pPr>
+      <w:proofErr w:type="spellStart"/>
       <w:r>
         <w:rPr>
           <w:rFonts w:ascii="Times New Roman" w:hAnsi="Times New Roman" w:cs="Times New Roman"/>
@@ -526,6 +535,7 @@
         </w:rPr>
         <w:t>ToDo</w:t>
       </w:r>
+      <w:proofErr w:type="spellEnd"/>
     </w:p>
     <w:p>
       <w:pPr>
@@ -572,6 +582,7 @@
           <w:lang w:val="en-US"/>
         </w:rPr>
       </w:pPr>
+      <w:proofErr w:type="spellStart"/>
       <w:r>
         <w:rPr>
           <w:color w:val="C00000"/>
@@ -579,6 +590,7 @@
         </w:rPr>
         <w:t>ToDo</w:t>
       </w:r>
+      <w:proofErr w:type="spellEnd"/>
     </w:p>
     <w:p>
       <w:pPr>
@@ -644,6 +656,7 @@
           <w:lang w:val="en-US"/>
         </w:rPr>
       </w:pPr>
+      <w:proofErr w:type="spellStart"/>
       <w:r>
         <w:rPr>
           <w:color w:val="C00000"/>
@@ -651,6 +664,7 @@
         </w:rPr>
         <w:t>ToDo</w:t>
       </w:r>
+      <w:proofErr w:type="spellEnd"/>
     </w:p>
     <w:p>
       <w:pPr>
@@ -767,6 +781,7 @@
         </w:rPr>
         <w:t xml:space="preserve"> (</w:t>
       </w:r>
+      <w:proofErr w:type="spellStart"/>
       <w:r>
         <w:rPr>
           <w:color w:val="C00000"/>
@@ -774,6 +789,7 @@
         </w:rPr>
         <w:t>ToDo</w:t>
       </w:r>
+      <w:proofErr w:type="spellEnd"/>
       <w:r>
         <w:rPr>
           <w:lang w:val="en-US"/>
@@ -845,7 +861,21 @@
         <w:rPr>
           <w:lang w:val="en-US"/>
         </w:rPr>
-        <w:t xml:space="preserve"> collected online via Psytoolkit version 3.3.2 </w:t>
+        <w:t xml:space="preserve"> collected online via </w:t>
+      </w:r>
+      <w:proofErr w:type="spellStart"/>
+      <w:r>
+        <w:rPr>
+          <w:lang w:val="en-US"/>
+        </w:rPr>
+        <w:t>Psytoolkit</w:t>
+      </w:r>
+      <w:proofErr w:type="spellEnd"/>
+      <w:r>
+        <w:rPr>
+          <w:lang w:val="en-US"/>
+        </w:rPr>
+        <w:t xml:space="preserve"> version 3.3.2 </w:t>
       </w:r>
       <w:sdt>
         <w:sdtPr>
@@ -882,7 +912,21 @@
             <w:rPr>
               <w:lang w:val="en-US"/>
             </w:rPr>
-            <w:t>(Stoet, 2010, 2017)</w:t>
+            <w:t>(</w:t>
+          </w:r>
+          <w:proofErr w:type="spellStart"/>
+          <w:r>
+            <w:rPr>
+              <w:lang w:val="en-US"/>
+            </w:rPr>
+            <w:t>Stoet</w:t>
+          </w:r>
+          <w:proofErr w:type="spellEnd"/>
+          <w:r>
+            <w:rPr>
+              <w:lang w:val="en-US"/>
+            </w:rPr>
+            <w:t>, 2010, 2017)</w:t>
           </w:r>
           <w:r>
             <w:rPr>
@@ -1173,7 +1217,37 @@
         <w:rPr>
           <w:lang w:val="en-US"/>
         </w:rPr>
-        <w:t>The experiment was in line with the ethical guidelines by the American Psychological Association (APA) and approved by the local ethics committee of the Friedrich Schiller University Jena (</w:t>
+        <w:t>All</w:t>
+      </w:r>
+      <w:r>
+        <w:rPr>
+          <w:lang w:val="en-US"/>
+        </w:rPr>
+        <w:t xml:space="preserve"> experiment</w:t>
+      </w:r>
+      <w:r>
+        <w:rPr>
+          <w:lang w:val="en-US"/>
+        </w:rPr>
+        <w:t>s</w:t>
+      </w:r>
+      <w:r>
+        <w:rPr>
+          <w:lang w:val="en-US"/>
+        </w:rPr>
+        <w:t xml:space="preserve"> w</w:t>
+      </w:r>
+      <w:r>
+        <w:rPr>
+          <w:lang w:val="en-US"/>
+        </w:rPr>
+        <w:t>ere</w:t>
+      </w:r>
+      <w:r>
+        <w:rPr>
+          <w:lang w:val="en-US"/>
+        </w:rPr>
+        <w:t xml:space="preserve"> in line with the ethical guidelines by the American Psychological Association (APA) and approved by the local ethics committee of the Friedrich Schiller University Jena (</w:t>
       </w:r>
       <w:r>
         <w:rPr>
@@ -1213,7 +1287,21 @@
         <w:rPr>
           <w:lang w:val="en-US"/>
         </w:rPr>
-        <w:t xml:space="preserve">This study used morphed voices ranging on a continuum from fearful to angry. </w:t>
+        <w:t xml:space="preserve">This study used morphed voices ranging on a continuum from </w:t>
+      </w:r>
+      <w:proofErr w:type="gramStart"/>
+      <w:r>
+        <w:rPr>
+          <w:lang w:val="en-US"/>
+        </w:rPr>
+        <w:t>fearful</w:t>
+      </w:r>
+      <w:proofErr w:type="gramEnd"/>
+      <w:r>
+        <w:rPr>
+          <w:lang w:val="en-US"/>
+        </w:rPr>
+        <w:t xml:space="preserve"> to angry. </w:t>
       </w:r>
       <w:r>
         <w:rPr>
@@ -1282,7 +1370,63 @@
         <w:rPr>
           <w:lang w:val="en-US"/>
         </w:rPr>
-        <w:t>four pseudowords (/molen/, /namil/, /loman/, /belam/), spoken by 4</w:t>
+        <w:t>four pseudowords (/</w:t>
+      </w:r>
+      <w:proofErr w:type="spellStart"/>
+      <w:r>
+        <w:rPr>
+          <w:lang w:val="en-US"/>
+        </w:rPr>
+        <w:t>molen</w:t>
+      </w:r>
+      <w:proofErr w:type="spellEnd"/>
+      <w:r>
+        <w:rPr>
+          <w:lang w:val="en-US"/>
+        </w:rPr>
+        <w:t>/, /</w:t>
+      </w:r>
+      <w:proofErr w:type="spellStart"/>
+      <w:r>
+        <w:rPr>
+          <w:lang w:val="en-US"/>
+        </w:rPr>
+        <w:t>namil</w:t>
+      </w:r>
+      <w:proofErr w:type="spellEnd"/>
+      <w:r>
+        <w:rPr>
+          <w:lang w:val="en-US"/>
+        </w:rPr>
+        <w:t>/, /</w:t>
+      </w:r>
+      <w:proofErr w:type="spellStart"/>
+      <w:r>
+        <w:rPr>
+          <w:lang w:val="en-US"/>
+        </w:rPr>
+        <w:t>loman</w:t>
+      </w:r>
+      <w:proofErr w:type="spellEnd"/>
+      <w:r>
+        <w:rPr>
+          <w:lang w:val="en-US"/>
+        </w:rPr>
+        <w:t>/, /</w:t>
+      </w:r>
+      <w:proofErr w:type="spellStart"/>
+      <w:r>
+        <w:rPr>
+          <w:lang w:val="en-US"/>
+        </w:rPr>
+        <w:t>belam</w:t>
+      </w:r>
+      <w:proofErr w:type="spellEnd"/>
+      <w:r>
+        <w:rPr>
+          <w:lang w:val="en-US"/>
+        </w:rPr>
+        <w:t>/), spoken by 4</w:t>
       </w:r>
       <w:r>
         <w:rPr>
@@ -1455,7 +1599,21 @@
         <w:rPr>
           <w:lang w:val="en-US"/>
         </w:rPr>
-        <w:t>(tML), encompassing equidistant 10% steps from 20/80 (fear</w:t>
+        <w:t>(</w:t>
+      </w:r>
+      <w:proofErr w:type="spellStart"/>
+      <w:r>
+        <w:rPr>
+          <w:lang w:val="en-US"/>
+        </w:rPr>
+        <w:t>tML</w:t>
+      </w:r>
+      <w:proofErr w:type="spellEnd"/>
+      <w:r>
+        <w:rPr>
+          <w:lang w:val="en-US"/>
+        </w:rPr>
+        <w:t>), encompassing equidistant 10% steps from 20/80 (fear</w:t>
       </w:r>
       <w:r>
         <w:rPr>
@@ -1479,7 +1637,21 @@
         <w:rPr>
           <w:lang w:val="en-US"/>
         </w:rPr>
-        <w:t>x 7 (tML) resulted in 112 target stimuli.</w:t>
+        <w:t>x 7 (</w:t>
+      </w:r>
+      <w:proofErr w:type="spellStart"/>
+      <w:r>
+        <w:rPr>
+          <w:lang w:val="en-US"/>
+        </w:rPr>
+        <w:t>tML</w:t>
+      </w:r>
+      <w:proofErr w:type="spellEnd"/>
+      <w:r>
+        <w:rPr>
+          <w:lang w:val="en-US"/>
+        </w:rPr>
+        <w:t>) resulted in 112 target stimuli.</w:t>
       </w:r>
       <w:r>
         <w:rPr>
@@ -1491,7 +1663,21 @@
         <w:rPr>
           <w:lang w:val="en-US"/>
         </w:rPr>
-        <w:t xml:space="preserve">Using Praat software </w:t>
+        <w:t xml:space="preserve">Using </w:t>
+      </w:r>
+      <w:proofErr w:type="spellStart"/>
+      <w:r>
+        <w:rPr>
+          <w:lang w:val="en-US"/>
+        </w:rPr>
+        <w:t>Praat</w:t>
+      </w:r>
+      <w:proofErr w:type="spellEnd"/>
+      <w:r>
+        <w:rPr>
+          <w:lang w:val="en-US"/>
+        </w:rPr>
+        <w:t xml:space="preserve"> software </w:t>
       </w:r>
       <w:sdt>
         <w:sdtPr>
@@ -1585,7 +1771,21 @@
         <w:rPr>
           <w:lang w:val="en-US"/>
         </w:rPr>
-        <w:t xml:space="preserve"> ms, Min = </w:t>
+        <w:t xml:space="preserve"> </w:t>
+      </w:r>
+      <w:proofErr w:type="spellStart"/>
+      <w:r>
+        <w:rPr>
+          <w:lang w:val="en-US"/>
+        </w:rPr>
+        <w:t>ms</w:t>
+      </w:r>
+      <w:proofErr w:type="spellEnd"/>
+      <w:r>
+        <w:rPr>
+          <w:lang w:val="en-US"/>
+        </w:rPr>
+        <w:t xml:space="preserve">, Min = </w:t>
       </w:r>
       <w:r>
         <w:rPr>
@@ -1598,7 +1798,21 @@
         <w:rPr>
           <w:lang w:val="en-US"/>
         </w:rPr>
-        <w:t xml:space="preserve"> ms, Max = </w:t>
+        <w:t xml:space="preserve"> </w:t>
+      </w:r>
+      <w:proofErr w:type="spellStart"/>
+      <w:r>
+        <w:rPr>
+          <w:lang w:val="en-US"/>
+        </w:rPr>
+        <w:t>ms</w:t>
+      </w:r>
+      <w:proofErr w:type="spellEnd"/>
+      <w:r>
+        <w:rPr>
+          <w:lang w:val="en-US"/>
+        </w:rPr>
+        <w:t xml:space="preserve">, Max = </w:t>
       </w:r>
       <w:r>
         <w:rPr>
@@ -1611,14 +1825,28 @@
         <w:rPr>
           <w:lang w:val="en-US"/>
         </w:rPr>
-        <w:t xml:space="preserve"> ms,</w:t>
-      </w:r>
-      <w:r>
-        <w:rPr>
-          <w:lang w:val="en-US"/>
-        </w:rPr>
         <w:t xml:space="preserve"> </w:t>
       </w:r>
+      <w:proofErr w:type="spellStart"/>
+      <w:r>
+        <w:rPr>
+          <w:lang w:val="en-US"/>
+        </w:rPr>
+        <w:t>ms</w:t>
+      </w:r>
+      <w:proofErr w:type="spellEnd"/>
+      <w:r>
+        <w:rPr>
+          <w:lang w:val="en-US"/>
+        </w:rPr>
+        <w:t>,</w:t>
+      </w:r>
+      <w:r>
+        <w:rPr>
+          <w:lang w:val="en-US"/>
+        </w:rPr>
+        <w:t xml:space="preserve"> </w:t>
+      </w:r>
       <w:r>
         <w:rPr>
           <w:lang w:val="en-US"/>
@@ -1636,7 +1864,21 @@
         <w:rPr>
           <w:lang w:val="en-US"/>
         </w:rPr>
-        <w:t xml:space="preserve"> ms). A summary of the acoustic properties</w:t>
+        <w:t xml:space="preserve"> </w:t>
+      </w:r>
+      <w:proofErr w:type="spellStart"/>
+      <w:r>
+        <w:rPr>
+          <w:lang w:val="en-US"/>
+        </w:rPr>
+        <w:t>ms</w:t>
+      </w:r>
+      <w:proofErr w:type="spellEnd"/>
+      <w:r>
+        <w:rPr>
+          <w:lang w:val="en-US"/>
+        </w:rPr>
+        <w:t>). A summary of the acoustic properties</w:t>
       </w:r>
       <w:r>
         <w:rPr>
@@ -2038,6 +2280,7 @@
           <w:color w:val="auto"/>
           <w:sz w:val="22"/>
           <w:szCs w:val="22"/>
+          <w:lang w:val="en-US"/>
         </w:rPr>
       </w:pPr>
       <w:r>
@@ -2049,6 +2292,7 @@
           <w:color w:val="auto"/>
           <w:sz w:val="22"/>
           <w:szCs w:val="22"/>
+          <w:lang w:val="en-US"/>
         </w:rPr>
         <w:lastRenderedPageBreak/>
         <w:t xml:space="preserve">Figure </w:t>
@@ -2074,6 +2318,7 @@
           <w:color w:val="auto"/>
           <w:sz w:val="22"/>
           <w:szCs w:val="22"/>
+          <w:lang w:val="en-US"/>
         </w:rPr>
         <w:instrText xml:space="preserve"> SEQ Figure \* ARABIC </w:instrText>
       </w:r>
@@ -2099,6 +2344,7 @@
           <w:color w:val="auto"/>
           <w:sz w:val="22"/>
           <w:szCs w:val="22"/>
+          <w:lang w:val="en-US"/>
         </w:rPr>
         <w:t>1</w:t>
       </w:r>
@@ -2530,7 +2776,35 @@
         <w:rPr>
           <w:lang w:val="en-US"/>
         </w:rPr>
-        <w:t xml:space="preserve"> (German: “Bitte reagieren Sie schneller”).</w:t>
+        <w:t xml:space="preserve"> (German: “Bitte </w:t>
+      </w:r>
+      <w:proofErr w:type="spellStart"/>
+      <w:r>
+        <w:rPr>
+          <w:lang w:val="en-US"/>
+        </w:rPr>
+        <w:t>reagieren</w:t>
+      </w:r>
+      <w:proofErr w:type="spellEnd"/>
+      <w:r>
+        <w:rPr>
+          <w:lang w:val="en-US"/>
+        </w:rPr>
+        <w:t xml:space="preserve"> Sie </w:t>
+      </w:r>
+      <w:proofErr w:type="spellStart"/>
+      <w:r>
+        <w:rPr>
+          <w:lang w:val="en-US"/>
+        </w:rPr>
+        <w:t>schneller</w:t>
+      </w:r>
+      <w:proofErr w:type="spellEnd"/>
+      <w:r>
+        <w:rPr>
+          <w:lang w:val="en-US"/>
+        </w:rPr>
+        <w:t>”).</w:t>
       </w:r>
       <w:r>
         <w:rPr>
@@ -2679,7 +2953,21 @@
         <w:rPr>
           <w:lang w:val="en-US"/>
         </w:rPr>
-        <w:t xml:space="preserve">. Otherwise, both blocks were identical and it was counterbalanced between participants which one came first.  Each block consisted of an adaptation phase and a response phase. </w:t>
+        <w:t xml:space="preserve">. Otherwise, both blocks were </w:t>
+      </w:r>
+      <w:proofErr w:type="gramStart"/>
+      <w:r>
+        <w:rPr>
+          <w:lang w:val="en-US"/>
+        </w:rPr>
+        <w:t>identical</w:t>
+      </w:r>
+      <w:proofErr w:type="gramEnd"/>
+      <w:r>
+        <w:rPr>
+          <w:lang w:val="en-US"/>
+        </w:rPr>
+        <w:t xml:space="preserve"> and it was counterbalanced between participants which one came first.  Each block consisted of an adaptation phase and a response phase. </w:t>
       </w:r>
       <w:r>
         <w:rPr>
@@ -2765,7 +3053,21 @@
         <w:rPr>
           <w:lang w:val="en-US"/>
         </w:rPr>
-        <w:t xml:space="preserve"> and an interstimulus interval of 400 ms.  P</w:t>
+        <w:t xml:space="preserve"> and an interstimulus interval of 400 </w:t>
+      </w:r>
+      <w:proofErr w:type="spellStart"/>
+      <w:r>
+        <w:rPr>
+          <w:lang w:val="en-US"/>
+        </w:rPr>
+        <w:t>ms.</w:t>
+      </w:r>
+      <w:proofErr w:type="spellEnd"/>
+      <w:r>
+        <w:rPr>
+          <w:lang w:val="en-US"/>
+        </w:rPr>
+        <w:t xml:space="preserve">  P</w:t>
       </w:r>
       <w:r>
         <w:rPr>
@@ -2825,7 +3127,49 @@
         <w:rPr>
           <w:lang w:val="en-US"/>
         </w:rPr>
-        <w:t>, German: “Jetzt geht es los!”</w:t>
+        <w:t>, German: “</w:t>
+      </w:r>
+      <w:proofErr w:type="spellStart"/>
+      <w:r>
+        <w:rPr>
+          <w:lang w:val="en-US"/>
+        </w:rPr>
+        <w:t>Jetzt</w:t>
+      </w:r>
+      <w:proofErr w:type="spellEnd"/>
+      <w:r>
+        <w:rPr>
+          <w:lang w:val="en-US"/>
+        </w:rPr>
+        <w:t xml:space="preserve"> </w:t>
+      </w:r>
+      <w:proofErr w:type="spellStart"/>
+      <w:r>
+        <w:rPr>
+          <w:lang w:val="en-US"/>
+        </w:rPr>
+        <w:t>geht</w:t>
+      </w:r>
+      <w:proofErr w:type="spellEnd"/>
+      <w:r>
+        <w:rPr>
+          <w:lang w:val="en-US"/>
+        </w:rPr>
+        <w:t xml:space="preserve"> es </w:t>
+      </w:r>
+      <w:proofErr w:type="spellStart"/>
+      <w:r>
+        <w:rPr>
+          <w:lang w:val="en-US"/>
+        </w:rPr>
+        <w:t>los</w:t>
+      </w:r>
+      <w:proofErr w:type="spellEnd"/>
+      <w:r>
+        <w:rPr>
+          <w:lang w:val="en-US"/>
+        </w:rPr>
+        <w:t>!”</w:t>
       </w:r>
       <w:r>
         <w:rPr>
@@ -2843,8 +3187,16 @@
         <w:rPr>
           <w:lang w:val="en-US"/>
         </w:rPr>
-        <w:t xml:space="preserve"> font for 3000 ms.</w:t>
-      </w:r>
+        <w:t xml:space="preserve"> font for 3000 </w:t>
+      </w:r>
+      <w:proofErr w:type="spellStart"/>
+      <w:r>
+        <w:rPr>
+          <w:lang w:val="en-US"/>
+        </w:rPr>
+        <w:t>ms.</w:t>
+      </w:r>
+      <w:proofErr w:type="spellEnd"/>
       <w:r>
         <w:rPr>
           <w:lang w:val="en-US"/>
@@ -3222,7 +3574,21 @@
         <w:rPr>
           <w:lang w:val="en-US"/>
         </w:rPr>
-        <w:t>a multilevel logistic regression using the glmer-command of the lme4 package</w:t>
+        <w:t xml:space="preserve">a multilevel logistic regression using the </w:t>
+      </w:r>
+      <w:proofErr w:type="spellStart"/>
+      <w:r>
+        <w:rPr>
+          <w:lang w:val="en-US"/>
+        </w:rPr>
+        <w:t>glmer</w:t>
+      </w:r>
+      <w:proofErr w:type="spellEnd"/>
+      <w:r>
+        <w:rPr>
+          <w:lang w:val="en-US"/>
+        </w:rPr>
+        <w:t>-command of the lme4 package</w:t>
       </w:r>
       <w:r>
         <w:rPr>
@@ -3305,11 +3671,19 @@
         </w:rPr>
         <w:t>morph level (</w:t>
       </w:r>
-      <w:r>
-        <w:rPr>
-          <w:lang w:val="en-US"/>
-        </w:rPr>
-        <w:t xml:space="preserve">tML, </w:t>
+      <w:proofErr w:type="spellStart"/>
+      <w:r>
+        <w:rPr>
+          <w:lang w:val="en-US"/>
+        </w:rPr>
+        <w:t>tML</w:t>
+      </w:r>
+      <w:proofErr w:type="spellEnd"/>
+      <w:r>
+        <w:rPr>
+          <w:lang w:val="en-US"/>
+        </w:rPr>
+        <w:t xml:space="preserve">, </w:t>
       </w:r>
       <w:r>
         <w:rPr>
@@ -3335,11 +3709,19 @@
         </w:rPr>
         <w:t xml:space="preserve"> (</w:t>
       </w:r>
-      <w:r>
-        <w:rPr>
-          <w:lang w:val="en-US"/>
-        </w:rPr>
-        <w:t xml:space="preserve">SpSex, </w:t>
+      <w:proofErr w:type="spellStart"/>
+      <w:r>
+        <w:rPr>
+          <w:lang w:val="en-US"/>
+        </w:rPr>
+        <w:t>SpSex</w:t>
+      </w:r>
+      <w:proofErr w:type="spellEnd"/>
+      <w:r>
+        <w:rPr>
+          <w:lang w:val="en-US"/>
+        </w:rPr>
+        <w:t xml:space="preserve">, </w:t>
       </w:r>
       <w:r>
         <w:rPr>
@@ -3495,7 +3877,21 @@
         <w:rPr>
           <w:lang w:val="en-US"/>
         </w:rPr>
-        <w:t>speaker identity (SpID)</w:t>
+        <w:t>speaker identity (</w:t>
+      </w:r>
+      <w:proofErr w:type="spellStart"/>
+      <w:r>
+        <w:rPr>
+          <w:lang w:val="en-US"/>
+        </w:rPr>
+        <w:t>SpID</w:t>
+      </w:r>
+      <w:proofErr w:type="spellEnd"/>
+      <w:r>
+        <w:rPr>
+          <w:lang w:val="en-US"/>
+        </w:rPr>
+        <w:t>)</w:t>
       </w:r>
       <w:r>
         <w:rPr>
@@ -3522,6 +3918,7 @@
         </w:rPr>
         <w:tab/>
       </w:r>
+      <w:proofErr w:type="spellStart"/>
       <w:r>
         <w:rPr>
           <w:lang w:val="en-US"/>
@@ -3533,20 +3930,73 @@
           <w:vertAlign w:val="subscript"/>
           <w:lang w:val="en-US"/>
         </w:rPr>
-        <w:t xml:space="preserve">angry/fearful </w:t>
-      </w:r>
-      <w:r>
-        <w:rPr>
-          <w:lang w:val="en-US"/>
-        </w:rPr>
-        <w:t xml:space="preserve"> ~ tML * SpSex * </w:t>
-      </w:r>
+        <w:t>angry</w:t>
+      </w:r>
+      <w:proofErr w:type="spellEnd"/>
+      <w:r>
+        <w:rPr>
+          <w:vertAlign w:val="subscript"/>
+          <w:lang w:val="en-US"/>
+        </w:rPr>
+        <w:t>/</w:t>
+      </w:r>
+      <w:proofErr w:type="gramStart"/>
+      <w:r>
+        <w:rPr>
+          <w:vertAlign w:val="subscript"/>
+          <w:lang w:val="en-US"/>
+        </w:rPr>
+        <w:t xml:space="preserve">fearful </w:t>
+      </w:r>
+      <w:r>
+        <w:rPr>
+          <w:lang w:val="en-US"/>
+        </w:rPr>
+        <w:t xml:space="preserve"> ~</w:t>
+      </w:r>
+      <w:proofErr w:type="gramEnd"/>
+      <w:r>
+        <w:rPr>
+          <w:lang w:val="en-US"/>
+        </w:rPr>
+        <w:t xml:space="preserve"> </w:t>
+      </w:r>
+      <w:proofErr w:type="spellStart"/>
+      <w:r>
+        <w:rPr>
+          <w:lang w:val="en-US"/>
+        </w:rPr>
+        <w:t>tML</w:t>
+      </w:r>
+      <w:proofErr w:type="spellEnd"/>
+      <w:r>
+        <w:rPr>
+          <w:lang w:val="en-US"/>
+        </w:rPr>
+        <w:t xml:space="preserve"> * </w:t>
+      </w:r>
+      <w:proofErr w:type="spellStart"/>
+      <w:r>
+        <w:rPr>
+          <w:lang w:val="en-US"/>
+        </w:rPr>
+        <w:t>SpSex</w:t>
+      </w:r>
+      <w:proofErr w:type="spellEnd"/>
+      <w:r>
+        <w:rPr>
+          <w:lang w:val="en-US"/>
+        </w:rPr>
+        <w:t xml:space="preserve"> * </w:t>
+      </w:r>
+      <w:proofErr w:type="spellStart"/>
       <w:r>
         <w:rPr>
           <w:lang w:val="en-US"/>
         </w:rPr>
         <w:t>AdaptCond</w:t>
       </w:r>
+      <w:proofErr w:type="spellEnd"/>
       <w:r>
         <w:rPr>
           <w:lang w:val="en-US"/>
@@ -3557,7 +4007,21 @@
         <w:rPr>
           <w:lang w:val="en-US"/>
         </w:rPr>
-        <w:t>+ (1 | SpID) + (1 | Participant)</w:t>
+        <w:t xml:space="preserve">+ (1 | </w:t>
+      </w:r>
+      <w:proofErr w:type="spellStart"/>
+      <w:r>
+        <w:rPr>
+          <w:lang w:val="en-US"/>
+        </w:rPr>
+        <w:t>SpID</w:t>
+      </w:r>
+      <w:proofErr w:type="spellEnd"/>
+      <w:r>
+        <w:rPr>
+          <w:lang w:val="en-US"/>
+        </w:rPr>
+        <w:t>) + (1 | Participant)</w:t>
       </w:r>
     </w:p>
     <w:p>
@@ -3570,7 +4034,21 @@
         <w:rPr>
           <w:lang w:val="en-US"/>
         </w:rPr>
-        <w:t xml:space="preserve">P-values of main and interaction effects were calculated with the mixed-command from the afex-package </w:t>
+        <w:t xml:space="preserve">P-values of main and interaction effects were calculated with the mixed-command from the </w:t>
+      </w:r>
+      <w:proofErr w:type="spellStart"/>
+      <w:r>
+        <w:rPr>
+          <w:lang w:val="en-US"/>
+        </w:rPr>
+        <w:t>afex</w:t>
+      </w:r>
+      <w:proofErr w:type="spellEnd"/>
+      <w:r>
+        <w:rPr>
+          <w:lang w:val="en-US"/>
+        </w:rPr>
+        <w:t xml:space="preserve">-package </w:t>
       </w:r>
       <w:sdt>
         <w:sdtPr>
@@ -3607,7 +4085,21 @@
             <w:rPr>
               <w:lang w:val="en-US"/>
             </w:rPr>
-            <w:t>(Singmann et al., 2015)</w:t>
+            <w:t>(</w:t>
+          </w:r>
+          <w:proofErr w:type="spellStart"/>
+          <w:r>
+            <w:rPr>
+              <w:lang w:val="en-US"/>
+            </w:rPr>
+            <w:t>Singmann</w:t>
+          </w:r>
+          <w:proofErr w:type="spellEnd"/>
+          <w:r>
+            <w:rPr>
+              <w:lang w:val="en-US"/>
+            </w:rPr>
+            <w:t xml:space="preserve"> et al., 2015)</w:t>
           </w:r>
           <w:r>
             <w:rPr>
@@ -3640,14 +4132,30 @@
         <w:rPr>
           <w:lang w:val="en-US"/>
         </w:rPr>
-        <w:t xml:space="preserve">In a second step, we specifically zoomed into the interaction of SpSex and </w:t>
-      </w:r>
+        <w:t xml:space="preserve">In a second step, we specifically zoomed into the interaction of </w:t>
+      </w:r>
+      <w:proofErr w:type="spellStart"/>
+      <w:r>
+        <w:rPr>
+          <w:lang w:val="en-US"/>
+        </w:rPr>
+        <w:t>SpSex</w:t>
+      </w:r>
+      <w:proofErr w:type="spellEnd"/>
+      <w:r>
+        <w:rPr>
+          <w:lang w:val="en-US"/>
+        </w:rPr>
+        <w:t xml:space="preserve"> and </w:t>
+      </w:r>
+      <w:proofErr w:type="spellStart"/>
       <w:r>
         <w:rPr>
           <w:lang w:val="en-US"/>
         </w:rPr>
         <w:t>AdaptCond</w:t>
       </w:r>
+      <w:proofErr w:type="spellEnd"/>
       <w:r>
         <w:rPr>
           <w:lang w:val="en-US"/>
@@ -3682,14 +4190,30 @@
         <w:rPr>
           <w:lang w:val="en-US"/>
         </w:rPr>
-        <w:t xml:space="preserve"> the proportion of angry responses in each SpSex x </w:t>
-      </w:r>
+        <w:t xml:space="preserve"> the proportion of angry responses in each </w:t>
+      </w:r>
+      <w:proofErr w:type="spellStart"/>
+      <w:r>
+        <w:rPr>
+          <w:lang w:val="en-US"/>
+        </w:rPr>
+        <w:t>SpSex</w:t>
+      </w:r>
+      <w:proofErr w:type="spellEnd"/>
+      <w:r>
+        <w:rPr>
+          <w:lang w:val="en-US"/>
+        </w:rPr>
+        <w:t xml:space="preserve"> x </w:t>
+      </w:r>
+      <w:proofErr w:type="spellStart"/>
       <w:r>
         <w:rPr>
           <w:lang w:val="en-US"/>
         </w:rPr>
         <w:t>AdaptCond</w:t>
       </w:r>
+      <w:proofErr w:type="spellEnd"/>
       <w:r>
         <w:rPr>
           <w:lang w:val="en-US"/>
@@ -3712,7 +4236,21 @@
         <w:rPr>
           <w:lang w:val="en-US"/>
         </w:rPr>
-        <w:t>for each SpSex as well</w:t>
+        <w:t xml:space="preserve">for each </w:t>
+      </w:r>
+      <w:proofErr w:type="spellStart"/>
+      <w:r>
+        <w:rPr>
+          <w:lang w:val="en-US"/>
+        </w:rPr>
+        <w:t>SpSex</w:t>
+      </w:r>
+      <w:proofErr w:type="spellEnd"/>
+      <w:r>
+        <w:rPr>
+          <w:lang w:val="en-US"/>
+        </w:rPr>
+        <w:t xml:space="preserve"> as well</w:t>
       </w:r>
       <w:r>
         <w:rPr>
@@ -3720,6 +4258,7 @@
         </w:rPr>
         <w:t xml:space="preserve">. </w:t>
       </w:r>
+      <w:proofErr w:type="spellStart"/>
       <w:r>
         <w:rPr>
           <w:lang w:val="en-US"/>
@@ -3730,7 +4269,14 @@
         <w:rPr>
           <w:lang w:val="en-US"/>
         </w:rPr>
-        <w:t xml:space="preserve">s </w:t>
+        <w:t>s</w:t>
+      </w:r>
+      <w:proofErr w:type="spellEnd"/>
+      <w:r>
+        <w:rPr>
+          <w:lang w:val="en-US"/>
+        </w:rPr>
+        <w:t xml:space="preserve"> </w:t>
       </w:r>
       <w:r>
         <w:rPr>
@@ -3744,6 +4290,7 @@
         </w:rPr>
         <w:t xml:space="preserve">for male and female voices separately, using paired t-tests. Finally, both </w:t>
       </w:r>
+      <w:proofErr w:type="spellStart"/>
       <w:r>
         <w:rPr>
           <w:lang w:val="en-US"/>
@@ -3754,7 +4301,28 @@
         <w:rPr>
           <w:lang w:val="en-US"/>
         </w:rPr>
-        <w:t xml:space="preserve">s were compared to the Baseline conditions, again separately for each SpSex. </w:t>
+        <w:t>s</w:t>
+      </w:r>
+      <w:proofErr w:type="spellEnd"/>
+      <w:r>
+        <w:rPr>
+          <w:lang w:val="en-US"/>
+        </w:rPr>
+        <w:t xml:space="preserve"> were compared to the Baseline conditions, again separately for each </w:t>
+      </w:r>
+      <w:proofErr w:type="spellStart"/>
+      <w:r>
+        <w:rPr>
+          <w:lang w:val="en-US"/>
+        </w:rPr>
+        <w:t>SpSex</w:t>
+      </w:r>
+      <w:proofErr w:type="spellEnd"/>
+      <w:r>
+        <w:rPr>
+          <w:lang w:val="en-US"/>
+        </w:rPr>
+        <w:t xml:space="preserve">. </w:t>
       </w:r>
     </w:p>
     <w:p>
@@ -3998,6 +4566,7 @@
         </w:rPr>
         <w:t xml:space="preserve">The main effect of </w:t>
       </w:r>
+      <w:proofErr w:type="spellStart"/>
       <w:r>
         <w:rPr>
           <w:b/>
@@ -4006,6 +4575,7 @@
         </w:rPr>
         <w:t>tML</w:t>
       </w:r>
+      <w:proofErr w:type="spellEnd"/>
       <w:r>
         <w:rPr>
           <w:lang w:val="en-US"/>
@@ -4018,41 +4588,32 @@
         </w:rPr>
         <w:t xml:space="preserve">of </w:t>
       </w:r>
+      <w:proofErr w:type="spellStart"/>
       <w:r>
         <w:rPr>
           <w:b/>
           <w:bCs/>
           <w:lang w:val="en-US"/>
         </w:rPr>
-        <w:t xml:space="preserve">tML x </w:t>
-      </w:r>
+        <w:t>tML</w:t>
+      </w:r>
+      <w:proofErr w:type="spellEnd"/>
       <w:r>
         <w:rPr>
           <w:b/>
           <w:bCs/>
           <w:lang w:val="en-US"/>
         </w:rPr>
-        <w:t xml:space="preserve"> SpSex</w:t>
-      </w:r>
-      <w:r>
-        <w:rPr>
-          <w:lang w:val="en-US"/>
-        </w:rPr>
-        <w:t xml:space="preserve"> indicated that the slope of this incr</w:t>
-      </w:r>
-      <w:r>
-        <w:rPr>
-          <w:lang w:val="en-US"/>
-        </w:rPr>
-        <w:t xml:space="preserve">ease was slightly steeper for male than for female voices. Importantly, there was the predicted interaction of </w:t>
-      </w:r>
+        <w:t xml:space="preserve"> </w:t>
+      </w:r>
+      <w:proofErr w:type="gramStart"/>
       <w:r>
         <w:rPr>
           <w:b/>
           <w:bCs/>
           <w:lang w:val="en-US"/>
         </w:rPr>
-        <w:t xml:space="preserve">SpSex x </w:t>
+        <w:t xml:space="preserve">x </w:t>
       </w:r>
       <w:r>
         <w:rPr>
@@ -4060,8 +4621,59 @@
           <w:bCs/>
           <w:lang w:val="en-US"/>
         </w:rPr>
+        <w:t xml:space="preserve"> </w:t>
+      </w:r>
+      <w:proofErr w:type="spellStart"/>
+      <w:r>
+        <w:rPr>
+          <w:b/>
+          <w:bCs/>
+          <w:lang w:val="en-US"/>
+        </w:rPr>
+        <w:t>SpSex</w:t>
+      </w:r>
+      <w:proofErr w:type="spellEnd"/>
+      <w:proofErr w:type="gramEnd"/>
+      <w:r>
+        <w:rPr>
+          <w:lang w:val="en-US"/>
+        </w:rPr>
+        <w:t xml:space="preserve"> indicated that the slope of this incr</w:t>
+      </w:r>
+      <w:r>
+        <w:rPr>
+          <w:lang w:val="en-US"/>
+        </w:rPr>
+        <w:t xml:space="preserve">ease was slightly steeper for male than for female voices. Importantly, there was the predicted interaction of </w:t>
+      </w:r>
+      <w:proofErr w:type="spellStart"/>
+      <w:r>
+        <w:rPr>
+          <w:b/>
+          <w:bCs/>
+          <w:lang w:val="en-US"/>
+        </w:rPr>
+        <w:t>SpSex</w:t>
+      </w:r>
+      <w:proofErr w:type="spellEnd"/>
+      <w:r>
+        <w:rPr>
+          <w:b/>
+          <w:bCs/>
+          <w:lang w:val="en-US"/>
+        </w:rPr>
+        <w:t xml:space="preserve"> x </w:t>
+      </w:r>
+      <w:proofErr w:type="spellStart"/>
+      <w:r>
+        <w:rPr>
+          <w:b/>
+          <w:bCs/>
+          <w:lang w:val="en-US"/>
+        </w:rPr>
         <w:t>AdaptCond</w:t>
       </w:r>
+      <w:proofErr w:type="spellEnd"/>
       <w:r>
         <w:rPr>
           <w:b/>
@@ -4431,6 +5043,7 @@
                 <w:lang w:val="en-US"/>
               </w:rPr>
             </w:pPr>
+            <w:proofErr w:type="spellStart"/>
             <w:r>
               <w:rPr>
                 <w:rFonts w:ascii="Calibri" w:eastAsia="Times New Roman" w:hAnsi="Calibri" w:cs="Calibri"/>
@@ -4441,8 +5054,9 @@
                 <w:szCs w:val="20"/>
                 <w:lang w:val="en-US"/>
               </w:rPr>
-              <w:t xml:space="preserve">tML * SpSex * </w:t>
+              <w:t>tML</w:t>
             </w:r>
+            <w:proofErr w:type="spellEnd"/>
             <w:r>
               <w:rPr>
                 <w:rFonts w:ascii="Calibri" w:eastAsia="Times New Roman" w:hAnsi="Calibri" w:cs="Calibri"/>
@@ -4453,8 +5067,48 @@
                 <w:szCs w:val="20"/>
                 <w:lang w:val="en-US"/>
               </w:rPr>
+              <w:t xml:space="preserve"> * </w:t>
+            </w:r>
+            <w:proofErr w:type="spellStart"/>
+            <w:r>
+              <w:rPr>
+                <w:rFonts w:ascii="Calibri" w:eastAsia="Times New Roman" w:hAnsi="Calibri" w:cs="Calibri"/>
+                <w:i/>
+                <w:iCs/>
+                <w:color w:val="000000"/>
+                <w:sz w:val="20"/>
+                <w:szCs w:val="20"/>
+                <w:lang w:val="en-US"/>
+              </w:rPr>
+              <w:t>SpSex</w:t>
+            </w:r>
+            <w:proofErr w:type="spellEnd"/>
+            <w:r>
+              <w:rPr>
+                <w:rFonts w:ascii="Calibri" w:eastAsia="Times New Roman" w:hAnsi="Calibri" w:cs="Calibri"/>
+                <w:i/>
+                <w:iCs/>
+                <w:color w:val="000000"/>
+                <w:sz w:val="20"/>
+                <w:szCs w:val="20"/>
+                <w:lang w:val="en-US"/>
+              </w:rPr>
+              <w:t xml:space="preserve"> * </w:t>
+            </w:r>
+            <w:proofErr w:type="spellStart"/>
+            <w:r>
+              <w:rPr>
+                <w:rFonts w:ascii="Calibri" w:eastAsia="Times New Roman" w:hAnsi="Calibri" w:cs="Calibri"/>
+                <w:i/>
+                <w:iCs/>
+                <w:color w:val="000000"/>
+                <w:sz w:val="20"/>
+                <w:szCs w:val="20"/>
+                <w:lang w:val="en-US"/>
+              </w:rPr>
               <w:t>AdaptCond</w:t>
             </w:r>
+            <w:proofErr w:type="spellEnd"/>
             <w:r>
               <w:rPr>
                 <w:rFonts w:ascii="Calibri" w:eastAsia="Times New Roman" w:hAnsi="Calibri" w:cs="Calibri"/>
@@ -4465,7 +5119,33 @@
                 <w:szCs w:val="20"/>
                 <w:lang w:val="en-US"/>
               </w:rPr>
-              <w:t xml:space="preserve"> + (1 | SpID) + (1 | Participant)</w:t>
+              <w:t xml:space="preserve"> + (1 | </w:t>
+            </w:r>
+            <w:proofErr w:type="spellStart"/>
+            <w:r>
+              <w:rPr>
+                <w:rFonts w:ascii="Calibri" w:eastAsia="Times New Roman" w:hAnsi="Calibri" w:cs="Calibri"/>
+                <w:i/>
+                <w:iCs/>
+                <w:color w:val="000000"/>
+                <w:sz w:val="20"/>
+                <w:szCs w:val="20"/>
+                <w:lang w:val="en-US"/>
+              </w:rPr>
+              <w:t>SpID</w:t>
+            </w:r>
+            <w:proofErr w:type="spellEnd"/>
+            <w:r>
+              <w:rPr>
+                <w:rFonts w:ascii="Calibri" w:eastAsia="Times New Roman" w:hAnsi="Calibri" w:cs="Calibri"/>
+                <w:i/>
+                <w:iCs/>
+                <w:color w:val="000000"/>
+                <w:sz w:val="20"/>
+                <w:szCs w:val="20"/>
+                <w:lang w:val="en-US"/>
+              </w:rPr>
+              <w:t>) + (1 | Participant)</w:t>
             </w:r>
           </w:p>
         </w:tc>
@@ -4918,7 +5598,29 @@
                 <w:szCs w:val="20"/>
                 <w:lang w:val="en-US"/>
               </w:rPr>
-              <w:t>Morph Level (tML)</w:t>
+              <w:t>Morph Level (</w:t>
+            </w:r>
+            <w:proofErr w:type="spellStart"/>
+            <w:r>
+              <w:rPr>
+                <w:rFonts w:ascii="Calibri" w:eastAsia="Times New Roman" w:hAnsi="Calibri" w:cs="Calibri"/>
+                <w:color w:val="000000"/>
+                <w:sz w:val="20"/>
+                <w:szCs w:val="20"/>
+                <w:lang w:val="en-US"/>
+              </w:rPr>
+              <w:t>tML</w:t>
+            </w:r>
+            <w:proofErr w:type="spellEnd"/>
+            <w:r>
+              <w:rPr>
+                <w:rFonts w:ascii="Calibri" w:eastAsia="Times New Roman" w:hAnsi="Calibri" w:cs="Calibri"/>
+                <w:color w:val="000000"/>
+                <w:sz w:val="20"/>
+                <w:szCs w:val="20"/>
+                <w:lang w:val="en-US"/>
+              </w:rPr>
+              <w:t>)</w:t>
             </w:r>
           </w:p>
         </w:tc>
@@ -5259,7 +5961,29 @@
                 <w:szCs w:val="20"/>
                 <w:lang w:val="en-US"/>
               </w:rPr>
-              <w:t>Speaker Sex (SpSex)</w:t>
+              <w:t>Speaker Sex (</w:t>
+            </w:r>
+            <w:proofErr w:type="spellStart"/>
+            <w:r>
+              <w:rPr>
+                <w:rFonts w:ascii="Calibri" w:eastAsia="Times New Roman" w:hAnsi="Calibri" w:cs="Calibri"/>
+                <w:color w:val="000000"/>
+                <w:sz w:val="20"/>
+                <w:szCs w:val="20"/>
+                <w:lang w:val="en-US"/>
+              </w:rPr>
+              <w:t>SpSex</w:t>
+            </w:r>
+            <w:proofErr w:type="spellEnd"/>
+            <w:r>
+              <w:rPr>
+                <w:rFonts w:ascii="Calibri" w:eastAsia="Times New Roman" w:hAnsi="Calibri" w:cs="Calibri"/>
+                <w:color w:val="000000"/>
+                <w:sz w:val="20"/>
+                <w:szCs w:val="20"/>
+                <w:lang w:val="en-US"/>
+              </w:rPr>
+              <w:t>)</w:t>
             </w:r>
           </w:p>
         </w:tc>
@@ -5392,6 +6116,7 @@
                 <w:lang w:val="en-US"/>
               </w:rPr>
             </w:pPr>
+            <w:proofErr w:type="spellStart"/>
             <w:r>
               <w:rPr>
                 <w:rFonts w:ascii="Calibri" w:eastAsia="Times New Roman" w:hAnsi="Calibri" w:cs="Calibri"/>
@@ -5402,6 +6127,7 @@
               </w:rPr>
               <w:t>tML</w:t>
             </w:r>
+            <w:proofErr w:type="spellEnd"/>
           </w:p>
         </w:tc>
         <w:tc>
@@ -5584,6 +6310,7 @@
                 <w:lang w:val="en-US"/>
               </w:rPr>
             </w:pPr>
+            <w:proofErr w:type="spellStart"/>
             <w:r>
               <w:rPr>
                 <w:rFonts w:ascii="Calibri" w:eastAsia="Times New Roman" w:hAnsi="Calibri" w:cs="Calibri"/>
@@ -5594,6 +6321,7 @@
               </w:rPr>
               <w:t>AdaptCond</w:t>
             </w:r>
+            <w:proofErr w:type="spellEnd"/>
           </w:p>
         </w:tc>
         <w:tc>
@@ -5725,6 +6453,7 @@
                 <w:lang w:val="en-US"/>
               </w:rPr>
             </w:pPr>
+            <w:proofErr w:type="spellStart"/>
             <w:r>
               <w:rPr>
                 <w:rFonts w:ascii="Calibri" w:eastAsia="Times New Roman" w:hAnsi="Calibri" w:cs="Calibri"/>
@@ -5733,7 +6462,18 @@
                 <w:szCs w:val="20"/>
                 <w:lang w:val="en-US"/>
               </w:rPr>
-              <w:t>SpSex: male</w:t>
+              <w:t>SpSex</w:t>
+            </w:r>
+            <w:proofErr w:type="spellEnd"/>
+            <w:r>
+              <w:rPr>
+                <w:rFonts w:ascii="Calibri" w:eastAsia="Times New Roman" w:hAnsi="Calibri" w:cs="Calibri"/>
+                <w:color w:val="000000"/>
+                <w:sz w:val="20"/>
+                <w:szCs w:val="20"/>
+                <w:lang w:val="en-US"/>
+              </w:rPr>
+              <w:t>: male</w:t>
             </w:r>
           </w:p>
         </w:tc>
@@ -5915,6 +6655,7 @@
                 <w:lang w:val="en-US"/>
               </w:rPr>
             </w:pPr>
+            <w:proofErr w:type="spellStart"/>
             <w:r>
               <w:rPr>
                 <w:rFonts w:ascii="Calibri" w:eastAsia="Times New Roman" w:hAnsi="Calibri" w:cs="Calibri"/>
@@ -5923,8 +6664,31 @@
                 <w:szCs w:val="20"/>
                 <w:lang w:val="en-US"/>
               </w:rPr>
-              <w:t>tML x SpSex</w:t>
+              <w:t>tML</w:t>
             </w:r>
+            <w:proofErr w:type="spellEnd"/>
+            <w:r>
+              <w:rPr>
+                <w:rFonts w:ascii="Calibri" w:eastAsia="Times New Roman" w:hAnsi="Calibri" w:cs="Calibri"/>
+                <w:color w:val="000000"/>
+                <w:sz w:val="20"/>
+                <w:szCs w:val="20"/>
+                <w:lang w:val="en-US"/>
+              </w:rPr>
+              <w:t xml:space="preserve"> x </w:t>
+            </w:r>
+            <w:proofErr w:type="spellStart"/>
+            <w:r>
+              <w:rPr>
+                <w:rFonts w:ascii="Calibri" w:eastAsia="Times New Roman" w:hAnsi="Calibri" w:cs="Calibri"/>
+                <w:color w:val="000000"/>
+                <w:sz w:val="20"/>
+                <w:szCs w:val="20"/>
+                <w:lang w:val="en-US"/>
+              </w:rPr>
+              <w:t>SpSex</w:t>
+            </w:r>
+            <w:proofErr w:type="spellEnd"/>
           </w:p>
         </w:tc>
         <w:tc>
@@ -6066,6 +6830,7 @@
                 <w:lang w:val="en-US"/>
               </w:rPr>
             </w:pPr>
+            <w:proofErr w:type="spellStart"/>
             <w:r>
               <w:rPr>
                 <w:rFonts w:ascii="Calibri" w:eastAsia="Times New Roman" w:hAnsi="Calibri" w:cs="Calibri"/>
@@ -6076,6 +6841,7 @@
               </w:rPr>
               <w:t>AdaptCond</w:t>
             </w:r>
+            <w:proofErr w:type="spellEnd"/>
             <w:r>
               <w:rPr>
                 <w:rFonts w:ascii="Calibri" w:eastAsia="Times New Roman" w:hAnsi="Calibri" w:cs="Calibri"/>
@@ -6288,6 +7054,7 @@
                 <w:lang w:val="en-US"/>
               </w:rPr>
             </w:pPr>
+            <w:proofErr w:type="spellStart"/>
             <w:r>
               <w:rPr>
                 <w:rFonts w:ascii="Calibri" w:eastAsia="Times New Roman" w:hAnsi="Calibri" w:cs="Calibri"/>
@@ -6296,8 +7063,20 @@
                 <w:szCs w:val="20"/>
                 <w:lang w:val="en-US"/>
               </w:rPr>
-              <w:t xml:space="preserve">tML x </w:t>
+              <w:t>tML</w:t>
             </w:r>
+            <w:proofErr w:type="spellEnd"/>
+            <w:r>
+              <w:rPr>
+                <w:rFonts w:ascii="Calibri" w:eastAsia="Times New Roman" w:hAnsi="Calibri" w:cs="Calibri"/>
+                <w:color w:val="000000"/>
+                <w:sz w:val="20"/>
+                <w:szCs w:val="20"/>
+                <w:lang w:val="en-US"/>
+              </w:rPr>
+              <w:t xml:space="preserve"> x </w:t>
+            </w:r>
+            <w:proofErr w:type="spellStart"/>
             <w:r>
               <w:rPr>
                 <w:rFonts w:ascii="Calibri" w:eastAsia="Times New Roman" w:hAnsi="Calibri" w:cs="Calibri"/>
@@ -6308,6 +7087,7 @@
               </w:rPr>
               <w:t>AdaptCond</w:t>
             </w:r>
+            <w:proofErr w:type="spellEnd"/>
           </w:p>
         </w:tc>
         <w:tc>
@@ -6439,6 +7219,7 @@
                 <w:lang w:val="en-US"/>
               </w:rPr>
             </w:pPr>
+            <w:proofErr w:type="spellStart"/>
             <w:r>
               <w:rPr>
                 <w:rFonts w:ascii="Calibri" w:eastAsia="Times New Roman" w:hAnsi="Calibri" w:cs="Calibri"/>
@@ -6447,7 +7228,40 @@
                 <w:szCs w:val="20"/>
                 <w:lang w:val="en-US"/>
               </w:rPr>
-              <w:t>tML x SpSex: male</w:t>
+              <w:t>tML</w:t>
+            </w:r>
+            <w:proofErr w:type="spellEnd"/>
+            <w:r>
+              <w:rPr>
+                <w:rFonts w:ascii="Calibri" w:eastAsia="Times New Roman" w:hAnsi="Calibri" w:cs="Calibri"/>
+                <w:color w:val="000000"/>
+                <w:sz w:val="20"/>
+                <w:szCs w:val="20"/>
+                <w:lang w:val="en-US"/>
+              </w:rPr>
+              <w:t xml:space="preserve"> x </w:t>
+            </w:r>
+            <w:proofErr w:type="spellStart"/>
+            <w:r>
+              <w:rPr>
+                <w:rFonts w:ascii="Calibri" w:eastAsia="Times New Roman" w:hAnsi="Calibri" w:cs="Calibri"/>
+                <w:color w:val="000000"/>
+                <w:sz w:val="20"/>
+                <w:szCs w:val="20"/>
+                <w:lang w:val="en-US"/>
+              </w:rPr>
+              <w:t>SpSex</w:t>
+            </w:r>
+            <w:proofErr w:type="spellEnd"/>
+            <w:r>
+              <w:rPr>
+                <w:rFonts w:ascii="Calibri" w:eastAsia="Times New Roman" w:hAnsi="Calibri" w:cs="Calibri"/>
+                <w:color w:val="000000"/>
+                <w:sz w:val="20"/>
+                <w:szCs w:val="20"/>
+                <w:lang w:val="en-US"/>
+              </w:rPr>
+              <w:t>: male</w:t>
             </w:r>
           </w:p>
         </w:tc>
@@ -6633,6 +7447,7 @@
                 <w:lang w:val="en-US"/>
               </w:rPr>
             </w:pPr>
+            <w:proofErr w:type="spellStart"/>
             <w:r>
               <w:rPr>
                 <w:rFonts w:ascii="Calibri" w:eastAsia="Times New Roman" w:hAnsi="Calibri" w:cs="Calibri"/>
@@ -6641,8 +7456,20 @@
                 <w:szCs w:val="20"/>
                 <w:lang w:val="en-US"/>
               </w:rPr>
-              <w:t xml:space="preserve">SpSex x </w:t>
+              <w:t>SpSex</w:t>
             </w:r>
+            <w:proofErr w:type="spellEnd"/>
+            <w:r>
+              <w:rPr>
+                <w:rFonts w:ascii="Calibri" w:eastAsia="Times New Roman" w:hAnsi="Calibri" w:cs="Calibri"/>
+                <w:color w:val="000000"/>
+                <w:sz w:val="20"/>
+                <w:szCs w:val="20"/>
+                <w:lang w:val="en-US"/>
+              </w:rPr>
+              <w:t xml:space="preserve"> x </w:t>
+            </w:r>
+            <w:proofErr w:type="spellStart"/>
             <w:r>
               <w:rPr>
                 <w:rFonts w:ascii="Calibri" w:eastAsia="Times New Roman" w:hAnsi="Calibri" w:cs="Calibri"/>
@@ -6653,6 +7480,7 @@
               </w:rPr>
               <w:t>AdaptCond</w:t>
             </w:r>
+            <w:proofErr w:type="spellEnd"/>
           </w:p>
         </w:tc>
         <w:tc>
@@ -6794,6 +7622,7 @@
                 <w:lang w:val="en-US"/>
               </w:rPr>
             </w:pPr>
+            <w:proofErr w:type="spellStart"/>
             <w:r>
               <w:rPr>
                 <w:rFonts w:ascii="Calibri" w:eastAsia="Times New Roman" w:hAnsi="Calibri" w:cs="Calibri"/>
@@ -6802,8 +7631,20 @@
                 <w:szCs w:val="20"/>
                 <w:lang w:val="en-US"/>
               </w:rPr>
-              <w:t xml:space="preserve">tML x </w:t>
+              <w:t>tML</w:t>
             </w:r>
+            <w:proofErr w:type="spellEnd"/>
+            <w:r>
+              <w:rPr>
+                <w:rFonts w:ascii="Calibri" w:eastAsia="Times New Roman" w:hAnsi="Calibri" w:cs="Calibri"/>
+                <w:color w:val="000000"/>
+                <w:sz w:val="20"/>
+                <w:szCs w:val="20"/>
+                <w:lang w:val="en-US"/>
+              </w:rPr>
+              <w:t xml:space="preserve"> x </w:t>
+            </w:r>
+            <w:proofErr w:type="spellStart"/>
             <w:r>
               <w:rPr>
                 <w:rFonts w:ascii="Calibri" w:eastAsia="Times New Roman" w:hAnsi="Calibri" w:cs="Calibri"/>
@@ -6814,6 +7655,7 @@
               </w:rPr>
               <w:t>AdaptCond</w:t>
             </w:r>
+            <w:proofErr w:type="spellEnd"/>
             <w:r>
               <w:rPr>
                 <w:rFonts w:ascii="Calibri" w:eastAsia="Times New Roman" w:hAnsi="Calibri" w:cs="Calibri"/>
@@ -7014,6 +7856,7 @@
                 <w:lang w:val="en-US"/>
               </w:rPr>
             </w:pPr>
+            <w:proofErr w:type="spellStart"/>
             <w:r>
               <w:rPr>
                 <w:rFonts w:ascii="Calibri" w:eastAsia="Times New Roman" w:hAnsi="Calibri" w:cs="Calibri"/>
@@ -7022,8 +7865,42 @@
                 <w:szCs w:val="20"/>
                 <w:lang w:val="en-US"/>
               </w:rPr>
-              <w:t xml:space="preserve">tML x SpSex x </w:t>
+              <w:t>tML</w:t>
             </w:r>
+            <w:proofErr w:type="spellEnd"/>
+            <w:r>
+              <w:rPr>
+                <w:rFonts w:ascii="Calibri" w:eastAsia="Times New Roman" w:hAnsi="Calibri" w:cs="Calibri"/>
+                <w:color w:val="000000"/>
+                <w:sz w:val="20"/>
+                <w:szCs w:val="20"/>
+                <w:lang w:val="en-US"/>
+              </w:rPr>
+              <w:t xml:space="preserve"> x </w:t>
+            </w:r>
+            <w:proofErr w:type="spellStart"/>
+            <w:r>
+              <w:rPr>
+                <w:rFonts w:ascii="Calibri" w:eastAsia="Times New Roman" w:hAnsi="Calibri" w:cs="Calibri"/>
+                <w:color w:val="000000"/>
+                <w:sz w:val="20"/>
+                <w:szCs w:val="20"/>
+                <w:lang w:val="en-US"/>
+              </w:rPr>
+              <w:t>SpSex</w:t>
+            </w:r>
+            <w:proofErr w:type="spellEnd"/>
+            <w:r>
+              <w:rPr>
+                <w:rFonts w:ascii="Calibri" w:eastAsia="Times New Roman" w:hAnsi="Calibri" w:cs="Calibri"/>
+                <w:color w:val="000000"/>
+                <w:sz w:val="20"/>
+                <w:szCs w:val="20"/>
+                <w:lang w:val="en-US"/>
+              </w:rPr>
+              <w:t xml:space="preserve"> x </w:t>
+            </w:r>
+            <w:proofErr w:type="spellStart"/>
             <w:r>
               <w:rPr>
                 <w:rFonts w:ascii="Calibri" w:eastAsia="Times New Roman" w:hAnsi="Calibri" w:cs="Calibri"/>
@@ -7034,6 +7911,7 @@
               </w:rPr>
               <w:t>AdaptCond</w:t>
             </w:r>
+            <w:proofErr w:type="spellEnd"/>
           </w:p>
         </w:tc>
         <w:tc>
@@ -7165,6 +8043,7 @@
                 <w:lang w:val="en-US"/>
               </w:rPr>
             </w:pPr>
+            <w:proofErr w:type="spellStart"/>
             <w:r>
               <w:rPr>
                 <w:rFonts w:ascii="Calibri" w:eastAsia="Times New Roman" w:hAnsi="Calibri" w:cs="Calibri"/>
@@ -7173,8 +8052,20 @@
                 <w:szCs w:val="20"/>
                 <w:lang w:val="en-US"/>
               </w:rPr>
-              <w:t xml:space="preserve">SpSex: male x </w:t>
+              <w:t>SpSex</w:t>
             </w:r>
+            <w:proofErr w:type="spellEnd"/>
+            <w:r>
+              <w:rPr>
+                <w:rFonts w:ascii="Calibri" w:eastAsia="Times New Roman" w:hAnsi="Calibri" w:cs="Calibri"/>
+                <w:color w:val="000000"/>
+                <w:sz w:val="20"/>
+                <w:szCs w:val="20"/>
+                <w:lang w:val="en-US"/>
+              </w:rPr>
+              <w:t xml:space="preserve">: male x </w:t>
+            </w:r>
+            <w:proofErr w:type="spellStart"/>
             <w:r>
               <w:rPr>
                 <w:rFonts w:ascii="Calibri" w:eastAsia="Times New Roman" w:hAnsi="Calibri" w:cs="Calibri"/>
@@ -7185,6 +8076,7 @@
               </w:rPr>
               <w:t>AdaptCond</w:t>
             </w:r>
+            <w:proofErr w:type="spellEnd"/>
             <w:r>
               <w:rPr>
                 <w:rFonts w:ascii="Calibri" w:eastAsia="Times New Roman" w:hAnsi="Calibri" w:cs="Calibri"/>
@@ -7494,6 +8386,7 @@
                 <w:lang w:val="en-US"/>
               </w:rPr>
             </w:pPr>
+            <w:proofErr w:type="spellStart"/>
             <w:r>
               <w:rPr>
                 <w:rFonts w:ascii="Calibri" w:eastAsia="Times New Roman" w:hAnsi="Calibri" w:cs="Calibri"/>
@@ -7502,8 +8395,42 @@
                 <w:szCs w:val="20"/>
                 <w:lang w:val="en-US"/>
               </w:rPr>
-              <w:t xml:space="preserve">tML x SpSex: male x </w:t>
+              <w:t>tML</w:t>
             </w:r>
+            <w:proofErr w:type="spellEnd"/>
+            <w:r>
+              <w:rPr>
+                <w:rFonts w:ascii="Calibri" w:eastAsia="Times New Roman" w:hAnsi="Calibri" w:cs="Calibri"/>
+                <w:color w:val="000000"/>
+                <w:sz w:val="20"/>
+                <w:szCs w:val="20"/>
+                <w:lang w:val="en-US"/>
+              </w:rPr>
+              <w:t xml:space="preserve"> x </w:t>
+            </w:r>
+            <w:proofErr w:type="spellStart"/>
+            <w:r>
+              <w:rPr>
+                <w:rFonts w:ascii="Calibri" w:eastAsia="Times New Roman" w:hAnsi="Calibri" w:cs="Calibri"/>
+                <w:color w:val="000000"/>
+                <w:sz w:val="20"/>
+                <w:szCs w:val="20"/>
+                <w:lang w:val="en-US"/>
+              </w:rPr>
+              <w:t>SpSex</w:t>
+            </w:r>
+            <w:proofErr w:type="spellEnd"/>
+            <w:r>
+              <w:rPr>
+                <w:rFonts w:ascii="Calibri" w:eastAsia="Times New Roman" w:hAnsi="Calibri" w:cs="Calibri"/>
+                <w:color w:val="000000"/>
+                <w:sz w:val="20"/>
+                <w:szCs w:val="20"/>
+                <w:lang w:val="en-US"/>
+              </w:rPr>
+              <w:t xml:space="preserve">: male x </w:t>
+            </w:r>
+            <w:proofErr w:type="spellStart"/>
             <w:r>
               <w:rPr>
                 <w:rFonts w:ascii="Calibri" w:eastAsia="Times New Roman" w:hAnsi="Calibri" w:cs="Calibri"/>
@@ -7514,6 +8441,7 @@
               </w:rPr>
               <w:t>AdaptCond</w:t>
             </w:r>
+            <w:proofErr w:type="spellEnd"/>
             <w:r>
               <w:rPr>
                 <w:rFonts w:ascii="Calibri" w:eastAsia="Times New Roman" w:hAnsi="Calibri" w:cs="Calibri"/>
@@ -8255,8 +9183,20 @@
                 <w:szCs w:val="20"/>
                 <w:lang w:val="en-US"/>
               </w:rPr>
-              <w:t>Participant -  Intercept</w:t>
+              <w:t xml:space="preserve">Participant </w:t>
             </w:r>
+            <w:proofErr w:type="gramStart"/>
+            <w:r>
+              <w:rPr>
+                <w:rFonts w:ascii="Calibri" w:eastAsia="Times New Roman" w:hAnsi="Calibri" w:cs="Calibri"/>
+                <w:color w:val="000000"/>
+                <w:sz w:val="20"/>
+                <w:szCs w:val="20"/>
+                <w:lang w:val="en-US"/>
+              </w:rPr>
+              <w:t>-  Intercept</w:t>
+            </w:r>
+            <w:proofErr w:type="gramEnd"/>
           </w:p>
         </w:tc>
         <w:tc>
@@ -8554,7 +9494,29 @@
                 <w:szCs w:val="20"/>
                 <w:lang w:val="en-US"/>
               </w:rPr>
-              <w:t>Speaker Identity (SpID)</w:t>
+              <w:t>Speaker Identity (</w:t>
+            </w:r>
+            <w:proofErr w:type="spellStart"/>
+            <w:r>
+              <w:rPr>
+                <w:rFonts w:ascii="Calibri" w:eastAsia="Times New Roman" w:hAnsi="Calibri" w:cs="Calibri"/>
+                <w:color w:val="000000"/>
+                <w:sz w:val="20"/>
+                <w:szCs w:val="20"/>
+                <w:lang w:val="en-US"/>
+              </w:rPr>
+              <w:t>SpID</w:t>
+            </w:r>
+            <w:proofErr w:type="spellEnd"/>
+            <w:r>
+              <w:rPr>
+                <w:rFonts w:ascii="Calibri" w:eastAsia="Times New Roman" w:hAnsi="Calibri" w:cs="Calibri"/>
+                <w:color w:val="000000"/>
+                <w:sz w:val="20"/>
+                <w:szCs w:val="20"/>
+                <w:lang w:val="en-US"/>
+              </w:rPr>
+              <w:t>)</w:t>
             </w:r>
             <w:r>
               <w:rPr>
@@ -8564,8 +9526,20 @@
                 <w:szCs w:val="20"/>
                 <w:lang w:val="en-US"/>
               </w:rPr>
-              <w:t xml:space="preserve"> -  Intercept</w:t>
+              <w:t xml:space="preserve"> </w:t>
             </w:r>
+            <w:proofErr w:type="gramStart"/>
+            <w:r>
+              <w:rPr>
+                <w:rFonts w:ascii="Calibri" w:eastAsia="Times New Roman" w:hAnsi="Calibri" w:cs="Calibri"/>
+                <w:color w:val="000000"/>
+                <w:sz w:val="20"/>
+                <w:szCs w:val="20"/>
+                <w:lang w:val="en-US"/>
+              </w:rPr>
+              <w:t>-  Intercept</w:t>
+            </w:r>
+            <w:proofErr w:type="gramEnd"/>
           </w:p>
         </w:tc>
         <w:tc>
@@ -9323,7 +10297,27 @@
           <w:iCs/>
           <w:lang w:val="en-US"/>
         </w:rPr>
-        <w:t>Note. The target morph level (tML) was z-standardized for model estimation. *</w:t>
+        <w:t>Note. The target morph level (</w:t>
+      </w:r>
+      <w:proofErr w:type="spellStart"/>
+      <w:r>
+        <w:rPr>
+          <w:rFonts w:cs="Times New Roman"/>
+          <w:i/>
+          <w:iCs/>
+          <w:lang w:val="en-US"/>
+        </w:rPr>
+        <w:t>tML</w:t>
+      </w:r>
+      <w:proofErr w:type="spellEnd"/>
+      <w:r>
+        <w:rPr>
+          <w:rFonts w:cs="Times New Roman"/>
+          <w:i/>
+          <w:iCs/>
+          <w:lang w:val="en-US"/>
+        </w:rPr>
+        <w:t>) was z-standardized for model estimation. *</w:t>
       </w:r>
       <w:r>
         <w:rPr>
@@ -9805,6 +10799,7 @@
         </w:rPr>
         <w:t xml:space="preserve"> |</w:t>
       </w:r>
+      <w:proofErr w:type="gramStart"/>
       <w:r>
         <w:rPr>
           <w:lang w:val="en-US"/>
@@ -9821,7 +10816,14 @@
         <w:rPr>
           <w:lang w:val="en-US"/>
         </w:rPr>
-        <w:t xml:space="preserve">)| = </w:t>
+        <w:t>)|</w:t>
+      </w:r>
+      <w:proofErr w:type="gramEnd"/>
+      <w:r>
+        <w:rPr>
+          <w:lang w:val="en-US"/>
+        </w:rPr>
+        <w:t xml:space="preserve"> = </w:t>
       </w:r>
       <w:r>
         <w:rPr>
@@ -9953,6 +10955,7 @@
         </w:rPr>
         <w:t xml:space="preserve">Finally, both </w:t>
       </w:r>
+      <w:proofErr w:type="spellStart"/>
       <w:r>
         <w:rPr>
           <w:lang w:val="en-US"/>
@@ -9963,7 +10966,14 @@
         <w:rPr>
           <w:lang w:val="en-US"/>
         </w:rPr>
-        <w:t>s were compared to</w:t>
+        <w:t>s</w:t>
+      </w:r>
+      <w:proofErr w:type="spellEnd"/>
+      <w:r>
+        <w:rPr>
+          <w:lang w:val="en-US"/>
+        </w:rPr>
+        <w:t xml:space="preserve"> were compared to</w:t>
       </w:r>
       <w:r>
         <w:rPr>
@@ -10089,7 +11099,14 @@
         <w:rPr>
           <w:lang w:val="en-US"/>
         </w:rPr>
-        <w:t>|t(</w:t>
+        <w:t>|</w:t>
+      </w:r>
+      <w:proofErr w:type="gramStart"/>
+      <w:r>
+        <w:rPr>
+          <w:lang w:val="en-US"/>
+        </w:rPr>
+        <w:t>t(</w:t>
       </w:r>
       <w:r>
         <w:rPr>
@@ -10101,7 +11118,14 @@
         <w:rPr>
           <w:lang w:val="en-US"/>
         </w:rPr>
-        <w:t xml:space="preserve">)| = </w:t>
+        <w:t>)|</w:t>
+      </w:r>
+      <w:proofErr w:type="gramEnd"/>
+      <w:r>
+        <w:rPr>
+          <w:lang w:val="en-US"/>
+        </w:rPr>
+        <w:t xml:space="preserve"> = </w:t>
       </w:r>
       <w:r>
         <w:rPr>
@@ -10187,12 +11211,14 @@
         </w:rPr>
         <w:t xml:space="preserve">difference to </w:t>
       </w:r>
+      <w:proofErr w:type="spellStart"/>
       <w:r>
         <w:rPr>
           <w:lang w:val="en-US"/>
         </w:rPr>
         <w:t>AdaptCond</w:t>
       </w:r>
+      <w:proofErr w:type="spellEnd"/>
       <w:r>
         <w:rPr>
           <w:lang w:val="en-US"/>
@@ -10205,6 +11231,7 @@
         </w:rPr>
         <w:t>, |</w:t>
       </w:r>
+      <w:proofErr w:type="gramStart"/>
       <w:r>
         <w:rPr>
           <w:lang w:val="en-US"/>
@@ -10221,7 +11248,14 @@
         <w:rPr>
           <w:lang w:val="en-US"/>
         </w:rPr>
-        <w:t xml:space="preserve">)| = </w:t>
+        <w:t>)|</w:t>
+      </w:r>
+      <w:proofErr w:type="gramEnd"/>
+      <w:r>
+        <w:rPr>
+          <w:lang w:val="en-US"/>
+        </w:rPr>
+        <w:t xml:space="preserve"> = </w:t>
       </w:r>
       <w:r>
         <w:rPr>
@@ -10283,6 +11317,7 @@
         </w:rPr>
         <w:t xml:space="preserve">For male voices, both </w:t>
       </w:r>
+      <w:proofErr w:type="spellStart"/>
       <w:r>
         <w:rPr>
           <w:lang w:val="en-US"/>
@@ -10293,7 +11328,14 @@
         <w:rPr>
           <w:lang w:val="en-US"/>
         </w:rPr>
-        <w:t>s differed significant from the Baseline condition</w:t>
+        <w:t>s</w:t>
+      </w:r>
+      <w:proofErr w:type="spellEnd"/>
+      <w:r>
+        <w:rPr>
+          <w:lang w:val="en-US"/>
+        </w:rPr>
+        <w:t xml:space="preserve"> differed significant from the Baseline condition</w:t>
       </w:r>
       <w:r>
         <w:rPr>
@@ -10355,7 +11397,15 @@
         <w:rPr>
           <w:lang w:val="en-US"/>
         </w:rPr>
-        <w:t>|t</w:t>
+        <w:t>|</w:t>
+      </w:r>
+      <w:proofErr w:type="spellStart"/>
+      <w:proofErr w:type="gramStart"/>
+      <w:r>
+        <w:rPr>
+          <w:lang w:val="en-US"/>
+        </w:rPr>
+        <w:t>t</w:t>
       </w:r>
       <w:r>
         <w:rPr>
@@ -10363,6 +11413,7 @@
         </w:rPr>
         <w:t>s</w:t>
       </w:r>
+      <w:proofErr w:type="spellEnd"/>
       <w:r>
         <w:rPr>
           <w:lang w:val="en-US"/>
@@ -10379,7 +11430,14 @@
         <w:rPr>
           <w:lang w:val="en-US"/>
         </w:rPr>
-        <w:t xml:space="preserve">)| </w:t>
+        <w:t>)|</w:t>
+      </w:r>
+      <w:proofErr w:type="gramEnd"/>
+      <w:r>
+        <w:rPr>
+          <w:lang w:val="en-US"/>
+        </w:rPr>
+        <w:t xml:space="preserve"> </w:t>
       </w:r>
       <w:r>
         <w:rPr>
@@ -10391,7 +11449,14 @@
         <w:rPr>
           <w:lang w:val="en-US"/>
         </w:rPr>
-        <w:t>, p</w:t>
+        <w:t xml:space="preserve">, </w:t>
+      </w:r>
+      <w:proofErr w:type="spellStart"/>
+      <w:r>
+        <w:rPr>
+          <w:lang w:val="en-US"/>
+        </w:rPr>
+        <w:t>p</w:t>
       </w:r>
       <w:r>
         <w:rPr>
@@ -10399,6 +11464,7 @@
         </w:rPr>
         <w:t>s</w:t>
       </w:r>
+      <w:proofErr w:type="spellEnd"/>
       <w:r>
         <w:rPr>
           <w:lang w:val="en-US"/>
@@ -10509,6 +11575,7 @@
         <w:rPr>
           <w:b/>
           <w:bCs/>
+          <w:lang w:val="en-US"/>
         </w:rPr>
       </w:pPr>
       <w:r>
@@ -10517,6 +11584,7 @@
           <w:bCs/>
           <w:i/>
           <w:iCs/>
+          <w:lang w:val="en-US"/>
         </w:rPr>
         <w:br w:type="page"/>
       </w:r>
@@ -10703,7 +11771,15 @@
           <w:iCs/>
           <w:lang w:val="en-US"/>
         </w:rPr>
-        <w:t xml:space="preserve">Note. </w:t>
+        <w:t xml:space="preserve">Note. A) </w:t>
+      </w:r>
+      <w:r>
+        <w:rPr>
+          <w:i/>
+          <w:iCs/>
+          <w:lang w:val="en-US"/>
+        </w:rPr>
+        <w:t>Proportion of angry responses for each morph level separately</w:t>
       </w:r>
       <w:r>
         <w:rPr>
@@ -10712,41 +11788,7 @@
           <w:iCs/>
           <w:lang w:val="en-US"/>
         </w:rPr>
-        <w:t xml:space="preserve">A) </w:t>
-      </w:r>
-      <w:r>
-        <w:rPr>
-          <w:i/>
-          <w:iCs/>
-          <w:lang w:val="en-US"/>
-        </w:rPr>
-        <w:t>Proportion of angry responses</w:t>
-      </w:r>
-      <w:r>
-        <w:rPr>
-          <w:i/>
-          <w:iCs/>
-          <w:lang w:val="en-US"/>
-        </w:rPr>
-        <w:t xml:space="preserve"> for each morph level separately</w:t>
-      </w:r>
-      <w:r>
-        <w:rPr>
-          <w:rFonts w:cs="Times New Roman"/>
-          <w:i/>
-          <w:iCs/>
-          <w:lang w:val="en-US"/>
-        </w:rPr>
-        <w:t>.</w:t>
-      </w:r>
-      <w:r>
-        <w:rPr>
-          <w:rFonts w:cs="Times New Roman"/>
-          <w:i/>
-          <w:iCs/>
-          <w:lang w:val="en-US"/>
-        </w:rPr>
-        <w:t xml:space="preserve"> B) averaged across morph level. The dotted line depicts 0.5, thus an equal proportion of classifications as angry and fearful, also referred to as the point of subjective equality. </w:t>
+        <w:t xml:space="preserve">. B) averaged across morph level. The dotted line depicts 0.5, thus an equal proportion of classifications as angry and fearful, also referred to as the point of subjective equality. </w:t>
       </w:r>
     </w:p>
     <w:p>
@@ -10790,6 +11832,7 @@
           <w:lang w:val="en-US"/>
         </w:rPr>
       </w:pPr>
+      <w:proofErr w:type="spellStart"/>
       <w:r>
         <w:rPr>
           <w:color w:val="C00000"/>
@@ -10797,6 +11840,7 @@
         </w:rPr>
         <w:t>ToDo</w:t>
       </w:r>
+      <w:proofErr w:type="spellEnd"/>
     </w:p>
     <w:p>
       <w:pPr>
@@ -10860,17 +11904,154 @@
     <w:p>
       <w:pPr>
         <w:rPr>
-          <w:color w:val="C00000"/>
           <w:lang w:val="en-US"/>
         </w:rPr>
       </w:pPr>
       <w:r>
         <w:rPr>
-          <w:color w:val="C00000"/>
-          <w:lang w:val="en-US"/>
-        </w:rPr>
-        <w:t>ToDo</w:t>
-      </w:r>
+          <w:lang w:val="en-US"/>
+        </w:rPr>
+        <w:t xml:space="preserve">For Experiment 2, I expected to find simultaneous opposite aftereffects for different speaker identities, indicated by an </w:t>
+      </w:r>
+      <w:proofErr w:type="spellStart"/>
+      <w:r>
+        <w:rPr>
+          <w:lang w:val="en-US"/>
+        </w:rPr>
+        <w:t>AdaptationBlock</w:t>
+      </w:r>
+      <w:proofErr w:type="spellEnd"/>
+      <w:r>
+        <w:rPr>
+          <w:lang w:val="en-US"/>
+        </w:rPr>
+        <w:t xml:space="preserve"> x Identity interaction:</w:t>
+      </w:r>
+    </w:p>
+    <w:p>
+      <w:pPr>
+        <w:rPr>
+          <w:lang w:val="en-US"/>
+        </w:rPr>
+      </w:pPr>
+      <w:r>
+        <w:rPr>
+          <w:lang w:val="en-US"/>
+        </w:rPr>
+        <w:t xml:space="preserve">In </w:t>
+      </w:r>
+      <w:proofErr w:type="spellStart"/>
+      <w:r>
+        <w:rPr>
+          <w:lang w:val="en-US"/>
+        </w:rPr>
+        <w:t>AdaptationBlock</w:t>
+      </w:r>
+      <w:proofErr w:type="spellEnd"/>
+      <w:r>
+        <w:rPr>
+          <w:lang w:val="en-US"/>
+        </w:rPr>
+        <w:t xml:space="preserve"> 1, adaptors of Identity A are always angry, and adaptors of Identity B are always fearful. In that case, target voices of Identity A are more often classified as fearful and target voices of Identity B more often as angry. Vice versa, in </w:t>
+      </w:r>
+      <w:proofErr w:type="spellStart"/>
+      <w:r>
+        <w:rPr>
+          <w:lang w:val="en-US"/>
+        </w:rPr>
+        <w:t>AdaptationBlock</w:t>
+      </w:r>
+      <w:proofErr w:type="spellEnd"/>
+      <w:r>
+        <w:rPr>
+          <w:lang w:val="en-US"/>
+        </w:rPr>
+        <w:t xml:space="preserve"> 2, adaptors of Identity </w:t>
+      </w:r>
+      <w:r>
+        <w:rPr>
+          <w:lang w:val="en-US"/>
+        </w:rPr>
+        <w:t>B are always angry, and adaptors of Identity A are always fearful. In that case, t</w:t>
+      </w:r>
+      <w:r>
+        <w:rPr>
+          <w:lang w:val="en-US"/>
+        </w:rPr>
+        <w:t xml:space="preserve">arget voices of Identity </w:t>
+      </w:r>
+      <w:r>
+        <w:rPr>
+          <w:lang w:val="en-US"/>
+        </w:rPr>
+        <w:t>B</w:t>
+      </w:r>
+      <w:r>
+        <w:rPr>
+          <w:lang w:val="en-US"/>
+        </w:rPr>
+        <w:t xml:space="preserve"> are more often classified as fearful and target voices of Identity </w:t>
+      </w:r>
+      <w:r>
+        <w:rPr>
+          <w:lang w:val="en-US"/>
+        </w:rPr>
+        <w:t>A</w:t>
+      </w:r>
+      <w:r>
+        <w:rPr>
+          <w:lang w:val="en-US"/>
+        </w:rPr>
+        <w:t xml:space="preserve"> more often as angry.</w:t>
+      </w:r>
+    </w:p>
+    <w:p>
+      <w:pPr>
+        <w:rPr>
+          <w:lang w:val="en-US"/>
+        </w:rPr>
+      </w:pPr>
+      <w:r>
+        <w:rPr>
+          <w:lang w:val="en-US"/>
+        </w:rPr>
+        <w:t xml:space="preserve">Identities A and B were always of the same speaker sex per Block, and I expected to find this interaction for both male and female speakers. </w:t>
+      </w:r>
+    </w:p>
+    <w:p>
+      <w:pPr>
+        <w:rPr>
+          <w:lang w:val="en-US"/>
+        </w:rPr>
+      </w:pPr>
+      <w:r>
+        <w:rPr>
+          <w:lang w:val="en-US"/>
+        </w:rPr>
+        <w:t>This experiment and its hypothesis were preregistered (</w:t>
+      </w:r>
+      <w:hyperlink r:id="rId11" w:history="1">
+        <w:r>
+          <w:rPr>
+            <w:rStyle w:val="Hyperlink"/>
+            <w:lang w:val="en-US"/>
+          </w:rPr>
+          <w:t xml:space="preserve">10.17605/OSF.IO/3H9WN </w:t>
+        </w:r>
+      </w:hyperlink>
+      <w:r>
+        <w:rPr>
+          <w:lang w:val="en-US"/>
+        </w:rPr>
+        <w:t>).</w:t>
+      </w:r>
+    </w:p>
+    <w:p>
+      <w:pPr>
+        <w:rPr>
+          <w:lang w:val="en-US"/>
+        </w:rPr>
+      </w:pPr>
     </w:p>
     <w:p>
       <w:pPr>
@@ -10888,18 +12069,1886 @@
     </w:p>
     <w:p>
       <w:pPr>
+        <w:pStyle w:val="berschrift4"/>
+        <w:rPr>
+          <w:lang w:val="en-US"/>
+        </w:rPr>
+      </w:pPr>
+      <w:r>
+        <w:rPr>
+          <w:lang w:val="en-US"/>
+        </w:rPr>
+        <w:t>Participants</w:t>
+      </w:r>
+    </w:p>
+    <w:p>
+      <w:pPr>
+        <w:rPr>
+          <w:lang w:val="en-US"/>
+        </w:rPr>
+      </w:pPr>
+      <w:r>
+        <w:rPr>
+          <w:lang w:val="en-US"/>
+        </w:rPr>
+        <w:t xml:space="preserve">Data was collected online via </w:t>
+      </w:r>
+      <w:proofErr w:type="spellStart"/>
+      <w:r>
+        <w:rPr>
+          <w:lang w:val="en-US"/>
+        </w:rPr>
+        <w:t>Psytoolkit</w:t>
+      </w:r>
+      <w:proofErr w:type="spellEnd"/>
+      <w:r>
+        <w:rPr>
+          <w:lang w:val="en-US"/>
+        </w:rPr>
+        <w:t xml:space="preserve"> version 3.4.6 </w:t>
+      </w:r>
+      <w:r>
         <w:rPr>
           <w:color w:val="C00000"/>
           <w:lang w:val="en-US"/>
         </w:rPr>
+        <w:t>(</w:t>
+      </w:r>
+      <w:proofErr w:type="spellStart"/>
+      <w:r>
+        <w:rPr>
+          <w:color w:val="C00000"/>
+          <w:lang w:val="en-US"/>
+        </w:rPr>
+        <w:t>Stoet</w:t>
+      </w:r>
+      <w:proofErr w:type="spellEnd"/>
+      <w:r>
+        <w:rPr>
+          <w:color w:val="C00000"/>
+          <w:lang w:val="en-US"/>
+        </w:rPr>
+        <w:t xml:space="preserve">, 2010, 2017) </w:t>
+      </w:r>
+      <w:r>
+        <w:rPr>
+          <w:lang w:val="en-US"/>
+        </w:rPr>
+        <w:t xml:space="preserve">in July 2024, with the same technical requirements </w:t>
+      </w:r>
+      <w:r>
+        <w:rPr>
+          <w:lang w:val="en-US"/>
+        </w:rPr>
+        <w:t xml:space="preserve">and the same target sample size </w:t>
+      </w:r>
+      <w:r>
+        <w:rPr>
+          <w:lang w:val="en-US"/>
+        </w:rPr>
+        <w:t xml:space="preserve">as for Experiment 1. 75 people accessed the study via hyperlink, of which 45 contributed complete data. Three participants had to be excluded (N = 1 for pressing only one key during the whole experiment, N = 1 due to 5% trials of omission in the baseline task, N = 1 due to problems with the sound playback). Two participants reported having occasional tinnitus but did not feel impaired by it and were thus kept in the sample. Therefore, the final sample consisted of 42 participants (34 female, 6 male, 2 diverse, aged 18 to 31 years [M = 22.04, SD = 2.94]). Again, all data was collected pseudonymized and approved by the local ethics committee. </w:t>
+      </w:r>
+    </w:p>
+    <w:p>
+      <w:pPr>
+        <w:pStyle w:val="berschrift4"/>
+        <w:rPr>
+          <w:lang w:val="en-US"/>
+        </w:rPr>
       </w:pPr>
       <w:r>
         <w:rPr>
+          <w:lang w:val="en-US"/>
+        </w:rPr>
+        <w:t>Stimuli</w:t>
+      </w:r>
+    </w:p>
+    <w:p>
+      <w:pPr>
+        <w:rPr>
+          <w:lang w:val="en-US"/>
+        </w:rPr>
+      </w:pPr>
+      <w:r>
+        <w:rPr>
+          <w:lang w:val="en-US"/>
+        </w:rPr>
+        <w:t xml:space="preserve">Stimuli were identical to Experiment 1. </w:t>
+      </w:r>
+    </w:p>
+    <w:p>
+      <w:pPr>
+        <w:pStyle w:val="berschrift4"/>
+        <w:rPr>
+          <w:lang w:val="en-US"/>
+        </w:rPr>
+      </w:pPr>
+      <w:r>
+        <w:rPr>
+          <w:lang w:val="en-US"/>
+        </w:rPr>
+        <w:t>Design and Procedure</w:t>
+      </w:r>
+    </w:p>
+    <w:p>
+      <w:pPr>
+        <w:rPr>
+          <w:lang w:val="en-US"/>
+        </w:rPr>
+      </w:pPr>
+      <w:r>
+        <w:rPr>
+          <w:lang w:val="en-US"/>
+        </w:rPr>
+        <w:t>The design was very similar to Experiment 1 and differed only in the adaptation tasks. Again, participants started by giving consent and entering their demographic information. Then completed the listening experiment in full screen mode.  Afterwards</w:t>
+      </w:r>
+      <w:r>
+        <w:rPr>
+          <w:lang w:val="en-US"/>
+        </w:rPr>
+        <w:t xml:space="preserve">, </w:t>
+      </w:r>
+      <w:r>
+        <w:rPr>
+          <w:lang w:val="en-US"/>
+        </w:rPr>
+        <w:t>they answered the same follow-up questions as in Experiment 1</w:t>
+      </w:r>
+      <w:r>
+        <w:rPr>
+          <w:lang w:val="en-US"/>
+        </w:rPr>
+        <w:t>. Overall duration of the study was about 3</w:t>
+      </w:r>
+      <w:r>
+        <w:rPr>
+          <w:lang w:val="en-US"/>
+        </w:rPr>
+        <w:t>0</w:t>
+      </w:r>
+      <w:r>
+        <w:rPr>
+          <w:lang w:val="en-US"/>
+        </w:rPr>
+        <w:t xml:space="preserve"> minutes</w:t>
+      </w:r>
+      <w:r>
+        <w:rPr>
+          <w:lang w:val="en-US"/>
+        </w:rPr>
+        <w:t xml:space="preserve"> as well</w:t>
+      </w:r>
+      <w:r>
+        <w:rPr>
+          <w:lang w:val="en-US"/>
+        </w:rPr>
+        <w:t xml:space="preserve">. </w:t>
+      </w:r>
+    </w:p>
+    <w:p>
+      <w:pPr>
+        <w:rPr>
+          <w:lang w:val="en-US"/>
+        </w:rPr>
+      </w:pPr>
+      <w:r>
+        <w:rPr>
+          <w:lang w:val="en-US"/>
+        </w:rPr>
+        <w:t>This time, the experiment consisted of two baseline and four</w:t>
+      </w:r>
+      <w:r>
+        <w:rPr>
+          <w:lang w:val="en-US"/>
+        </w:rPr>
+        <w:t xml:space="preserve"> adaptation tasks</w:t>
+      </w:r>
+      <w:r>
+        <w:rPr>
+          <w:lang w:val="en-US"/>
+        </w:rPr>
+        <w:t xml:space="preserve">, because they were blocked for speaker sex. Thus, in the </w:t>
+      </w:r>
+      <w:r>
+        <w:rPr>
+          <w:b/>
+          <w:bCs/>
+          <w:lang w:val="en-US"/>
+        </w:rPr>
+        <w:t>Baseline</w:t>
+      </w:r>
+      <w:r>
+        <w:rPr>
+          <w:lang w:val="en-US"/>
+        </w:rPr>
+        <w:t xml:space="preserve">, participants completed one block of 56 trials with </w:t>
+      </w:r>
+      <w:r>
+        <w:rPr>
+          <w:lang w:val="en-US"/>
+        </w:rPr>
+        <w:t>female targets only and one block of 56 trials with male ones only</w:t>
+      </w:r>
+      <w:r>
+        <w:rPr>
+          <w:lang w:val="en-US"/>
+        </w:rPr>
+        <w:t>, with a break in between</w:t>
+      </w:r>
+      <w:r>
+        <w:rPr>
+          <w:lang w:val="en-US"/>
+        </w:rPr>
+        <w:t xml:space="preserve">. In all other respects, the baseline task was identical to Experiment 1. </w:t>
+      </w:r>
+    </w:p>
+    <w:p>
+      <w:pPr>
+        <w:rPr>
+          <w:lang w:val="en-US"/>
+        </w:rPr>
+      </w:pPr>
+      <w:r>
+        <w:rPr>
+          <w:lang w:val="en-US"/>
+        </w:rPr>
+        <w:t xml:space="preserve">Afterwards, participants completed the </w:t>
+      </w:r>
+      <w:r>
+        <w:rPr>
+          <w:b/>
+          <w:bCs/>
+          <w:lang w:val="en-US"/>
+        </w:rPr>
+        <w:t>Adaptation</w:t>
+      </w:r>
+      <w:r>
+        <w:rPr>
+          <w:lang w:val="en-US"/>
+        </w:rPr>
+        <w:t xml:space="preserve"> in four blocks, two for each speaker sex.  </w:t>
+      </w:r>
+      <w:r>
+        <w:rPr>
+          <w:lang w:val="en-US"/>
+        </w:rPr>
+        <w:t xml:space="preserve">In each block, adaptor </w:t>
+      </w:r>
+      <w:r>
+        <w:rPr>
+          <w:lang w:val="en-US"/>
+        </w:rPr>
+        <w:t xml:space="preserve">emotions were tied to the speaker identity: </w:t>
+      </w:r>
+      <w:r>
+        <w:rPr>
+          <w:lang w:val="en-US"/>
+        </w:rPr>
+        <w:t xml:space="preserve">In the first female block, participants adapted to angy-IdentityF1 and fearful-IdentityF2. </w:t>
+      </w:r>
+      <w:r>
+        <w:rPr>
+          <w:lang w:val="en-US"/>
+        </w:rPr>
+        <w:t xml:space="preserve">In the other one, the combination was reversed: </w:t>
+      </w:r>
+      <w:proofErr w:type="gramStart"/>
+      <w:r>
+        <w:rPr>
+          <w:lang w:val="en-US"/>
+        </w:rPr>
+        <w:t>angry-</w:t>
+      </w:r>
+      <w:proofErr w:type="gramEnd"/>
+      <w:r>
+        <w:rPr>
+          <w:lang w:val="en-US"/>
+        </w:rPr>
+        <w:t>IdentityF2</w:t>
+      </w:r>
+      <w:r>
+        <w:rPr>
+          <w:lang w:val="en-US"/>
+        </w:rPr>
+        <w:t xml:space="preserve"> and fearful-</w:t>
+      </w:r>
+      <w:r>
+        <w:rPr>
+          <w:lang w:val="en-US"/>
+        </w:rPr>
+        <w:t>IdentityF1</w:t>
+      </w:r>
+      <w:r>
+        <w:rPr>
+          <w:lang w:val="en-US"/>
+        </w:rPr>
+        <w:t xml:space="preserve"> (</w:t>
+      </w:r>
+      <w:r>
+        <w:rPr>
           <w:color w:val="C00000"/>
           <w:lang w:val="en-US"/>
         </w:rPr>
-        <w:t>ToDo</w:t>
-      </w:r>
+        <w:t>Figure 1E</w:t>
+      </w:r>
+      <w:r>
+        <w:rPr>
+          <w:lang w:val="en-US"/>
+        </w:rPr>
+        <w:t>).</w:t>
+      </w:r>
+      <w:r>
+        <w:rPr>
+          <w:lang w:val="en-US"/>
+        </w:rPr>
+        <w:t xml:space="preserve"> Likewise, for the male blocks: </w:t>
+      </w:r>
+      <w:r>
+        <w:rPr>
+          <w:lang w:val="en-US"/>
+        </w:rPr>
+        <w:lastRenderedPageBreak/>
+        <w:t xml:space="preserve">in one, the combination was </w:t>
+      </w:r>
+      <w:r>
+        <w:rPr>
+          <w:lang w:val="en-US"/>
+        </w:rPr>
+        <w:t>angy-Identity</w:t>
+      </w:r>
+      <w:r>
+        <w:rPr>
+          <w:lang w:val="en-US"/>
+        </w:rPr>
+        <w:t>M3</w:t>
+      </w:r>
+      <w:r>
+        <w:rPr>
+          <w:lang w:val="en-US"/>
+        </w:rPr>
+        <w:t xml:space="preserve"> and fearful-Identity</w:t>
+      </w:r>
+      <w:r>
+        <w:rPr>
+          <w:lang w:val="en-US"/>
+        </w:rPr>
+        <w:t xml:space="preserve">M4. In the other, </w:t>
+      </w:r>
+      <w:r>
+        <w:rPr>
+          <w:lang w:val="en-US"/>
+        </w:rPr>
+        <w:t>angy-IdentityM</w:t>
+      </w:r>
+      <w:r>
+        <w:rPr>
+          <w:lang w:val="en-US"/>
+        </w:rPr>
+        <w:t>4</w:t>
+      </w:r>
+      <w:r>
+        <w:rPr>
+          <w:lang w:val="en-US"/>
+        </w:rPr>
+        <w:t xml:space="preserve"> and fearful-IdentityM</w:t>
+      </w:r>
+      <w:r>
+        <w:rPr>
+          <w:lang w:val="en-US"/>
+        </w:rPr>
+        <w:t xml:space="preserve">3. The trial procedure was very similar to Experiment 1: </w:t>
+      </w:r>
+      <w:r>
+        <w:rPr>
+          <w:lang w:val="en-US"/>
+        </w:rPr>
+        <w:t>Each block consisted of an adaptation phase and a response phase.</w:t>
+      </w:r>
+      <w:r>
+        <w:rPr>
+          <w:lang w:val="en-US"/>
+        </w:rPr>
+        <w:t xml:space="preserve"> </w:t>
+      </w:r>
+    </w:p>
+    <w:p>
+      <w:pPr>
+        <w:rPr>
+          <w:lang w:val="en-US"/>
+        </w:rPr>
+      </w:pPr>
+      <w:r>
+        <w:rPr>
+          <w:lang w:val="en-US"/>
+        </w:rPr>
+        <w:t>During the adaptation phase,</w:t>
+      </w:r>
+      <w:r>
+        <w:rPr>
+          <w:lang w:val="en-US"/>
+        </w:rPr>
+        <w:t xml:space="preserve"> </w:t>
+      </w:r>
+      <w:r>
+        <w:rPr>
+          <w:lang w:val="en-US"/>
+        </w:rPr>
+        <w:t>16 adaptor stimuli (</w:t>
+      </w:r>
+      <w:r>
+        <w:rPr>
+          <w:lang w:val="en-US"/>
+        </w:rPr>
+        <w:t>4</w:t>
+      </w:r>
+      <w:r>
+        <w:rPr>
+          <w:lang w:val="en-US"/>
+        </w:rPr>
+        <w:t xml:space="preserve"> speakers × </w:t>
+      </w:r>
+      <w:r>
+        <w:rPr>
+          <w:lang w:val="en-US"/>
+        </w:rPr>
+        <w:t>2</w:t>
+      </w:r>
+      <w:r>
+        <w:rPr>
+          <w:lang w:val="en-US"/>
+        </w:rPr>
+        <w:t xml:space="preserve"> </w:t>
+      </w:r>
+      <w:r>
+        <w:rPr>
+          <w:lang w:val="en-US"/>
+        </w:rPr>
+        <w:t>identities x 2 repetitions</w:t>
+      </w:r>
+      <w:r>
+        <w:rPr>
+          <w:lang w:val="en-US"/>
+        </w:rPr>
+        <w:t>) were</w:t>
+      </w:r>
+      <w:r>
+        <w:rPr>
+          <w:lang w:val="en-US"/>
+        </w:rPr>
+        <w:t xml:space="preserve"> </w:t>
+      </w:r>
+      <w:r>
+        <w:rPr>
+          <w:lang w:val="en-US"/>
+        </w:rPr>
+        <w:t>presented in random order with a red fixation cross on the computer</w:t>
+      </w:r>
+      <w:r>
+        <w:rPr>
+          <w:lang w:val="en-US"/>
+        </w:rPr>
+        <w:t xml:space="preserve"> </w:t>
+      </w:r>
+      <w:r>
+        <w:rPr>
+          <w:lang w:val="en-US"/>
+        </w:rPr>
+        <w:t>screen</w:t>
+      </w:r>
+      <w:r>
+        <w:rPr>
+          <w:lang w:val="en-US"/>
+        </w:rPr>
+        <w:t xml:space="preserve">, but this time with a longer </w:t>
+      </w:r>
+      <w:r>
+        <w:rPr>
+          <w:lang w:val="en-US"/>
+        </w:rPr>
+        <w:t xml:space="preserve">interstimulus interval of </w:t>
+      </w:r>
+      <w:r>
+        <w:rPr>
+          <w:lang w:val="en-US"/>
+        </w:rPr>
+        <w:t>6</w:t>
+      </w:r>
+      <w:r>
+        <w:rPr>
+          <w:lang w:val="en-US"/>
+        </w:rPr>
+        <w:t xml:space="preserve">00 </w:t>
+      </w:r>
+      <w:proofErr w:type="spellStart"/>
+      <w:r>
+        <w:rPr>
+          <w:lang w:val="en-US"/>
+        </w:rPr>
+        <w:t>ms.</w:t>
+      </w:r>
+      <w:proofErr w:type="spellEnd"/>
+      <w:r>
+        <w:rPr>
+          <w:lang w:val="en-US"/>
+        </w:rPr>
+        <w:t xml:space="preserve"> </w:t>
+      </w:r>
+      <w:r>
+        <w:rPr>
+          <w:lang w:val="en-US"/>
+        </w:rPr>
+        <w:t xml:space="preserve">Again, </w:t>
+      </w:r>
+      <w:r>
+        <w:rPr>
+          <w:lang w:val="en-US"/>
+        </w:rPr>
+        <w:t xml:space="preserve">exactly half of the adaptor stimuli were </w:t>
+      </w:r>
+      <w:proofErr w:type="gramStart"/>
+      <w:r>
+        <w:rPr>
+          <w:lang w:val="en-US"/>
+        </w:rPr>
+        <w:t>fearful</w:t>
+      </w:r>
+      <w:proofErr w:type="gramEnd"/>
+      <w:r>
+        <w:rPr>
+          <w:lang w:val="en-US"/>
+        </w:rPr>
+        <w:t xml:space="preserve"> and the other half was angry but always tied to a </w:t>
+      </w:r>
+      <w:r>
+        <w:rPr>
+          <w:lang w:val="en-US"/>
+        </w:rPr>
+        <w:t xml:space="preserve">certain speaker’s identity. </w:t>
+      </w:r>
+      <w:r>
+        <w:rPr>
+          <w:lang w:val="en-US"/>
+        </w:rPr>
+        <w:t>After the</w:t>
+      </w:r>
+      <w:r>
+        <w:rPr>
+          <w:lang w:val="en-US"/>
+        </w:rPr>
+        <w:t xml:space="preserve"> </w:t>
+      </w:r>
+      <w:r>
+        <w:rPr>
+          <w:lang w:val="en-US"/>
+        </w:rPr>
+        <w:t xml:space="preserve">adaptation phase, the response phase started, </w:t>
+      </w:r>
+      <w:r>
+        <w:rPr>
+          <w:lang w:val="en-US"/>
+        </w:rPr>
+        <w:t>which was signaled</w:t>
+      </w:r>
+      <w:r>
+        <w:rPr>
+          <w:lang w:val="en-US"/>
+        </w:rPr>
+        <w:t xml:space="preserve"> by a message (“Now it starts”</w:t>
+      </w:r>
+      <w:r>
+        <w:rPr>
+          <w:lang w:val="en-US"/>
+        </w:rPr>
+        <w:t>, German: “</w:t>
+      </w:r>
+      <w:proofErr w:type="spellStart"/>
+      <w:r>
+        <w:rPr>
+          <w:lang w:val="en-US"/>
+        </w:rPr>
+        <w:t>Jetzt</w:t>
+      </w:r>
+      <w:proofErr w:type="spellEnd"/>
+      <w:r>
+        <w:rPr>
+          <w:lang w:val="en-US"/>
+        </w:rPr>
+        <w:t xml:space="preserve"> </w:t>
+      </w:r>
+      <w:proofErr w:type="spellStart"/>
+      <w:r>
+        <w:rPr>
+          <w:lang w:val="en-US"/>
+        </w:rPr>
+        <w:t>geht</w:t>
+      </w:r>
+      <w:proofErr w:type="spellEnd"/>
+      <w:r>
+        <w:rPr>
+          <w:lang w:val="en-US"/>
+        </w:rPr>
+        <w:t xml:space="preserve"> es </w:t>
+      </w:r>
+      <w:proofErr w:type="spellStart"/>
+      <w:r>
+        <w:rPr>
+          <w:lang w:val="en-US"/>
+        </w:rPr>
+        <w:t>los</w:t>
+      </w:r>
+      <w:proofErr w:type="spellEnd"/>
+      <w:r>
+        <w:rPr>
+          <w:lang w:val="en-US"/>
+        </w:rPr>
+        <w:t>!”</w:t>
+      </w:r>
+      <w:r>
+        <w:rPr>
+          <w:lang w:val="en-US"/>
+        </w:rPr>
+        <w:t>) in</w:t>
+      </w:r>
+      <w:r>
+        <w:rPr>
+          <w:lang w:val="en-US"/>
+        </w:rPr>
+        <w:t xml:space="preserve"> green</w:t>
+      </w:r>
+      <w:r>
+        <w:rPr>
+          <w:lang w:val="en-US"/>
+        </w:rPr>
+        <w:t xml:space="preserve"> font for 3000 </w:t>
+      </w:r>
+      <w:proofErr w:type="spellStart"/>
+      <w:r>
+        <w:rPr>
+          <w:lang w:val="en-US"/>
+        </w:rPr>
+        <w:t>ms.</w:t>
+      </w:r>
+      <w:proofErr w:type="spellEnd"/>
+      <w:r>
+        <w:rPr>
+          <w:lang w:val="en-US"/>
+        </w:rPr>
+        <w:t xml:space="preserve"> The response phase was almost identical to t</w:t>
+      </w:r>
+      <w:r>
+        <w:rPr>
+          <w:lang w:val="en-US"/>
+        </w:rPr>
+        <w:t>he one in Experiment 1</w:t>
+      </w:r>
+      <w:r>
+        <w:rPr>
+          <w:lang w:val="en-US"/>
+        </w:rPr>
+        <w:t xml:space="preserve">: all targets were presented once and participants classified them as fearful or angry by pressing the corresponding keys. </w:t>
+      </w:r>
+      <w:r>
+        <w:rPr>
+          <w:lang w:val="en-US"/>
+        </w:rPr>
+        <w:t>Again</w:t>
+      </w:r>
+      <w:r>
+        <w:rPr>
+          <w:lang w:val="en-US"/>
+        </w:rPr>
+        <w:t>, every fourth trial, a red fixation cross appeared again, and two top-up adaptors were played</w:t>
+      </w:r>
+      <w:r>
+        <w:rPr>
+          <w:lang w:val="en-US"/>
+        </w:rPr>
+        <w:t>, with similar constraints as in Experiment 1</w:t>
+      </w:r>
+      <w:proofErr w:type="gramStart"/>
+      <w:r>
+        <w:rPr>
+          <w:lang w:val="en-US"/>
+        </w:rPr>
+        <w:t xml:space="preserve">: </w:t>
+      </w:r>
+      <w:r>
+        <w:rPr>
+          <w:lang w:val="en-US"/>
+        </w:rPr>
+        <w:t xml:space="preserve"> They</w:t>
+      </w:r>
+      <w:proofErr w:type="gramEnd"/>
+      <w:r>
+        <w:rPr>
+          <w:lang w:val="en-US"/>
+        </w:rPr>
+        <w:t xml:space="preserve"> were picked randomly, but one top-up adaptor was fearful, and the other one was angry, thus </w:t>
+      </w:r>
+      <w:r>
+        <w:rPr>
+          <w:lang w:val="en-US"/>
+        </w:rPr>
+        <w:t>coming from two different speaker identities</w:t>
+      </w:r>
+      <w:r>
+        <w:rPr>
+          <w:lang w:val="en-US"/>
+        </w:rPr>
+        <w:t xml:space="preserve"> (their specific combination depending on the adaptation block). In each adaptation block, participants classified all </w:t>
+      </w:r>
+      <w:r>
+        <w:rPr>
+          <w:lang w:val="en-US"/>
+        </w:rPr>
+        <w:t>56</w:t>
+      </w:r>
+      <w:r>
+        <w:rPr>
+          <w:lang w:val="en-US"/>
+        </w:rPr>
+        <w:t xml:space="preserve"> targets</w:t>
+      </w:r>
+      <w:r>
+        <w:rPr>
+          <w:lang w:val="en-US"/>
+        </w:rPr>
+        <w:t xml:space="preserve"> of each speaker sex. After each adaptation block, participants could take a self-paced break</w:t>
+      </w:r>
+      <w:r>
+        <w:rPr>
+          <w:lang w:val="en-US"/>
+        </w:rPr>
+        <w:t xml:space="preserve">. As there were </w:t>
+      </w:r>
+      <w:r>
+        <w:rPr>
+          <w:lang w:val="en-US"/>
+        </w:rPr>
+        <w:t>four</w:t>
+      </w:r>
+      <w:r>
+        <w:rPr>
+          <w:lang w:val="en-US"/>
+        </w:rPr>
+        <w:t xml:space="preserve"> adaptation blocks, participants performed 224 trials in total.  </w:t>
+      </w:r>
+    </w:p>
+    <w:p>
+      <w:pPr>
+        <w:rPr>
+          <w:lang w:val="en-US"/>
+        </w:rPr>
+      </w:pPr>
+      <w:r>
+        <w:rPr>
+          <w:lang w:val="en-US"/>
+        </w:rPr>
+        <w:t xml:space="preserve">Participants were randomly assigned to one of four counterbalancing conditions. They either started with the male or the female adaptation blocks </w:t>
+      </w:r>
+      <w:proofErr w:type="gramStart"/>
+      <w:r>
+        <w:rPr>
+          <w:lang w:val="en-US"/>
+        </w:rPr>
+        <w:t>and also</w:t>
+      </w:r>
+      <w:proofErr w:type="gramEnd"/>
+      <w:r>
+        <w:rPr>
+          <w:lang w:val="en-US"/>
+        </w:rPr>
+        <w:t xml:space="preserve"> completed the prior baseline task in this order. Within speaker sex, it was</w:t>
+      </w:r>
+      <w:r>
+        <w:rPr>
+          <w:lang w:val="en-US"/>
+        </w:rPr>
+        <w:t xml:space="preserve"> further </w:t>
+      </w:r>
+      <w:r>
+        <w:rPr>
+          <w:lang w:val="en-US"/>
+        </w:rPr>
+        <w:t>counterbalanced which adaptation condition came first</w:t>
+      </w:r>
+    </w:p>
+    <w:p>
+      <w:pPr>
+        <w:rPr>
+          <w:color w:val="C00000"/>
+          <w:lang w:val="en-US"/>
+        </w:rPr>
+      </w:pPr>
+      <w:r>
+        <w:rPr>
+          <w:noProof/>
+          <w:color w:val="C00000"/>
+          <w:lang w:val="en-US"/>
+        </w:rPr>
+        <w:lastRenderedPageBreak/>
+        <w:drawing>
+          <wp:inline distT="0" distB="0" distL="0" distR="0" wp14:anchorId="0907AE31" wp14:editId="3FA06FB0">
+            <wp:extent cx="5753100" cy="5067300"/>
+            <wp:effectExtent l="0" t="0" r="0" b="0"/>
+            <wp:docPr id="909244462" name="Grafik 1"/>
+            <wp:cNvGraphicFramePr>
+              <a:graphicFrameLocks xmlns:a="http://schemas.openxmlformats.org/drawingml/2006/main" noChangeAspect="1"/>
+            </wp:cNvGraphicFramePr>
+            <a:graphic xmlns:a="http://schemas.openxmlformats.org/drawingml/2006/main">
+              <a:graphicData uri="http://schemas.openxmlformats.org/drawingml/2006/picture">
+                <pic:pic xmlns:pic="http://schemas.openxmlformats.org/drawingml/2006/picture">
+                  <pic:nvPicPr>
+                    <pic:cNvPr id="0" name="Picture 1"/>
+                    <pic:cNvPicPr>
+                      <a:picLocks noChangeAspect="1" noChangeArrowheads="1"/>
+                    </pic:cNvPicPr>
+                  </pic:nvPicPr>
+                  <pic:blipFill>
+                    <a:blip r:embed="rId12">
+                      <a:extLst>
+                        <a:ext uri="{28A0092B-C50C-407E-A947-70E740481C1C}">
+                          <a14:useLocalDpi xmlns:a14="http://schemas.microsoft.com/office/drawing/2010/main" val="0"/>
+                        </a:ext>
+                      </a:extLst>
+                    </a:blip>
+                    <a:srcRect/>
+                    <a:stretch>
+                      <a:fillRect/>
+                    </a:stretch>
+                  </pic:blipFill>
+                  <pic:spPr bwMode="auto">
+                    <a:xfrm>
+                      <a:off x="0" y="0"/>
+                      <a:ext cx="5753100" cy="5067300"/>
+                    </a:xfrm>
+                    <a:prstGeom prst="rect">
+                      <a:avLst/>
+                    </a:prstGeom>
+                    <a:noFill/>
+                    <a:ln>
+                      <a:noFill/>
+                    </a:ln>
+                  </pic:spPr>
+                </pic:pic>
+              </a:graphicData>
+            </a:graphic>
+          </wp:inline>
+        </w:drawing>
+      </w:r>
+    </w:p>
+    <w:p>
+      <w:pPr>
+        <w:pStyle w:val="berschrift4"/>
+        <w:rPr>
+          <w:lang w:val="en-US"/>
+        </w:rPr>
+      </w:pPr>
+      <w:r>
+        <w:rPr>
+          <w:lang w:val="en-US"/>
+        </w:rPr>
+        <w:t>Data analysis</w:t>
+      </w:r>
+    </w:p>
+    <w:p>
+      <w:pPr>
+        <w:rPr>
+          <w:lang w:val="en-US"/>
+        </w:rPr>
+      </w:pPr>
+      <w:r>
+        <w:rPr>
+          <w:lang w:val="en-US"/>
+        </w:rPr>
+        <w:t xml:space="preserve">Software and R-packages for data analyses were identical to Experiment 1. </w:t>
+      </w:r>
+      <w:r>
+        <w:rPr>
+          <w:lang w:val="en-US"/>
+        </w:rPr>
+        <w:t>Errors of omission (&lt;</w:t>
+      </w:r>
+      <w:r>
+        <w:rPr>
+          <w:lang w:val="en-US"/>
+        </w:rPr>
+        <w:t>3</w:t>
+      </w:r>
+      <w:r>
+        <w:rPr>
+          <w:lang w:val="en-US"/>
+        </w:rPr>
+        <w:t>%) were excluded from the data and participants with more than 5% of such omissions were excluded from data analysis (see above).</w:t>
+      </w:r>
+      <w:r>
+        <w:rPr>
+          <w:lang w:val="en-US"/>
+        </w:rPr>
+        <w:t xml:space="preserve"> Data was analyzed for male and female blocks separately, using the same two-step approach as in Experiment 1: </w:t>
+      </w:r>
+    </w:p>
+    <w:p>
+      <w:pPr>
+        <w:rPr>
+          <w:lang w:val="en-US"/>
+        </w:rPr>
+      </w:pPr>
+      <w:r>
+        <w:rPr>
+          <w:lang w:val="en-US"/>
+        </w:rPr>
+        <w:t xml:space="preserve">First, responses in each trial were modeled with a </w:t>
+      </w:r>
+      <w:r>
+        <w:rPr>
+          <w:lang w:val="en-US"/>
+        </w:rPr>
+        <w:t>multilevel logistic regression</w:t>
+      </w:r>
+      <w:r>
+        <w:rPr>
+          <w:lang w:val="en-US"/>
+        </w:rPr>
+        <w:t xml:space="preserve">. </w:t>
+      </w:r>
+      <w:r>
+        <w:rPr>
+          <w:lang w:val="en-US"/>
+        </w:rPr>
+        <w:t>For the female blocks, p</w:t>
+      </w:r>
+      <w:r>
+        <w:rPr>
+          <w:lang w:val="en-US"/>
+        </w:rPr>
+        <w:t xml:space="preserve">redictor variables were the </w:t>
+      </w:r>
+      <w:r>
+        <w:rPr>
+          <w:lang w:val="en-US"/>
+        </w:rPr>
+        <w:t xml:space="preserve">target </w:t>
+      </w:r>
+      <w:r>
+        <w:rPr>
+          <w:lang w:val="en-US"/>
+        </w:rPr>
+        <w:t>morph level (</w:t>
+      </w:r>
+      <w:proofErr w:type="spellStart"/>
+      <w:r>
+        <w:rPr>
+          <w:lang w:val="en-US"/>
+        </w:rPr>
+        <w:t>tML</w:t>
+      </w:r>
+      <w:proofErr w:type="spellEnd"/>
+      <w:r>
+        <w:rPr>
+          <w:lang w:val="en-US"/>
+        </w:rPr>
+        <w:t>, 20-80%, z-standardized for model estimation</w:t>
+      </w:r>
+      <w:r>
+        <w:rPr>
+          <w:lang w:val="en-US"/>
+        </w:rPr>
+        <w:t xml:space="preserve">), </w:t>
+      </w:r>
+      <w:r>
+        <w:rPr>
+          <w:lang w:val="en-US"/>
+        </w:rPr>
+        <w:t xml:space="preserve">the speaker </w:t>
+      </w:r>
+      <w:r>
+        <w:rPr>
+          <w:lang w:val="en-US"/>
+        </w:rPr>
+        <w:t>identity</w:t>
+      </w:r>
+      <w:r>
+        <w:rPr>
+          <w:lang w:val="en-US"/>
+        </w:rPr>
+        <w:t xml:space="preserve"> (</w:t>
+      </w:r>
+      <w:r>
+        <w:rPr>
+          <w:lang w:val="en-US"/>
+        </w:rPr>
+        <w:t>F1 and F2</w:t>
+      </w:r>
+      <w:r>
+        <w:rPr>
+          <w:lang w:val="en-US"/>
+        </w:rPr>
+        <w:t xml:space="preserve">), and </w:t>
+      </w:r>
+      <w:r>
+        <w:rPr>
+          <w:lang w:val="en-US"/>
+        </w:rPr>
+        <w:t>the adaptation condition</w:t>
+      </w:r>
+      <w:r>
+        <w:rPr>
+          <w:lang w:val="en-US"/>
+        </w:rPr>
+        <w:t xml:space="preserve"> (</w:t>
+      </w:r>
+      <w:r>
+        <w:rPr>
+          <w:lang w:val="en-US"/>
+        </w:rPr>
+        <w:t>AdaptCond1: angy-F1 and fearful-F2</w:t>
+      </w:r>
+      <w:r>
+        <w:rPr>
+          <w:lang w:val="en-US"/>
+        </w:rPr>
+        <w:t xml:space="preserve">; </w:t>
+      </w:r>
+      <w:r>
+        <w:rPr>
+          <w:lang w:val="en-US"/>
+        </w:rPr>
+        <w:t>AdaptCond2</w:t>
+      </w:r>
+      <w:r>
+        <w:rPr>
+          <w:lang w:val="en-US"/>
+        </w:rPr>
+        <w:t>: angry-</w:t>
+      </w:r>
+      <w:r>
+        <w:rPr>
+          <w:lang w:val="en-US"/>
+        </w:rPr>
+        <w:t>F2</w:t>
+      </w:r>
+      <w:r>
+        <w:rPr>
+          <w:lang w:val="en-US"/>
+        </w:rPr>
+        <w:t xml:space="preserve"> and fearful-</w:t>
+      </w:r>
+      <w:r>
+        <w:rPr>
+          <w:lang w:val="en-US"/>
+        </w:rPr>
+        <w:t>F1</w:t>
+      </w:r>
+      <w:r>
+        <w:rPr>
+          <w:lang w:val="en-US"/>
+        </w:rPr>
+        <w:t>).</w:t>
+      </w:r>
+      <w:r>
+        <w:rPr>
+          <w:lang w:val="en-US"/>
+        </w:rPr>
+        <w:t xml:space="preserve"> Random effects were estimated for each participant, resulting in the following model: </w:t>
+      </w:r>
+    </w:p>
+    <w:p>
+      <w:pPr>
+        <w:rPr>
+          <w:lang w:val="en-US"/>
+        </w:rPr>
+      </w:pPr>
+      <w:r>
+        <w:rPr>
+          <w:lang w:val="en-US"/>
+        </w:rPr>
+        <w:tab/>
+      </w:r>
+      <w:proofErr w:type="spellStart"/>
+      <w:r>
+        <w:rPr>
+          <w:lang w:val="en-US"/>
+        </w:rPr>
+        <w:t>Response</w:t>
+      </w:r>
+      <w:r>
+        <w:rPr>
+          <w:vertAlign w:val="subscript"/>
+          <w:lang w:val="en-US"/>
+        </w:rPr>
+        <w:t>angry</w:t>
+      </w:r>
+      <w:proofErr w:type="spellEnd"/>
+      <w:r>
+        <w:rPr>
+          <w:vertAlign w:val="subscript"/>
+          <w:lang w:val="en-US"/>
+        </w:rPr>
+        <w:t>/</w:t>
+      </w:r>
+      <w:proofErr w:type="gramStart"/>
+      <w:r>
+        <w:rPr>
+          <w:vertAlign w:val="subscript"/>
+          <w:lang w:val="en-US"/>
+        </w:rPr>
+        <w:t xml:space="preserve">fearful </w:t>
+      </w:r>
+      <w:r>
+        <w:rPr>
+          <w:lang w:val="en-US"/>
+        </w:rPr>
+        <w:t xml:space="preserve"> ~</w:t>
+      </w:r>
+      <w:proofErr w:type="gramEnd"/>
+      <w:r>
+        <w:rPr>
+          <w:lang w:val="en-US"/>
+        </w:rPr>
+        <w:t xml:space="preserve"> </w:t>
+      </w:r>
+      <w:proofErr w:type="spellStart"/>
+      <w:r>
+        <w:rPr>
+          <w:lang w:val="en-US"/>
+        </w:rPr>
+        <w:t>tML</w:t>
+      </w:r>
+      <w:proofErr w:type="spellEnd"/>
+      <w:r>
+        <w:rPr>
+          <w:lang w:val="en-US"/>
+        </w:rPr>
+        <w:t xml:space="preserve"> * </w:t>
+      </w:r>
+      <w:proofErr w:type="spellStart"/>
+      <w:r>
+        <w:rPr>
+          <w:lang w:val="en-US"/>
+        </w:rPr>
+        <w:t>Sp</w:t>
+      </w:r>
+      <w:r>
+        <w:rPr>
+          <w:lang w:val="en-US"/>
+        </w:rPr>
+        <w:t>ID</w:t>
+      </w:r>
+      <w:r>
+        <w:rPr>
+          <w:vertAlign w:val="subscript"/>
+          <w:lang w:val="en-US"/>
+        </w:rPr>
+        <w:t>females</w:t>
+      </w:r>
+      <w:proofErr w:type="spellEnd"/>
+      <w:r>
+        <w:rPr>
+          <w:lang w:val="en-US"/>
+        </w:rPr>
+        <w:t xml:space="preserve"> * AdaptCond</w:t>
+      </w:r>
+      <w:r>
+        <w:rPr>
+          <w:vertAlign w:val="subscript"/>
+          <w:lang w:val="en-US"/>
+        </w:rPr>
+        <w:t>1/2</w:t>
+      </w:r>
+      <w:r>
+        <w:rPr>
+          <w:vertAlign w:val="subscript"/>
+          <w:lang w:val="en-US"/>
+        </w:rPr>
+        <w:t xml:space="preserve"> </w:t>
+      </w:r>
+      <w:r>
+        <w:rPr>
+          <w:lang w:val="en-US"/>
+        </w:rPr>
+        <w:t>+ (1 | Participant)</w:t>
+      </w:r>
+    </w:p>
+    <w:p>
+      <w:pPr>
+        <w:rPr>
+          <w:lang w:val="en-US"/>
+        </w:rPr>
+      </w:pPr>
+    </w:p>
+    <w:p>
+      <w:pPr>
+        <w:rPr>
+          <w:lang w:val="en-US"/>
+        </w:rPr>
+      </w:pPr>
+      <w:r>
+        <w:rPr>
+          <w:lang w:val="en-US"/>
+        </w:rPr>
+        <w:t>For the male blocks, p</w:t>
+      </w:r>
+      <w:r>
+        <w:rPr>
+          <w:lang w:val="en-US"/>
+        </w:rPr>
+        <w:t xml:space="preserve">redictor variables were the </w:t>
+      </w:r>
+      <w:r>
+        <w:rPr>
+          <w:lang w:val="en-US"/>
+        </w:rPr>
+        <w:t xml:space="preserve">target </w:t>
+      </w:r>
+      <w:r>
+        <w:rPr>
+          <w:lang w:val="en-US"/>
+        </w:rPr>
+        <w:t xml:space="preserve">morph level, </w:t>
+      </w:r>
+      <w:r>
+        <w:rPr>
+          <w:lang w:val="en-US"/>
+        </w:rPr>
+        <w:t>the speaker identity</w:t>
+      </w:r>
+      <w:r>
+        <w:rPr>
+          <w:lang w:val="en-US"/>
+        </w:rPr>
+        <w:t xml:space="preserve"> (</w:t>
+      </w:r>
+      <w:r>
+        <w:rPr>
+          <w:lang w:val="en-US"/>
+        </w:rPr>
+        <w:t>M3</w:t>
+      </w:r>
+      <w:r>
+        <w:rPr>
+          <w:lang w:val="en-US"/>
+        </w:rPr>
+        <w:t xml:space="preserve"> and </w:t>
+      </w:r>
+      <w:r>
+        <w:rPr>
+          <w:lang w:val="en-US"/>
+        </w:rPr>
+        <w:t>M4</w:t>
+      </w:r>
+      <w:r>
+        <w:rPr>
+          <w:lang w:val="en-US"/>
+        </w:rPr>
+        <w:t xml:space="preserve">), and </w:t>
+      </w:r>
+      <w:r>
+        <w:rPr>
+          <w:lang w:val="en-US"/>
+        </w:rPr>
+        <w:t>the adaptation condition</w:t>
+      </w:r>
+      <w:r>
+        <w:rPr>
+          <w:lang w:val="en-US"/>
+        </w:rPr>
+        <w:t xml:space="preserve"> (</w:t>
+      </w:r>
+      <w:r>
+        <w:rPr>
+          <w:lang w:val="en-US"/>
+        </w:rPr>
+        <w:t>AdaptCond</w:t>
+      </w:r>
+      <w:r>
+        <w:rPr>
+          <w:lang w:val="en-US"/>
+        </w:rPr>
+        <w:t>3</w:t>
+      </w:r>
+      <w:r>
+        <w:rPr>
+          <w:lang w:val="en-US"/>
+        </w:rPr>
+        <w:t>: angy-</w:t>
+      </w:r>
+      <w:r>
+        <w:rPr>
+          <w:lang w:val="en-US"/>
+        </w:rPr>
+        <w:t>M3</w:t>
+      </w:r>
+      <w:r>
+        <w:rPr>
+          <w:lang w:val="en-US"/>
+        </w:rPr>
+        <w:t xml:space="preserve"> and fearful-</w:t>
+      </w:r>
+      <w:r>
+        <w:rPr>
+          <w:lang w:val="en-US"/>
+        </w:rPr>
+        <w:t>M4</w:t>
+      </w:r>
+      <w:r>
+        <w:rPr>
+          <w:lang w:val="en-US"/>
+        </w:rPr>
+        <w:t xml:space="preserve">; </w:t>
+      </w:r>
+      <w:r>
+        <w:rPr>
+          <w:lang w:val="en-US"/>
+        </w:rPr>
+        <w:t>AdaptCond</w:t>
+      </w:r>
+      <w:r>
+        <w:rPr>
+          <w:lang w:val="en-US"/>
+        </w:rPr>
+        <w:t>4</w:t>
+      </w:r>
+      <w:r>
+        <w:rPr>
+          <w:lang w:val="en-US"/>
+        </w:rPr>
+        <w:t>: angry-</w:t>
+      </w:r>
+      <w:r>
+        <w:rPr>
+          <w:lang w:val="en-US"/>
+        </w:rPr>
+        <w:t>M4</w:t>
+      </w:r>
+      <w:r>
+        <w:rPr>
+          <w:lang w:val="en-US"/>
+        </w:rPr>
+        <w:t xml:space="preserve"> and fearful-</w:t>
+      </w:r>
+      <w:r>
+        <w:rPr>
+          <w:lang w:val="en-US"/>
+        </w:rPr>
+        <w:t>M3</w:t>
+      </w:r>
+      <w:r>
+        <w:rPr>
+          <w:lang w:val="en-US"/>
+        </w:rPr>
+        <w:t>)</w:t>
+      </w:r>
+      <w:r>
+        <w:rPr>
+          <w:lang w:val="en-US"/>
+        </w:rPr>
+        <w:t>, with</w:t>
+      </w:r>
+      <w:r>
+        <w:rPr>
+          <w:lang w:val="en-US"/>
+        </w:rPr>
+        <w:t xml:space="preserve"> </w:t>
+      </w:r>
+      <w:r>
+        <w:rPr>
+          <w:lang w:val="en-US"/>
+        </w:rPr>
+        <w:t>r</w:t>
+      </w:r>
+      <w:r>
+        <w:rPr>
+          <w:lang w:val="en-US"/>
+        </w:rPr>
+        <w:t xml:space="preserve">andom effects for each participant: </w:t>
+      </w:r>
+    </w:p>
+    <w:p>
+      <w:pPr>
+        <w:rPr>
+          <w:lang w:val="en-US"/>
+        </w:rPr>
+      </w:pPr>
+      <w:r>
+        <w:rPr>
+          <w:lang w:val="en-US"/>
+        </w:rPr>
+        <w:tab/>
+      </w:r>
+      <w:proofErr w:type="spellStart"/>
+      <w:r>
+        <w:rPr>
+          <w:lang w:val="en-US"/>
+        </w:rPr>
+        <w:t>Response</w:t>
+      </w:r>
+      <w:r>
+        <w:rPr>
+          <w:vertAlign w:val="subscript"/>
+          <w:lang w:val="en-US"/>
+        </w:rPr>
+        <w:t>angry</w:t>
+      </w:r>
+      <w:proofErr w:type="spellEnd"/>
+      <w:r>
+        <w:rPr>
+          <w:vertAlign w:val="subscript"/>
+          <w:lang w:val="en-US"/>
+        </w:rPr>
+        <w:t>/</w:t>
+      </w:r>
+      <w:proofErr w:type="gramStart"/>
+      <w:r>
+        <w:rPr>
+          <w:vertAlign w:val="subscript"/>
+          <w:lang w:val="en-US"/>
+        </w:rPr>
+        <w:t xml:space="preserve">fearful </w:t>
+      </w:r>
+      <w:r>
+        <w:rPr>
+          <w:lang w:val="en-US"/>
+        </w:rPr>
+        <w:t xml:space="preserve"> ~</w:t>
+      </w:r>
+      <w:proofErr w:type="gramEnd"/>
+      <w:r>
+        <w:rPr>
+          <w:lang w:val="en-US"/>
+        </w:rPr>
+        <w:t xml:space="preserve"> </w:t>
+      </w:r>
+      <w:proofErr w:type="spellStart"/>
+      <w:r>
+        <w:rPr>
+          <w:lang w:val="en-US"/>
+        </w:rPr>
+        <w:t>tML</w:t>
+      </w:r>
+      <w:proofErr w:type="spellEnd"/>
+      <w:r>
+        <w:rPr>
+          <w:lang w:val="en-US"/>
+        </w:rPr>
+        <w:t xml:space="preserve"> * </w:t>
+      </w:r>
+      <w:proofErr w:type="spellStart"/>
+      <w:r>
+        <w:rPr>
+          <w:lang w:val="en-US"/>
+        </w:rPr>
+        <w:t>SpID</w:t>
+      </w:r>
+      <w:r>
+        <w:rPr>
+          <w:vertAlign w:val="subscript"/>
+          <w:lang w:val="en-US"/>
+        </w:rPr>
+        <w:t>males</w:t>
+      </w:r>
+      <w:proofErr w:type="spellEnd"/>
+      <w:r>
+        <w:rPr>
+          <w:lang w:val="en-US"/>
+        </w:rPr>
+        <w:t xml:space="preserve"> * AdaptCond</w:t>
+      </w:r>
+      <w:r>
+        <w:rPr>
+          <w:vertAlign w:val="subscript"/>
+          <w:lang w:val="en-US"/>
+        </w:rPr>
+        <w:t>3</w:t>
+      </w:r>
+      <w:r>
+        <w:rPr>
+          <w:vertAlign w:val="subscript"/>
+          <w:lang w:val="en-US"/>
+        </w:rPr>
+        <w:t>/</w:t>
+      </w:r>
+      <w:r>
+        <w:rPr>
+          <w:vertAlign w:val="subscript"/>
+          <w:lang w:val="en-US"/>
+        </w:rPr>
+        <w:t>4</w:t>
+      </w:r>
+      <w:r>
+        <w:rPr>
+          <w:vertAlign w:val="subscript"/>
+          <w:lang w:val="en-US"/>
+        </w:rPr>
+        <w:t xml:space="preserve"> </w:t>
+      </w:r>
+      <w:r>
+        <w:rPr>
+          <w:lang w:val="en-US"/>
+        </w:rPr>
+        <w:t>+ (1 | Participant)</w:t>
+      </w:r>
+    </w:p>
+    <w:p>
+      <w:pPr>
+        <w:rPr>
+          <w:lang w:val="en-US"/>
+        </w:rPr>
+      </w:pPr>
+    </w:p>
+    <w:p>
+      <w:pPr>
+        <w:rPr>
+          <w:lang w:val="en-US"/>
+        </w:rPr>
+      </w:pPr>
+      <w:r>
+        <w:rPr>
+          <w:lang w:val="en-US"/>
+        </w:rPr>
+        <w:lastRenderedPageBreak/>
+        <w:t>Again,</w:t>
+      </w:r>
+      <w:r>
+        <w:rPr>
+          <w:lang w:val="en-US"/>
+        </w:rPr>
+        <w:t xml:space="preserve"> data from the Baseline block were not included in this first analysis</w:t>
+      </w:r>
+      <w:r>
+        <w:rPr>
+          <w:lang w:val="en-US"/>
+        </w:rPr>
+        <w:t>.</w:t>
+      </w:r>
+      <w:r>
+        <w:rPr>
+          <w:lang w:val="en-US"/>
+        </w:rPr>
+        <w:t xml:space="preserve"> </w:t>
+      </w:r>
+      <w:r>
+        <w:rPr>
+          <w:lang w:val="en-US"/>
+        </w:rPr>
+        <w:t>Please note that this analyses pipeline deviates from our preregistered plan, which intended the estimation of cumulative gaussian functions (</w:t>
+      </w:r>
+      <w:proofErr w:type="spellStart"/>
+      <w:r>
+        <w:rPr>
+          <w:color w:val="C00000"/>
+          <w:lang w:val="en-US"/>
+        </w:rPr>
+        <w:t>cf</w:t>
+      </w:r>
+      <w:proofErr w:type="spellEnd"/>
+      <w:r>
+        <w:rPr>
+          <w:color w:val="C00000"/>
+          <w:lang w:val="en-US"/>
+        </w:rPr>
+        <w:t xml:space="preserve"> Quelle</w:t>
+      </w:r>
+      <w:r>
+        <w:rPr>
+          <w:lang w:val="en-US"/>
+        </w:rPr>
+        <w:t>), but which had to be discarded due to bad model fit.</w:t>
+      </w:r>
+    </w:p>
+    <w:p>
+      <w:pPr>
+        <w:rPr>
+          <w:lang w:val="en-US"/>
+        </w:rPr>
+      </w:pPr>
+      <w:r>
+        <w:rPr>
+          <w:lang w:val="en-US"/>
+        </w:rPr>
+        <w:t xml:space="preserve">In </w:t>
+      </w:r>
+      <w:r>
+        <w:rPr>
+          <w:lang w:val="en-US"/>
+        </w:rPr>
+        <w:t>the</w:t>
+      </w:r>
+      <w:r>
+        <w:rPr>
+          <w:lang w:val="en-US"/>
+        </w:rPr>
+        <w:t xml:space="preserve"> second step,</w:t>
+      </w:r>
+      <w:r>
+        <w:rPr>
+          <w:lang w:val="en-US"/>
+        </w:rPr>
+        <w:t xml:space="preserve"> data were averaged </w:t>
+      </w:r>
+      <w:r>
+        <w:rPr>
+          <w:lang w:val="en-US"/>
+        </w:rPr>
+        <w:t xml:space="preserve">again </w:t>
+      </w:r>
+      <w:r>
+        <w:rPr>
+          <w:lang w:val="en-US"/>
+        </w:rPr>
+        <w:t>across target morph levels and pseudowords</w:t>
+      </w:r>
+      <w:r>
+        <w:rPr>
+          <w:lang w:val="en-US"/>
+        </w:rPr>
+        <w:t xml:space="preserve">, to </w:t>
+      </w:r>
+      <w:r>
+        <w:rPr>
+          <w:lang w:val="en-US"/>
+        </w:rPr>
+        <w:t xml:space="preserve">zoom into the interaction of </w:t>
+      </w:r>
+      <w:proofErr w:type="spellStart"/>
+      <w:r>
+        <w:rPr>
+          <w:lang w:val="en-US"/>
+        </w:rPr>
+        <w:t>SpID</w:t>
+      </w:r>
+      <w:proofErr w:type="spellEnd"/>
+      <w:r>
+        <w:rPr>
+          <w:lang w:val="en-US"/>
+        </w:rPr>
+        <w:t xml:space="preserve"> and </w:t>
+      </w:r>
+      <w:proofErr w:type="spellStart"/>
+      <w:r>
+        <w:rPr>
+          <w:lang w:val="en-US"/>
+        </w:rPr>
+        <w:t>AdaptCond</w:t>
+      </w:r>
+      <w:proofErr w:type="spellEnd"/>
+      <w:r>
+        <w:rPr>
+          <w:lang w:val="en-US"/>
+        </w:rPr>
+        <w:t xml:space="preserve">, separately for speaker sex. </w:t>
+      </w:r>
+      <w:r>
+        <w:rPr>
+          <w:lang w:val="en-US"/>
+        </w:rPr>
+        <w:t>Baseline data was</w:t>
+      </w:r>
+      <w:r>
+        <w:rPr>
+          <w:lang w:val="en-US"/>
+        </w:rPr>
+        <w:t xml:space="preserve"> included here as well</w:t>
+      </w:r>
+      <w:r>
+        <w:rPr>
+          <w:lang w:val="en-US"/>
+        </w:rPr>
+        <w:t xml:space="preserve">. </w:t>
+      </w:r>
+      <w:proofErr w:type="spellStart"/>
+      <w:r>
+        <w:rPr>
+          <w:lang w:val="en-US"/>
+        </w:rPr>
+        <w:t>AdaptConditions</w:t>
+      </w:r>
+      <w:proofErr w:type="spellEnd"/>
+      <w:r>
+        <w:rPr>
+          <w:lang w:val="en-US"/>
+        </w:rPr>
+        <w:t xml:space="preserve"> were then compared </w:t>
+      </w:r>
+      <w:r>
+        <w:rPr>
+          <w:lang w:val="en-US"/>
+        </w:rPr>
+        <w:t>between F1 vs F2 and M3 vs M4</w:t>
+      </w:r>
+      <w:r>
+        <w:rPr>
+          <w:lang w:val="en-US"/>
+        </w:rPr>
+        <w:t xml:space="preserve">, using paired t-tests. Finally, </w:t>
+      </w:r>
+      <w:r>
+        <w:rPr>
+          <w:lang w:val="en-US"/>
+        </w:rPr>
+        <w:t>all</w:t>
+      </w:r>
+      <w:r>
+        <w:rPr>
+          <w:lang w:val="en-US"/>
+        </w:rPr>
+        <w:t xml:space="preserve"> </w:t>
+      </w:r>
+      <w:proofErr w:type="spellStart"/>
+      <w:r>
+        <w:rPr>
+          <w:lang w:val="en-US"/>
+        </w:rPr>
+        <w:t>AdaptConditions</w:t>
+      </w:r>
+      <w:proofErr w:type="spellEnd"/>
+      <w:r>
+        <w:rPr>
+          <w:lang w:val="en-US"/>
+        </w:rPr>
+        <w:t xml:space="preserve"> were compared to the Baseline conditions, again separately for each </w:t>
+      </w:r>
+      <w:proofErr w:type="spellStart"/>
+      <w:r>
+        <w:rPr>
+          <w:lang w:val="en-US"/>
+        </w:rPr>
+        <w:t>SpSex</w:t>
+      </w:r>
+      <w:proofErr w:type="spellEnd"/>
+      <w:r>
+        <w:rPr>
+          <w:lang w:val="en-US"/>
+        </w:rPr>
+        <w:t xml:space="preserve">. </w:t>
+      </w:r>
+    </w:p>
+    <w:p>
+      <w:pPr>
+        <w:rPr>
+          <w:lang w:val="en-US"/>
+        </w:rPr>
+      </w:pPr>
+      <w:r>
+        <w:rPr>
+          <w:lang w:val="en-US"/>
+        </w:rPr>
+        <w:t xml:space="preserve">All further methodological specifications were identical to Experiment 1. </w:t>
+      </w:r>
+    </w:p>
+    <w:p>
+      <w:pPr>
+        <w:pStyle w:val="berschrift4"/>
+        <w:rPr>
+          <w:lang w:val="en-US"/>
+        </w:rPr>
+      </w:pPr>
+      <w:r>
+        <w:rPr>
+          <w:lang w:val="en-US"/>
+        </w:rPr>
+        <w:t>Transparency and Openness</w:t>
+      </w:r>
+    </w:p>
+    <w:p>
+      <w:pPr>
+        <w:rPr>
+          <w:lang w:val="en-US"/>
+        </w:rPr>
+      </w:pPr>
+      <w:r>
+        <w:rPr>
+          <w:lang w:val="en-US"/>
+        </w:rPr>
+        <w:t>The rationale for sample</w:t>
+      </w:r>
+      <w:r>
+        <w:rPr>
+          <w:lang w:val="en-US"/>
+        </w:rPr>
+        <w:t xml:space="preserve"> siz</w:t>
+      </w:r>
+      <w:r>
+        <w:rPr>
+          <w:lang w:val="en-US"/>
+        </w:rPr>
+        <w:t>e estimation</w:t>
+      </w:r>
+      <w:r>
+        <w:rPr>
+          <w:lang w:val="en-US"/>
+        </w:rPr>
+        <w:t>,</w:t>
+      </w:r>
+      <w:r>
+        <w:rPr>
+          <w:lang w:val="en-US"/>
+        </w:rPr>
+        <w:t xml:space="preserve"> all</w:t>
+      </w:r>
+      <w:r>
+        <w:rPr>
+          <w:lang w:val="en-US"/>
+        </w:rPr>
+        <w:t xml:space="preserve"> data exclusions</w:t>
+      </w:r>
+      <w:r>
+        <w:rPr>
+          <w:lang w:val="en-US"/>
+        </w:rPr>
+        <w:t xml:space="preserve"> and </w:t>
+      </w:r>
+      <w:r>
+        <w:rPr>
+          <w:lang w:val="en-US"/>
+        </w:rPr>
+        <w:t>all manipulations</w:t>
+      </w:r>
+      <w:r>
+        <w:rPr>
+          <w:lang w:val="en-US"/>
+        </w:rPr>
+        <w:t xml:space="preserve"> have been specified</w:t>
+      </w:r>
+      <w:r>
+        <w:rPr>
+          <w:lang w:val="en-US"/>
+        </w:rPr>
+        <w:t xml:space="preserve">.  Preprocessed data, analysis scripts and supplemental materials can be found in the associated OSF repository </w:t>
+      </w:r>
+      <w:r>
+        <w:rPr>
+          <w:lang w:val="en-US"/>
+        </w:rPr>
+        <w:t>(</w:t>
+      </w:r>
+      <w:r>
+        <w:rPr>
+          <w:color w:val="C00000"/>
+          <w:lang w:val="en-US"/>
+        </w:rPr>
+        <w:t>XXX</w:t>
+      </w:r>
+      <w:r>
+        <w:rPr>
+          <w:lang w:val="en-US"/>
+        </w:rPr>
+        <w:t xml:space="preserve">). </w:t>
+      </w:r>
+    </w:p>
+    <w:p>
+      <w:pPr>
+        <w:rPr>
+          <w:lang w:val="en-US"/>
+        </w:rPr>
+      </w:pPr>
+    </w:p>
+    <w:p>
+      <w:pPr>
+        <w:rPr>
+          <w:lang w:val="en-US"/>
+        </w:rPr>
+      </w:pPr>
     </w:p>
     <w:p>
       <w:pPr>
@@ -10922,6 +13971,7 @@
           <w:lang w:val="en-US"/>
         </w:rPr>
       </w:pPr>
+      <w:proofErr w:type="spellStart"/>
       <w:r>
         <w:rPr>
           <w:color w:val="C00000"/>
@@ -10929,6 +13979,7 @@
         </w:rPr>
         <w:t>ToDo</w:t>
       </w:r>
+      <w:proofErr w:type="spellEnd"/>
     </w:p>
     <w:p>
       <w:pPr>
@@ -10953,6 +14004,7 @@
           <w:lang w:val="en-US"/>
         </w:rPr>
       </w:pPr>
+      <w:proofErr w:type="spellStart"/>
       <w:r>
         <w:rPr>
           <w:color w:val="C00000"/>
@@ -10960,6 +14012,7 @@
         </w:rPr>
         <w:t>ToDo</w:t>
       </w:r>
+      <w:proofErr w:type="spellEnd"/>
     </w:p>
     <w:p>
       <w:pPr>
@@ -11014,6 +14067,7 @@
           <w:lang w:val="en-US"/>
         </w:rPr>
       </w:pPr>
+      <w:proofErr w:type="spellStart"/>
       <w:r>
         <w:rPr>
           <w:color w:val="C00000"/>
@@ -11021,6 +14075,7 @@
         </w:rPr>
         <w:t>ToDo</w:t>
       </w:r>
+      <w:proofErr w:type="spellEnd"/>
     </w:p>
     <w:p>
       <w:pPr>
@@ -11043,6 +14098,7 @@
           <w:lang w:val="en-US"/>
         </w:rPr>
       </w:pPr>
+      <w:proofErr w:type="spellStart"/>
       <w:r>
         <w:rPr>
           <w:color w:val="C00000"/>
@@ -11050,6 +14106,7 @@
         </w:rPr>
         <w:t>ToDo</w:t>
       </w:r>
+      <w:proofErr w:type="spellEnd"/>
     </w:p>
     <w:p>
       <w:pPr>
@@ -11072,6 +14129,7 @@
           <w:lang w:val="en-US"/>
         </w:rPr>
       </w:pPr>
+      <w:proofErr w:type="spellStart"/>
       <w:r>
         <w:rPr>
           <w:color w:val="C00000"/>
@@ -11079,6 +14137,7 @@
         </w:rPr>
         <w:t>ToDo</w:t>
       </w:r>
+      <w:proofErr w:type="spellEnd"/>
     </w:p>
     <w:p>
       <w:pPr>
@@ -11103,6 +14162,7 @@
           <w:lang w:val="en-US"/>
         </w:rPr>
       </w:pPr>
+      <w:proofErr w:type="spellStart"/>
       <w:r>
         <w:rPr>
           <w:color w:val="C00000"/>
@@ -11110,6 +14170,7 @@
         </w:rPr>
         <w:t>ToDo</w:t>
       </w:r>
+      <w:proofErr w:type="spellEnd"/>
     </w:p>
     <w:p>
       <w:pPr>
@@ -11233,7 +14294,21 @@
         <w:rPr>
           <w:lang w:val="en-US"/>
         </w:rPr>
-        <w:t>Sascha Frühholz -&gt; Stimuli</w:t>
+        <w:t xml:space="preserve">Sascha </w:t>
+      </w:r>
+      <w:proofErr w:type="spellStart"/>
+      <w:r>
+        <w:rPr>
+          <w:lang w:val="en-US"/>
+        </w:rPr>
+        <w:t>Frühholz</w:t>
+      </w:r>
+      <w:proofErr w:type="spellEnd"/>
+      <w:r>
+        <w:rPr>
+          <w:lang w:val="en-US"/>
+        </w:rPr>
+        <w:t xml:space="preserve"> -&gt; Stimuli</w:t>
       </w:r>
     </w:p>
     <w:p>
@@ -11851,12 +14926,12 @@
       </w:pPr>
     </w:p>
     <w:sectPr>
-      <w:headerReference w:type="even" r:id="rId11"/>
-      <w:headerReference w:type="default" r:id="rId12"/>
-      <w:footerReference w:type="even" r:id="rId13"/>
-      <w:footerReference w:type="default" r:id="rId14"/>
-      <w:headerReference w:type="first" r:id="rId15"/>
-      <w:footerReference w:type="first" r:id="rId16"/>
+      <w:headerReference w:type="even" r:id="rId13"/>
+      <w:headerReference w:type="default" r:id="rId14"/>
+      <w:footerReference w:type="even" r:id="rId15"/>
+      <w:footerReference w:type="default" r:id="rId16"/>
+      <w:headerReference w:type="first" r:id="rId17"/>
+      <w:footerReference w:type="first" r:id="rId18"/>
       <w:pgSz w:w="11906" w:h="16838"/>
       <w:pgMar w:top="1417" w:right="1417" w:bottom="1134" w:left="1417" w:header="708" w:footer="708" w:gutter="0"/>
       <w:cols w:space="708"/>
@@ -13787,9 +16862,13 @@
   <w:rsids>
     <w:rsidRoot w:val="00C35907"/>
     <w:rsid w:val="00215F43"/>
+    <w:rsid w:val="0077189D"/>
     <w:rsid w:val="007C5256"/>
+    <w:rsid w:val="00881D3A"/>
+    <w:rsid w:val="00A90227"/>
     <w:rsid w:val="00AC178A"/>
     <w:rsid w:val="00AF3E08"/>
+    <w:rsid w:val="00B3116F"/>
     <w:rsid w:val="00B90586"/>
     <w:rsid w:val="00BA618A"/>
     <w:rsid w:val="00BE335C"/>
@@ -13797,6 +16876,7 @@
     <w:rsid w:val="00C35907"/>
     <w:rsid w:val="00C71450"/>
     <w:rsid w:val="00D45D81"/>
+    <w:rsid w:val="00DE4991"/>
     <w:rsid w:val="00E225B2"/>
     <w:rsid w:val="00E43CEC"/>
   </w:rsids>
@@ -14254,7 +17334,7 @@
     <w:basedOn w:val="Absatz-Standardschriftart"/>
     <w:uiPriority w:val="99"/>
     <w:semiHidden/>
-    <w:rsid w:val="00C35907"/>
+    <w:rsid w:val="00B3116F"/>
     <w:rPr>
       <w:color w:val="666666"/>
     </w:rPr>
@@ -14262,6 +17342,14 @@
   <w:style w:type="paragraph" w:customStyle="1" w:styleId="A3AC16D3632B427F9B80851048B16B41">
     <w:name w:val="A3AC16D3632B427F9B80851048B16B41"/>
     <w:rsid w:val="00C35907"/>
+  </w:style>
+  <w:style w:type="paragraph" w:customStyle="1" w:styleId="32DCE904335B423C90552C7812BFFF57">
+    <w:name w:val="32DCE904335B423C90552C7812BFFF57"/>
+    <w:rsid w:val="00B3116F"/>
+  </w:style>
+  <w:style w:type="paragraph" w:customStyle="1" w:styleId="C6E54F47F1994BA38C94382D900CD152">
+    <w:name w:val="C6E54F47F1994BA38C94382D900CD152"/>
+    <w:rsid w:val="00B3116F"/>
   </w:style>
 </w:styles>
 </file>

</xml_diff>

<commit_message>
wrote parts of methods Exp3
</commit_message>
<xml_diff>
--- a/manuscript/MS_simultaneous_opposite_adaptation.docx
+++ b/manuscript/MS_simultaneous_opposite_adaptation.docx
@@ -266,31 +266,18 @@
         </w:rPr>
         <w:t xml:space="preserve">, E-Mail: </w:t>
       </w:r>
-      <w:r>
-        <w:fldChar w:fldCharType="begin"/>
-      </w:r>
-      <w:r>
-        <w:rPr>
-          <w:lang w:val="en-US"/>
-        </w:rPr>
-        <w:instrText>HYPERLINK "mailto:christine.nussbaum@uni-jena.de"</w:instrText>
-      </w:r>
-      <w:r>
-        <w:fldChar w:fldCharType="separate"/>
-      </w:r>
-      <w:r>
-        <w:rPr>
-          <w:rStyle w:val="Hyperlink"/>
-          <w:rFonts w:ascii="Times New Roman" w:hAnsi="Times New Roman" w:cs="Times New Roman"/>
-          <w:sz w:val="24"/>
-          <w:szCs w:val="24"/>
-          <w:lang w:val="en-US"/>
-        </w:rPr>
-        <w:t>christine.nussbaum@uni-jena.de</w:t>
-      </w:r>
-      <w:r>
-        <w:fldChar w:fldCharType="end"/>
-      </w:r>
+      <w:hyperlink r:id="rId8" w:history="1">
+        <w:r>
+          <w:rPr>
+            <w:rStyle w:val="Hyperlink"/>
+            <w:rFonts w:ascii="Times New Roman" w:hAnsi="Times New Roman" w:cs="Times New Roman"/>
+            <w:sz w:val="24"/>
+            <w:szCs w:val="24"/>
+            <w:lang w:val="en-US"/>
+          </w:rPr>
+          <w:t>christine.nussbaum@uni-jena.de</w:t>
+        </w:r>
+      </w:hyperlink>
       <w:r>
         <w:rPr>
           <w:rFonts w:ascii="Times New Roman" w:eastAsia="Times New Roman" w:hAnsi="Times New Roman" w:cs="Times New Roman"/>
@@ -2441,7 +2428,7 @@
                     </pic:cNvPicPr>
                   </pic:nvPicPr>
                   <pic:blipFill>
-                    <a:blip r:embed="rId8">
+                    <a:blip r:embed="rId9">
                       <a:extLst>
                         <a:ext uri="{28A0092B-C50C-407E-A947-70E740481C1C}">
                           <a14:useLocalDpi xmlns:a14="http://schemas.microsoft.com/office/drawing/2010/main" val="0"/>
@@ -11745,7 +11732,19 @@
         <w:rPr>
           <w:lang w:val="en-US"/>
         </w:rPr>
-        <w:t xml:space="preserve"> separately for speaker Sex and Adaptation Condition</w:t>
+        <w:t xml:space="preserve"> separately for </w:t>
+      </w:r>
+      <w:r>
+        <w:rPr>
+          <w:lang w:val="en-US"/>
+        </w:rPr>
+        <w:t>S</w:t>
+      </w:r>
+      <w:r>
+        <w:rPr>
+          <w:lang w:val="en-US"/>
+        </w:rPr>
+        <w:t>peaker Sex and Adaptation Condition</w:t>
       </w:r>
     </w:p>
     <w:p>
@@ -11781,7 +11780,7 @@
                     </pic:cNvPicPr>
                   </pic:nvPicPr>
                   <pic:blipFill>
-                    <a:blip r:embed="rId9" cstate="print">
+                    <a:blip r:embed="rId10" cstate="print">
                       <a:extLst>
                         <a:ext uri="{28A0092B-C50C-407E-A947-70E740481C1C}">
                           <a14:useLocalDpi xmlns:a14="http://schemas.microsoft.com/office/drawing/2010/main" val="0"/>
@@ -11965,7 +11964,13 @@
         <w:rPr>
           <w:lang w:val="en-US"/>
         </w:rPr>
-        <w:t>AdaptationBlock</w:t>
+        <w:t>Adaptation</w:t>
+      </w:r>
+      <w:r>
+        <w:rPr>
+          <w:lang w:val="en-US"/>
+        </w:rPr>
+        <w:t>Condition</w:t>
       </w:r>
       <w:proofErr w:type="spellEnd"/>
       <w:r>
@@ -11992,7 +11997,13 @@
         <w:rPr>
           <w:lang w:val="en-US"/>
         </w:rPr>
-        <w:t>AdaptationBlock</w:t>
+        <w:t>Adaptation</w:t>
+      </w:r>
+      <w:r>
+        <w:rPr>
+          <w:lang w:val="en-US"/>
+        </w:rPr>
+        <w:t>Condition</w:t>
       </w:r>
       <w:proofErr w:type="spellEnd"/>
       <w:r>
@@ -12006,7 +12017,13 @@
         <w:rPr>
           <w:lang w:val="en-US"/>
         </w:rPr>
-        <w:t>AdaptationBlock</w:t>
+        <w:t>Adaptation</w:t>
+      </w:r>
+      <w:r>
+        <w:rPr>
+          <w:lang w:val="en-US"/>
+        </w:rPr>
+        <w:t>Condition</w:t>
       </w:r>
       <w:proofErr w:type="spellEnd"/>
       <w:r>
@@ -12077,28 +12094,15 @@
         </w:rPr>
         <w:t>This experiment and its hypothesis were preregistered (</w:t>
       </w:r>
-      <w:r>
-        <w:fldChar w:fldCharType="begin"/>
-      </w:r>
-      <w:r>
-        <w:rPr>
-          <w:lang w:val="en-US"/>
-        </w:rPr>
-        <w:instrText>HYPERLINK "https://doi.org/10.17605/OSF.IO/3H9WN"</w:instrText>
-      </w:r>
-      <w:r>
-        <w:fldChar w:fldCharType="separate"/>
-      </w:r>
-      <w:r>
-        <w:rPr>
-          <w:rStyle w:val="Hyperlink"/>
-          <w:lang w:val="en-US"/>
-        </w:rPr>
-        <w:t xml:space="preserve">10.17605/OSF.IO/3H9WN </w:t>
-      </w:r>
-      <w:r>
-        <w:fldChar w:fldCharType="end"/>
-      </w:r>
+      <w:hyperlink r:id="rId11" w:history="1">
+        <w:r>
+          <w:rPr>
+            <w:rStyle w:val="Hyperlink"/>
+            <w:lang w:val="en-US"/>
+          </w:rPr>
+          <w:t xml:space="preserve">10.17605/OSF.IO/3H9WN </w:t>
+        </w:r>
+      </w:hyperlink>
       <w:r>
         <w:rPr>
           <w:lang w:val="en-US"/>
@@ -12392,10 +12396,19 @@
       </w:r>
       <w:r>
         <w:rPr>
-          <w:color w:val="C00000"/>
-          <w:lang w:val="en-US"/>
-        </w:rPr>
-        <w:t>Figure 1E</w:t>
+          <w:b/>
+          <w:bCs/>
+          <w:lang w:val="en-US"/>
+        </w:rPr>
+        <w:t xml:space="preserve">Figure </w:t>
+      </w:r>
+      <w:r>
+        <w:rPr>
+          <w:b/>
+          <w:bCs/>
+          <w:lang w:val="en-US"/>
+        </w:rPr>
+        <w:t>3A</w:t>
       </w:r>
       <w:r>
         <w:rPr>
@@ -12817,6 +12830,25 @@
           <w:lang w:val="en-US"/>
         </w:rPr>
         <w:t>counterbalanced which adaptation condition came first</w:t>
+      </w:r>
+    </w:p>
+    <w:p>
+      <w:pPr>
+        <w:suppressAutoHyphens w:val="0"/>
+        <w:spacing w:line="278" w:lineRule="auto"/>
+        <w:rPr>
+          <w:b/>
+          <w:bCs/>
+        </w:rPr>
+      </w:pPr>
+      <w:r>
+        <w:rPr>
+          <w:b/>
+          <w:bCs/>
+          <w:i/>
+          <w:iCs/>
+        </w:rPr>
+        <w:br w:type="page"/>
       </w:r>
     </w:p>
     <w:p>
@@ -12911,6 +12943,25 @@
     <w:p>
       <w:pPr>
         <w:rPr>
+          <w:lang w:val="en-US"/>
+        </w:rPr>
+      </w:pPr>
+      <w:r>
+        <w:rPr>
+          <w:lang w:val="en-US"/>
+        </w:rPr>
+        <w:t>Adaptation Conditions of Experiment 2 an</w:t>
+      </w:r>
+      <w:r>
+        <w:rPr>
+          <w:lang w:val="en-US"/>
+        </w:rPr>
+        <w:t>d 3</w:t>
+      </w:r>
+    </w:p>
+    <w:p>
+      <w:pPr>
+        <w:rPr>
           <w:color w:val="C00000"/>
           <w:lang w:val="en-US"/>
         </w:rPr>
@@ -12922,9 +12973,9 @@
           <w:lang w:val="en-US"/>
         </w:rPr>
         <w:drawing>
-          <wp:inline distT="0" distB="0" distL="0" distR="0" wp14:anchorId="0907AE31" wp14:editId="3FA06FB0">
-            <wp:extent cx="5753100" cy="5067300"/>
-            <wp:effectExtent l="0" t="0" r="0" b="0"/>
+          <wp:inline distT="0" distB="0" distL="0" distR="0" wp14:anchorId="0907AE31" wp14:editId="5D1FFCA2">
+            <wp:extent cx="5753100" cy="5062413"/>
+            <wp:effectExtent l="0" t="0" r="0" b="5080"/>
             <wp:docPr id="909244462" name="Grafik 1"/>
             <wp:cNvGraphicFramePr>
               <a:graphicFrameLocks xmlns:a="http://schemas.openxmlformats.org/drawingml/2006/main" noChangeAspect="1"/>
@@ -12933,20 +12984,19 @@
               <a:graphicData uri="http://schemas.openxmlformats.org/drawingml/2006/picture">
                 <pic:pic xmlns:pic="http://schemas.openxmlformats.org/drawingml/2006/picture">
                   <pic:nvPicPr>
-                    <pic:cNvPr id="0" name="Picture 1"/>
+                    <pic:cNvPr id="909244462" name="Grafik 1"/>
                     <pic:cNvPicPr>
                       <a:picLocks noChangeAspect="1" noChangeArrowheads="1"/>
                     </pic:cNvPicPr>
                   </pic:nvPicPr>
                   <pic:blipFill>
-                    <a:blip r:embed="rId10">
+                    <a:blip r:embed="rId12">
                       <a:extLst>
                         <a:ext uri="{28A0092B-C50C-407E-A947-70E740481C1C}">
                           <a14:useLocalDpi xmlns:a14="http://schemas.microsoft.com/office/drawing/2010/main" val="0"/>
                         </a:ext>
                       </a:extLst>
                     </a:blip>
-                    <a:srcRect/>
                     <a:stretch>
                       <a:fillRect/>
                     </a:stretch>
@@ -12954,7 +13004,7 @@
                   <pic:spPr bwMode="auto">
                     <a:xfrm>
                       <a:off x="0" y="0"/>
-                      <a:ext cx="5753100" cy="5067300"/>
+                      <a:ext cx="5753100" cy="5062413"/>
                     </a:xfrm>
                     <a:prstGeom prst="rect">
                       <a:avLst/>
@@ -12973,6 +13023,377 @@
     </w:p>
     <w:p>
       <w:pPr>
+        <w:rPr>
+          <w:i/>
+          <w:iCs/>
+          <w:lang w:val="en-US"/>
+        </w:rPr>
+      </w:pPr>
+      <w:r>
+        <w:rPr>
+          <w:i/>
+          <w:iCs/>
+          <w:lang w:val="en-US"/>
+        </w:rPr>
+        <w:t>Note.</w:t>
+      </w:r>
+      <w:r>
+        <w:rPr>
+          <w:i/>
+          <w:iCs/>
+          <w:color w:val="C00000"/>
+          <w:lang w:val="en-US"/>
+        </w:rPr>
+        <w:t xml:space="preserve"> </w:t>
+      </w:r>
+      <w:r>
+        <w:rPr>
+          <w:i/>
+          <w:iCs/>
+          <w:lang w:val="en-US"/>
+        </w:rPr>
+        <w:t>A)</w:t>
+      </w:r>
+      <w:r>
+        <w:rPr>
+          <w:i/>
+          <w:iCs/>
+          <w:lang w:val="en-US"/>
+        </w:rPr>
+        <w:t xml:space="preserve"> Experiment 2:</w:t>
+      </w:r>
+      <w:r>
+        <w:rPr>
+          <w:i/>
+          <w:iCs/>
+          <w:lang w:val="en-US"/>
+        </w:rPr>
+        <w:t xml:space="preserve"> Depiction of the two adaptation conditions</w:t>
+      </w:r>
+      <w:r>
+        <w:rPr>
+          <w:i/>
+          <w:iCs/>
+          <w:lang w:val="en-US"/>
+        </w:rPr>
+        <w:t xml:space="preserve">, separately for speaker sex. In Block 1, </w:t>
+      </w:r>
+      <w:r>
+        <w:rPr>
+          <w:i/>
+          <w:iCs/>
+          <w:lang w:val="en-US"/>
+        </w:rPr>
+        <w:t>participants adapted to ang</w:t>
+      </w:r>
+      <w:r>
+        <w:rPr>
+          <w:i/>
+          <w:iCs/>
+          <w:lang w:val="en-US"/>
+        </w:rPr>
+        <w:t>r</w:t>
+      </w:r>
+      <w:r>
+        <w:rPr>
+          <w:i/>
+          <w:iCs/>
+          <w:lang w:val="en-US"/>
+        </w:rPr>
+        <w:t xml:space="preserve">y-IdentityF1 and fearful-IdentityF2. </w:t>
+      </w:r>
+      <w:r>
+        <w:rPr>
+          <w:i/>
+          <w:iCs/>
+          <w:lang w:val="en-US"/>
+        </w:rPr>
+        <w:t>In Block 2</w:t>
+      </w:r>
+      <w:r>
+        <w:rPr>
+          <w:i/>
+          <w:iCs/>
+          <w:lang w:val="en-US"/>
+        </w:rPr>
+        <w:t>, the</w:t>
+      </w:r>
+      <w:r>
+        <w:rPr>
+          <w:i/>
+          <w:iCs/>
+          <w:lang w:val="en-US"/>
+        </w:rPr>
+        <w:t>y adapted</w:t>
+      </w:r>
+      <w:r>
+        <w:rPr>
+          <w:i/>
+          <w:iCs/>
+          <w:lang w:val="en-US"/>
+        </w:rPr>
+        <w:t xml:space="preserve"> angry-IdentityF2 and fearful-IdentityF1</w:t>
+      </w:r>
+      <w:r>
+        <w:rPr>
+          <w:i/>
+          <w:iCs/>
+          <w:lang w:val="en-US"/>
+        </w:rPr>
+        <w:t xml:space="preserve">. In Block 3, they adapted to </w:t>
+      </w:r>
+      <w:r>
+        <w:rPr>
+          <w:lang w:val="en-US"/>
+        </w:rPr>
+        <w:t>angy-IdentityM3 and fearful-IdentityM4</w:t>
+      </w:r>
+      <w:r>
+        <w:rPr>
+          <w:i/>
+          <w:iCs/>
+          <w:lang w:val="en-US"/>
+        </w:rPr>
+        <w:t xml:space="preserve">. In Block 4, they adapted to </w:t>
+      </w:r>
+      <w:r>
+        <w:rPr>
+          <w:lang w:val="en-US"/>
+        </w:rPr>
+        <w:t>angy-IdentityM</w:t>
+      </w:r>
+      <w:r>
+        <w:rPr>
+          <w:lang w:val="en-US"/>
+        </w:rPr>
+        <w:t>4</w:t>
+      </w:r>
+      <w:r>
+        <w:rPr>
+          <w:lang w:val="en-US"/>
+        </w:rPr>
+        <w:t xml:space="preserve"> and fearful-IdentityM</w:t>
+      </w:r>
+      <w:r>
+        <w:rPr>
+          <w:lang w:val="en-US"/>
+        </w:rPr>
+        <w:t xml:space="preserve">3. B) </w:t>
+      </w:r>
+      <w:r>
+        <w:rPr>
+          <w:i/>
+          <w:iCs/>
+          <w:lang w:val="en-US"/>
+        </w:rPr>
+        <w:t xml:space="preserve">Experiment </w:t>
+      </w:r>
+      <w:r>
+        <w:rPr>
+          <w:i/>
+          <w:iCs/>
+          <w:lang w:val="en-US"/>
+        </w:rPr>
+        <w:t>3</w:t>
+      </w:r>
+      <w:r>
+        <w:rPr>
+          <w:i/>
+          <w:iCs/>
+          <w:lang w:val="en-US"/>
+        </w:rPr>
+        <w:t>:</w:t>
+      </w:r>
+      <w:r>
+        <w:rPr>
+          <w:i/>
+          <w:iCs/>
+          <w:lang w:val="en-US"/>
+        </w:rPr>
+        <w:t xml:space="preserve"> Depiction of the two adaptation conditions</w:t>
+      </w:r>
+      <w:r>
+        <w:rPr>
+          <w:i/>
+          <w:iCs/>
+          <w:lang w:val="en-US"/>
+        </w:rPr>
+        <w:t>, separately for speaker sex.</w:t>
+      </w:r>
+      <w:r>
+        <w:rPr>
+          <w:i/>
+          <w:iCs/>
+          <w:lang w:val="en-US"/>
+        </w:rPr>
+        <w:t xml:space="preserve"> </w:t>
+      </w:r>
+      <w:r>
+        <w:rPr>
+          <w:i/>
+          <w:iCs/>
+          <w:lang w:val="en-US"/>
+        </w:rPr>
+        <w:t xml:space="preserve">In Block 1, </w:t>
+      </w:r>
+      <w:r>
+        <w:rPr>
+          <w:i/>
+          <w:iCs/>
+          <w:lang w:val="en-US"/>
+        </w:rPr>
+        <w:t>participants adapted to ang</w:t>
+      </w:r>
+      <w:r>
+        <w:rPr>
+          <w:i/>
+          <w:iCs/>
+          <w:lang w:val="en-US"/>
+        </w:rPr>
+        <w:t>r</w:t>
+      </w:r>
+      <w:r>
+        <w:rPr>
+          <w:i/>
+          <w:iCs/>
+          <w:lang w:val="en-US"/>
+        </w:rPr>
+        <w:t>y-</w:t>
+      </w:r>
+      <w:r>
+        <w:rPr>
+          <w:i/>
+          <w:iCs/>
+          <w:lang w:val="en-US"/>
+        </w:rPr>
+        <w:t>Words 1 and 2</w:t>
+      </w:r>
+      <w:r>
+        <w:rPr>
+          <w:i/>
+          <w:iCs/>
+          <w:lang w:val="en-US"/>
+        </w:rPr>
+        <w:t xml:space="preserve"> and fearful-</w:t>
+      </w:r>
+      <w:r>
+        <w:rPr>
+          <w:i/>
+          <w:iCs/>
+          <w:lang w:val="en-US"/>
+        </w:rPr>
+        <w:t>Words 3 and 4</w:t>
+      </w:r>
+      <w:r>
+        <w:rPr>
+          <w:i/>
+          <w:iCs/>
+          <w:lang w:val="en-US"/>
+        </w:rPr>
+        <w:t xml:space="preserve">. </w:t>
+      </w:r>
+      <w:r>
+        <w:rPr>
+          <w:i/>
+          <w:iCs/>
+          <w:lang w:val="en-US"/>
+        </w:rPr>
+        <w:t>In Block 2</w:t>
+      </w:r>
+      <w:r>
+        <w:rPr>
+          <w:i/>
+          <w:iCs/>
+          <w:lang w:val="en-US"/>
+        </w:rPr>
+        <w:t>, the</w:t>
+      </w:r>
+      <w:r>
+        <w:rPr>
+          <w:i/>
+          <w:iCs/>
+          <w:lang w:val="en-US"/>
+        </w:rPr>
+        <w:t>y adapted</w:t>
+      </w:r>
+      <w:r>
+        <w:rPr>
+          <w:i/>
+          <w:iCs/>
+          <w:lang w:val="en-US"/>
+        </w:rPr>
+        <w:t xml:space="preserve"> angry-</w:t>
+      </w:r>
+      <w:r>
+        <w:rPr>
+          <w:i/>
+          <w:iCs/>
+          <w:lang w:val="en-US"/>
+        </w:rPr>
+        <w:t xml:space="preserve"> </w:t>
+      </w:r>
+      <w:r>
+        <w:rPr>
+          <w:i/>
+          <w:iCs/>
+          <w:lang w:val="en-US"/>
+        </w:rPr>
+        <w:t>Words 3 and 4</w:t>
+      </w:r>
+      <w:r>
+        <w:rPr>
+          <w:i/>
+          <w:iCs/>
+          <w:lang w:val="en-US"/>
+        </w:rPr>
+        <w:t xml:space="preserve"> and fearful-</w:t>
+      </w:r>
+      <w:r>
+        <w:rPr>
+          <w:i/>
+          <w:iCs/>
+          <w:lang w:val="en-US"/>
+        </w:rPr>
+        <w:t xml:space="preserve"> </w:t>
+      </w:r>
+      <w:r>
+        <w:rPr>
+          <w:i/>
+          <w:iCs/>
+          <w:lang w:val="en-US"/>
+        </w:rPr>
+        <w:t xml:space="preserve">Words 1 and 2. </w:t>
+      </w:r>
+      <w:r>
+        <w:rPr>
+          <w:i/>
+          <w:iCs/>
+          <w:lang w:val="en-US"/>
+        </w:rPr>
+        <w:t>Block 3 was parallel to Block 1 and Block 4 parallel to Block 2, just with male instead of female stimuli.</w:t>
+      </w:r>
+    </w:p>
+    <w:p>
+      <w:pPr>
+        <w:suppressAutoHyphens w:val="0"/>
+        <w:spacing w:line="278" w:lineRule="auto"/>
+        <w:rPr>
+          <w:rFonts w:eastAsiaTheme="majorEastAsia" w:cstheme="majorBidi"/>
+          <w:i/>
+          <w:iCs/>
+          <w:color w:val="0F4761" w:themeColor="accent1" w:themeShade="BF"/>
+          <w:lang w:val="en-US"/>
+        </w:rPr>
+      </w:pPr>
+      <w:r>
+        <w:rPr>
+          <w:lang w:val="en-US"/>
+        </w:rPr>
+        <w:br w:type="page"/>
+      </w:r>
+    </w:p>
+    <w:p>
+      <w:pPr>
         <w:pStyle w:val="berschrift4"/>
         <w:rPr>
           <w:lang w:val="en-US"/>
@@ -12982,6 +13403,7 @@
         <w:rPr>
           <w:lang w:val="en-US"/>
         </w:rPr>
+        <w:lastRenderedPageBreak/>
         <w:t>Data analysis</w:t>
       </w:r>
     </w:p>
@@ -14149,6 +14571,7 @@
         <w:rPr>
           <w:lang w:val="en-US"/>
         </w:rPr>
+        <w:lastRenderedPageBreak/>
         <w:t xml:space="preserve">in </w:t>
       </w:r>
       <w:proofErr w:type="spellStart"/>
@@ -14272,21 +14695,6 @@
           <w:lang w:val="en-US"/>
         </w:rPr>
         <w:t>) was not significant.</w:t>
-      </w:r>
-    </w:p>
-    <w:p>
-      <w:pPr>
-        <w:suppressAutoHyphens w:val="0"/>
-        <w:spacing w:line="278" w:lineRule="auto"/>
-        <w:rPr>
-          <w:lang w:val="en-US"/>
-        </w:rPr>
-      </w:pPr>
-      <w:r>
-        <w:rPr>
-          <w:lang w:val="en-US"/>
-        </w:rPr>
-        <w:br w:type="page"/>
       </w:r>
     </w:p>
     <w:p>
@@ -24533,7 +24941,14 @@
         <w:rPr>
           <w:lang w:val="en-US"/>
         </w:rPr>
-        <w:t>, M</w:t>
+        <w:t xml:space="preserve">, </w:t>
+      </w:r>
+      <w:r>
+        <w:rPr>
+          <w:lang w:val="en-US"/>
+        </w:rPr>
+        <w:lastRenderedPageBreak/>
+        <w:t>M</w:t>
       </w:r>
       <w:r>
         <w:rPr>
@@ -24874,7 +25289,6 @@
         <w:rPr>
           <w:lang w:val="en-US"/>
         </w:rPr>
-        <w:lastRenderedPageBreak/>
         <w:t>|t(</w:t>
       </w:r>
       <w:r>
@@ -26106,16 +26520,6 @@
         </w:rPr>
         <w:t xml:space="preserve"> </w:t>
       </w:r>
-    </w:p>
-    <w:p>
-      <w:pPr>
-        <w:rPr>
-          <w:b/>
-          <w:bCs/>
-          <w:noProof/>
-          <w:lang w:val="en-US"/>
-        </w:rPr>
-      </w:pPr>
     </w:p>
     <w:p>
       <w:pPr>
@@ -26241,7 +26645,7 @@
                     </pic:cNvPicPr>
                   </pic:nvPicPr>
                   <pic:blipFill>
-                    <a:blip r:embed="rId11" cstate="print">
+                    <a:blip r:embed="rId13" cstate="print">
                       <a:extLst>
                         <a:ext uri="{28A0092B-C50C-407E-A947-70E740481C1C}">
                           <a14:useLocalDpi xmlns:a14="http://schemas.microsoft.com/office/drawing/2010/main" val="0"/>
@@ -26360,19 +26764,227 @@
     <w:p>
       <w:pPr>
         <w:rPr>
-          <w:color w:val="C00000"/>
           <w:lang w:val="en-US"/>
         </w:rPr>
       </w:pPr>
+      <w:r>
+        <w:rPr>
+          <w:lang w:val="en-US"/>
+        </w:rPr>
+        <w:t xml:space="preserve">For Experiment 3 (Pseudoword), </w:t>
+      </w:r>
+      <w:r>
+        <w:rPr>
+          <w:lang w:val="en-US"/>
+        </w:rPr>
+        <w:t>I</w:t>
+      </w:r>
+      <w:r>
+        <w:rPr>
+          <w:lang w:val="en-US"/>
+        </w:rPr>
+        <w:t xml:space="preserve"> expect</w:t>
+      </w:r>
+      <w:r>
+        <w:rPr>
+          <w:lang w:val="en-US"/>
+        </w:rPr>
+        <w:t>ed find</w:t>
+      </w:r>
+      <w:r>
+        <w:rPr>
+          <w:lang w:val="en-US"/>
+        </w:rPr>
+        <w:t xml:space="preserve"> NO simultaneous opposite aftereffects</w:t>
+      </w:r>
+      <w:r>
+        <w:rPr>
+          <w:lang w:val="en-US"/>
+        </w:rPr>
+        <w:t xml:space="preserve"> for different pseudowords</w:t>
+      </w:r>
+      <w:r>
+        <w:rPr>
+          <w:lang w:val="en-US"/>
+        </w:rPr>
+        <w:t xml:space="preserve">, thus </w:t>
+      </w:r>
+      <w:r>
+        <w:rPr>
+          <w:lang w:val="en-US"/>
+        </w:rPr>
+        <w:t>NO</w:t>
+      </w:r>
+      <w:r>
+        <w:rPr>
+          <w:lang w:val="en-US"/>
+        </w:rPr>
+        <w:t xml:space="preserve"> </w:t>
+      </w:r>
       <w:proofErr w:type="spellStart"/>
       <w:r>
         <w:rPr>
-          <w:color w:val="C00000"/>
-          <w:lang w:val="en-US"/>
-        </w:rPr>
-        <w:t>ToDo</w:t>
+          <w:lang w:val="en-US"/>
+        </w:rPr>
+        <w:t>Adaptation</w:t>
+      </w:r>
+      <w:r>
+        <w:rPr>
+          <w:lang w:val="en-US"/>
+        </w:rPr>
+        <w:t>Condition</w:t>
       </w:r>
       <w:proofErr w:type="spellEnd"/>
+      <w:r>
+        <w:rPr>
+          <w:lang w:val="en-US"/>
+        </w:rPr>
+        <w:t xml:space="preserve"> </w:t>
+      </w:r>
+      <w:r>
+        <w:rPr>
+          <w:lang w:val="en-US"/>
+        </w:rPr>
+        <w:t xml:space="preserve">x </w:t>
+      </w:r>
+      <w:r>
+        <w:rPr>
+          <w:lang w:val="en-US"/>
+        </w:rPr>
+        <w:t>P</w:t>
+      </w:r>
+      <w:r>
+        <w:rPr>
+          <w:lang w:val="en-US"/>
+        </w:rPr>
+        <w:t>seudoword interaction</w:t>
+      </w:r>
+      <w:r>
+        <w:rPr>
+          <w:lang w:val="en-US"/>
+        </w:rPr>
+        <w:t xml:space="preserve">. </w:t>
+      </w:r>
+      <w:r>
+        <w:rPr>
+          <w:lang w:val="en-US"/>
+        </w:rPr>
+        <w:t>In other words</w:t>
+      </w:r>
+      <w:r>
+        <w:rPr>
+          <w:lang w:val="en-US"/>
+        </w:rPr>
+        <w:t>,</w:t>
+      </w:r>
+      <w:r>
+        <w:rPr>
+          <w:lang w:val="en-US"/>
+        </w:rPr>
+        <w:t xml:space="preserve"> </w:t>
+      </w:r>
+      <w:r>
+        <w:rPr>
+          <w:lang w:val="en-US"/>
+        </w:rPr>
+        <w:t>target voices of all pseudowords (1,2,3,4) have a similar</w:t>
+      </w:r>
+      <w:r>
+        <w:rPr>
+          <w:lang w:val="en-US"/>
+        </w:rPr>
+        <w:t xml:space="preserve"> </w:t>
+      </w:r>
+      <w:r>
+        <w:rPr>
+          <w:lang w:val="en-US"/>
+        </w:rPr>
+        <w:t>likelihood of being classified as either angry or fearful</w:t>
+      </w:r>
+      <w:r>
+        <w:rPr>
+          <w:lang w:val="en-US"/>
+        </w:rPr>
+        <w:t xml:space="preserve"> in the two </w:t>
+      </w:r>
+      <w:r>
+        <w:rPr>
+          <w:lang w:val="en-US"/>
+        </w:rPr>
+        <w:t>adaptation condition</w:t>
+      </w:r>
+      <w:r>
+        <w:rPr>
+          <w:lang w:val="en-US"/>
+        </w:rPr>
+        <w:t>s</w:t>
+      </w:r>
+      <w:r>
+        <w:rPr>
+          <w:lang w:val="en-US"/>
+        </w:rPr>
+        <w:t xml:space="preserve"> </w:t>
+      </w:r>
+      <w:r>
+        <w:rPr>
+          <w:lang w:val="en-US"/>
+        </w:rPr>
+        <w:t xml:space="preserve">(AdaptCond1: </w:t>
+      </w:r>
+      <w:r>
+        <w:rPr>
+          <w:lang w:val="en-US"/>
+        </w:rPr>
+        <w:t>angry-Words 1 and 2 and fearful-Words 3 and 4</w:t>
+      </w:r>
+      <w:r>
+        <w:rPr>
+          <w:lang w:val="en-US"/>
+        </w:rPr>
+        <w:t xml:space="preserve">, </w:t>
+      </w:r>
+      <w:r>
+        <w:rPr>
+          <w:lang w:val="en-US"/>
+        </w:rPr>
+        <w:t xml:space="preserve"> AdaptCond</w:t>
+      </w:r>
+      <w:r>
+        <w:rPr>
+          <w:lang w:val="en-US"/>
+        </w:rPr>
+        <w:t xml:space="preserve">2 </w:t>
+      </w:r>
+      <w:r>
+        <w:rPr>
+          <w:lang w:val="en-US"/>
+        </w:rPr>
+        <w:t>- Words 3 and 4 and fearful- Words 1 and 2</w:t>
+      </w:r>
+      <w:r>
+        <w:rPr>
+          <w:lang w:val="en-US"/>
+        </w:rPr>
+        <w:t>),</w:t>
+      </w:r>
+      <w:r>
+        <w:rPr>
+          <w:lang w:val="en-US"/>
+        </w:rPr>
+        <w:t xml:space="preserve"> because adaptation impressions cancel each other out across pseudowords</w:t>
+      </w:r>
+      <w:r>
+        <w:rPr>
+          <w:lang w:val="en-US"/>
+        </w:rPr>
+        <w:t>. T</w:t>
+      </w:r>
+      <w:r>
+        <w:rPr>
+          <w:lang w:val="en-US"/>
+        </w:rPr>
+        <w:t>his will be found for both male and female voices.</w:t>
+      </w:r>
     </w:p>
     <w:p>
       <w:pPr>
@@ -26390,20 +27002,927 @@
     </w:p>
     <w:p>
       <w:pPr>
+        <w:pStyle w:val="berschrift4"/>
+        <w:rPr>
+          <w:lang w:val="en-US"/>
+        </w:rPr>
+      </w:pPr>
+      <w:r>
+        <w:rPr>
+          <w:lang w:val="en-US"/>
+        </w:rPr>
+        <w:t>Participants</w:t>
+      </w:r>
+    </w:p>
+    <w:p>
+      <w:pPr>
+        <w:rPr>
+          <w:lang w:val="en-US"/>
+        </w:rPr>
+      </w:pPr>
+      <w:r>
+        <w:rPr>
+          <w:lang w:val="en-US"/>
+        </w:rPr>
+        <w:t xml:space="preserve">Data was collected online via </w:t>
+      </w:r>
+      <w:proofErr w:type="spellStart"/>
+      <w:r>
+        <w:rPr>
+          <w:lang w:val="en-US"/>
+        </w:rPr>
+        <w:t>Psytoolkit</w:t>
+      </w:r>
+      <w:proofErr w:type="spellEnd"/>
+      <w:r>
+        <w:rPr>
+          <w:lang w:val="en-US"/>
+        </w:rPr>
+        <w:t xml:space="preserve"> version 3.4.6 </w:t>
+      </w:r>
+      <w:r>
         <w:rPr>
           <w:color w:val="C00000"/>
+          <w:lang w:val="en-US"/>
+        </w:rPr>
+        <w:t>(</w:t>
+      </w:r>
+      <w:proofErr w:type="spellStart"/>
+      <w:r>
+        <w:rPr>
+          <w:color w:val="C00000"/>
+          <w:lang w:val="en-US"/>
+        </w:rPr>
+        <w:t>Stoet</w:t>
+      </w:r>
+      <w:proofErr w:type="spellEnd"/>
+      <w:r>
+        <w:rPr>
+          <w:color w:val="C00000"/>
+          <w:lang w:val="en-US"/>
+        </w:rPr>
+        <w:t xml:space="preserve">, 2010, 2017) </w:t>
+      </w:r>
+      <w:r>
+        <w:rPr>
+          <w:lang w:val="en-US"/>
+        </w:rPr>
+        <w:t xml:space="preserve">in July 2024, with the same technical requirements </w:t>
+      </w:r>
+      <w:r>
+        <w:rPr>
+          <w:lang w:val="en-US"/>
+        </w:rPr>
+        <w:t xml:space="preserve">and the same target sample size </w:t>
+      </w:r>
+      <w:r>
+        <w:rPr>
+          <w:lang w:val="en-US"/>
+        </w:rPr>
+        <w:t>as for Experiment 1</w:t>
+      </w:r>
+      <w:r>
+        <w:rPr>
+          <w:lang w:val="en-US"/>
+        </w:rPr>
+        <w:t xml:space="preserve"> and 2</w:t>
+      </w:r>
+      <w:r>
+        <w:rPr>
+          <w:lang w:val="en-US"/>
+        </w:rPr>
+        <w:t xml:space="preserve">. </w:t>
+      </w:r>
+      <w:r>
+        <w:rPr>
+          <w:lang w:val="en-US"/>
+        </w:rPr>
+        <w:t>99</w:t>
+      </w:r>
+      <w:r>
+        <w:rPr>
+          <w:lang w:val="en-US"/>
+        </w:rPr>
+        <w:t xml:space="preserve"> people accessed the study via hyperlink, of which </w:t>
+      </w:r>
+      <w:r>
+        <w:rPr>
+          <w:lang w:val="en-US"/>
+        </w:rPr>
+        <w:t>48</w:t>
+      </w:r>
+      <w:r>
+        <w:rPr>
+          <w:lang w:val="en-US"/>
+        </w:rPr>
+        <w:t xml:space="preserve"> contributed complete data. </w:t>
+      </w:r>
+      <w:r>
+        <w:rPr>
+          <w:lang w:val="en-US"/>
+        </w:rPr>
+        <w:t>Six</w:t>
+      </w:r>
+      <w:r>
+        <w:rPr>
+          <w:lang w:val="en-US"/>
+        </w:rPr>
+        <w:t xml:space="preserve"> participants had to be excluded (N = </w:t>
+      </w:r>
+      <w:r>
+        <w:rPr>
+          <w:lang w:val="en-US"/>
+        </w:rPr>
+        <w:t>3</w:t>
+      </w:r>
+      <w:r>
+        <w:rPr>
+          <w:lang w:val="en-US"/>
+        </w:rPr>
+        <w:t xml:space="preserve"> due to 5% trials of omission in the baseline task, N = </w:t>
+      </w:r>
+      <w:r>
+        <w:rPr>
+          <w:lang w:val="en-US"/>
+        </w:rPr>
+        <w:t>3</w:t>
+      </w:r>
+      <w:r>
+        <w:rPr>
+          <w:lang w:val="en-US"/>
+        </w:rPr>
+        <w:t xml:space="preserve"> due to problems with the sound playback). Therefore, the final sample consisted of 42 participants (34 female, </w:t>
+      </w:r>
+      <w:r>
+        <w:rPr>
+          <w:lang w:val="en-US"/>
+        </w:rPr>
+        <w:t>7</w:t>
+      </w:r>
+      <w:r>
+        <w:rPr>
+          <w:lang w:val="en-US"/>
+        </w:rPr>
+        <w:t xml:space="preserve"> male,</w:t>
+      </w:r>
+      <w:r>
+        <w:rPr>
+          <w:lang w:val="en-US"/>
+        </w:rPr>
+        <w:t xml:space="preserve"> 1</w:t>
+      </w:r>
+      <w:r>
+        <w:rPr>
+          <w:lang w:val="en-US"/>
+        </w:rPr>
+        <w:t xml:space="preserve"> diverse, aged 18 to </w:t>
+      </w:r>
+      <w:r>
+        <w:rPr>
+          <w:lang w:val="en-US"/>
+        </w:rPr>
+        <w:t>46</w:t>
+      </w:r>
+      <w:r>
+        <w:rPr>
+          <w:lang w:val="en-US"/>
+        </w:rPr>
+        <w:t xml:space="preserve"> years [M = 2</w:t>
+      </w:r>
+      <w:r>
+        <w:rPr>
+          <w:lang w:val="en-US"/>
+        </w:rPr>
+        <w:t>5</w:t>
+      </w:r>
+      <w:r>
+        <w:rPr>
+          <w:lang w:val="en-US"/>
+        </w:rPr>
+        <w:t>.</w:t>
+      </w:r>
+      <w:r>
+        <w:rPr>
+          <w:lang w:val="en-US"/>
+        </w:rPr>
+        <w:t>76</w:t>
+      </w:r>
+      <w:r>
+        <w:rPr>
+          <w:lang w:val="en-US"/>
+        </w:rPr>
+        <w:t xml:space="preserve">, SD = </w:t>
+      </w:r>
+      <w:r>
+        <w:rPr>
+          <w:lang w:val="en-US"/>
+        </w:rPr>
+        <w:t>5</w:t>
+      </w:r>
+      <w:r>
+        <w:rPr>
+          <w:lang w:val="en-US"/>
+        </w:rPr>
+        <w:t>.</w:t>
+      </w:r>
+      <w:r>
+        <w:rPr>
+          <w:lang w:val="en-US"/>
+        </w:rPr>
+        <w:t>47</w:t>
+      </w:r>
+      <w:r>
+        <w:rPr>
+          <w:lang w:val="en-US"/>
+        </w:rPr>
+        <w:t xml:space="preserve">]). Again, all data was collected pseudonymized and approved by the local ethics committee. </w:t>
+      </w:r>
+    </w:p>
+    <w:p>
+      <w:pPr>
+        <w:pStyle w:val="berschrift4"/>
+        <w:rPr>
+          <w:lang w:val="en-US"/>
+        </w:rPr>
+      </w:pPr>
+      <w:r>
+        <w:rPr>
+          <w:lang w:val="en-US"/>
+        </w:rPr>
+        <w:t>Stimuli</w:t>
+      </w:r>
+    </w:p>
+    <w:p>
+      <w:pPr>
+        <w:rPr>
+          <w:lang w:val="en-US"/>
+        </w:rPr>
+      </w:pPr>
+      <w:r>
+        <w:rPr>
+          <w:lang w:val="en-US"/>
+        </w:rPr>
+        <w:t>Stimuli were identical to Experiment 1</w:t>
+      </w:r>
+      <w:r>
+        <w:rPr>
+          <w:lang w:val="en-US"/>
+        </w:rPr>
+        <w:t xml:space="preserve"> and 2. </w:t>
+      </w:r>
+      <w:r>
+        <w:rPr>
+          <w:lang w:val="en-US"/>
+        </w:rPr>
+        <w:t xml:space="preserve"> </w:t>
+      </w:r>
+    </w:p>
+    <w:p>
+      <w:pPr>
+        <w:pStyle w:val="berschrift4"/>
+        <w:rPr>
+          <w:lang w:val="en-US"/>
+        </w:rPr>
+      </w:pPr>
+      <w:r>
+        <w:rPr>
+          <w:lang w:val="en-US"/>
+        </w:rPr>
+        <w:t>Design and Procedure</w:t>
+      </w:r>
+    </w:p>
+    <w:p>
+      <w:pPr>
+        <w:rPr>
+          <w:lang w:val="en-US"/>
+        </w:rPr>
+      </w:pPr>
+      <w:r>
+        <w:rPr>
+          <w:lang w:val="en-US"/>
+        </w:rPr>
+        <w:t xml:space="preserve">The design was very similar to Experiment </w:t>
+      </w:r>
+      <w:r>
+        <w:rPr>
+          <w:lang w:val="en-US"/>
+        </w:rPr>
+        <w:t>2</w:t>
+      </w:r>
+      <w:r>
+        <w:rPr>
+          <w:lang w:val="en-US"/>
+        </w:rPr>
+        <w:t xml:space="preserve"> and differed only in the adaptation tasks. </w:t>
+      </w:r>
+      <w:r>
+        <w:rPr>
+          <w:lang w:val="en-US"/>
+        </w:rPr>
+        <w:t>The baseline task was identical. Again</w:t>
+      </w:r>
+      <w:r>
+        <w:rPr>
+          <w:lang w:val="en-US"/>
+        </w:rPr>
+        <w:t xml:space="preserve">, participants completed the </w:t>
+      </w:r>
+      <w:r>
+        <w:rPr>
+          <w:b/>
+          <w:bCs/>
+          <w:lang w:val="en-US"/>
+        </w:rPr>
+        <w:t>Adaptation</w:t>
+      </w:r>
+      <w:r>
+        <w:rPr>
+          <w:lang w:val="en-US"/>
+        </w:rPr>
+        <w:t xml:space="preserve"> in four blocks, two for each speaker sex.  In each block, adaptor emotions were tied to the </w:t>
+      </w:r>
+      <w:r>
+        <w:rPr>
+          <w:lang w:val="en-US"/>
+        </w:rPr>
+        <w:t>pseudoword</w:t>
+      </w:r>
+      <w:r>
+        <w:rPr>
+          <w:lang w:val="en-US"/>
+        </w:rPr>
+        <w:t xml:space="preserve">: In the first female block, participants adapted to </w:t>
+      </w:r>
+      <w:r>
+        <w:rPr>
+          <w:lang w:val="en-US"/>
+        </w:rPr>
+        <w:t xml:space="preserve">angry-Words 1 and 2 and fearful-Words 3 and 4. </w:t>
+      </w:r>
+      <w:r>
+        <w:rPr>
+          <w:lang w:val="en-US"/>
+        </w:rPr>
+        <w:t>In the other one, the combination was reversed</w:t>
+      </w:r>
+      <w:r>
+        <w:rPr>
+          <w:lang w:val="en-US"/>
+        </w:rPr>
+        <w:t xml:space="preserve">: </w:t>
+      </w:r>
+      <w:r>
+        <w:rPr>
+          <w:lang w:val="en-US"/>
+        </w:rPr>
+        <w:t>angry- Words 3 and 4 and fearful- Words 1 and 2</w:t>
+      </w:r>
+      <w:r>
+        <w:rPr>
+          <w:lang w:val="en-US"/>
+        </w:rPr>
+        <w:t xml:space="preserve"> (</w:t>
+      </w:r>
+      <w:r>
+        <w:rPr>
+          <w:b/>
+          <w:bCs/>
+          <w:lang w:val="en-US"/>
+        </w:rPr>
+        <w:t>Figure 3</w:t>
+      </w:r>
+      <w:r>
+        <w:rPr>
+          <w:b/>
+          <w:bCs/>
+          <w:lang w:val="en-US"/>
+        </w:rPr>
+        <w:t>B</w:t>
+      </w:r>
+      <w:r>
+        <w:rPr>
+          <w:lang w:val="en-US"/>
+        </w:rPr>
+        <w:t>).</w:t>
+      </w:r>
+      <w:r>
+        <w:rPr>
+          <w:lang w:val="en-US"/>
+        </w:rPr>
+        <w:t xml:space="preserve"> Likewise, for the </w:t>
+      </w:r>
+      <w:r>
+        <w:rPr>
+          <w:lang w:val="en-US"/>
+        </w:rPr>
+        <w:t xml:space="preserve">two </w:t>
+      </w:r>
+      <w:r>
+        <w:rPr>
+          <w:lang w:val="en-US"/>
+        </w:rPr>
+        <w:t>male blocks</w:t>
+      </w:r>
+      <w:r>
+        <w:rPr>
+          <w:lang w:val="en-US"/>
+        </w:rPr>
+        <w:t>. In all other aspects, t</w:t>
+      </w:r>
+      <w:r>
+        <w:rPr>
+          <w:lang w:val="en-US"/>
+        </w:rPr>
+        <w:t xml:space="preserve">he trial procedure was </w:t>
+      </w:r>
+      <w:r>
+        <w:rPr>
+          <w:lang w:val="en-US"/>
+        </w:rPr>
+        <w:t xml:space="preserve">identical to </w:t>
+      </w:r>
+      <w:r>
+        <w:rPr>
+          <w:lang w:val="en-US"/>
+        </w:rPr>
+        <w:t xml:space="preserve">Experiment </w:t>
+      </w:r>
+      <w:r>
+        <w:rPr>
+          <w:lang w:val="en-US"/>
+        </w:rPr>
+        <w:t>2. Following the same logic, the top-up adaptors during the response phase now depicted two different pseudowords, one angry and one fearful, matching the respective adaptation conditions.</w:t>
+      </w:r>
+    </w:p>
+    <w:p>
+      <w:pPr>
+        <w:pStyle w:val="berschrift4"/>
+        <w:rPr>
+          <w:lang w:val="en-US"/>
+        </w:rPr>
+      </w:pPr>
+      <w:r>
+        <w:rPr>
+          <w:lang w:val="en-US"/>
+        </w:rPr>
+        <w:t>Data analysis</w:t>
+      </w:r>
+    </w:p>
+    <w:p>
+      <w:pPr>
+        <w:rPr>
+          <w:lang w:val="en-US"/>
+        </w:rPr>
+      </w:pPr>
+      <w:r>
+        <w:rPr>
+          <w:lang w:val="en-US"/>
+        </w:rPr>
+        <w:t xml:space="preserve">Software and R-packages for </w:t>
+      </w:r>
+      <w:r>
+        <w:rPr>
+          <w:lang w:val="en-US"/>
+        </w:rPr>
+        <w:t xml:space="preserve">the first part of the </w:t>
+      </w:r>
+      <w:r>
+        <w:rPr>
+          <w:lang w:val="en-US"/>
+        </w:rPr>
+        <w:t xml:space="preserve">data analyses were </w:t>
+      </w:r>
+      <w:r>
+        <w:rPr>
+          <w:lang w:val="en-US"/>
+        </w:rPr>
+        <w:t xml:space="preserve">similar </w:t>
+      </w:r>
+      <w:r>
+        <w:rPr>
+          <w:lang w:val="en-US"/>
+        </w:rPr>
+        <w:t xml:space="preserve">to Experiment </w:t>
+      </w:r>
+      <w:r>
+        <w:rPr>
+          <w:lang w:val="en-US"/>
+        </w:rPr>
+        <w:t>2</w:t>
+      </w:r>
+      <w:r>
+        <w:rPr>
+          <w:lang w:val="en-US"/>
+        </w:rPr>
+        <w:t>. Errors of omission (&lt;3%) were excluded from the data.</w:t>
+      </w:r>
+      <w:r>
+        <w:rPr>
+          <w:lang w:val="en-US"/>
+        </w:rPr>
+        <w:t xml:space="preserve"> </w:t>
+      </w:r>
+      <w:r>
+        <w:rPr>
+          <w:lang w:val="en-US"/>
+        </w:rPr>
+        <w:t>Then</w:t>
+      </w:r>
+      <w:r>
+        <w:rPr>
+          <w:lang w:val="en-US"/>
+        </w:rPr>
+        <w:t xml:space="preserve">, responses in each trial were modeled with a </w:t>
+      </w:r>
+      <w:r>
+        <w:rPr>
+          <w:lang w:val="en-US"/>
+        </w:rPr>
+        <w:t>multilevel logistic regression</w:t>
+      </w:r>
+      <w:r>
+        <w:rPr>
+          <w:lang w:val="en-US"/>
+        </w:rPr>
+        <w:t xml:space="preserve">. </w:t>
+      </w:r>
+    </w:p>
+    <w:p>
+      <w:pPr>
+        <w:rPr>
+          <w:lang w:val="en-US"/>
+        </w:rPr>
+      </w:pPr>
+      <w:r>
+        <w:rPr>
+          <w:lang w:val="en-US"/>
+        </w:rPr>
+        <w:t>P</w:t>
+      </w:r>
+      <w:r>
+        <w:rPr>
+          <w:lang w:val="en-US"/>
+        </w:rPr>
+        <w:t xml:space="preserve">redictor variables were the </w:t>
+      </w:r>
+      <w:r>
+        <w:rPr>
+          <w:lang w:val="en-US"/>
+        </w:rPr>
+        <w:t xml:space="preserve">target </w:t>
+      </w:r>
+      <w:r>
+        <w:rPr>
+          <w:lang w:val="en-US"/>
+        </w:rPr>
+        <w:t>morph level (</w:t>
+      </w:r>
+      <w:proofErr w:type="spellStart"/>
+      <w:r>
+        <w:rPr>
+          <w:lang w:val="en-US"/>
+        </w:rPr>
+        <w:t>tML</w:t>
+      </w:r>
+      <w:proofErr w:type="spellEnd"/>
+      <w:r>
+        <w:rPr>
+          <w:lang w:val="en-US"/>
+        </w:rPr>
+        <w:t>, 20-80%, z-standardized for model estimation</w:t>
+      </w:r>
+      <w:r>
+        <w:rPr>
+          <w:lang w:val="en-US"/>
+        </w:rPr>
+        <w:t xml:space="preserve">), </w:t>
+      </w:r>
+      <w:r>
+        <w:rPr>
+          <w:lang w:val="en-US"/>
+        </w:rPr>
+        <w:t xml:space="preserve">the </w:t>
+      </w:r>
+      <w:r>
+        <w:rPr>
+          <w:lang w:val="en-US"/>
+        </w:rPr>
+        <w:t>pseudoword</w:t>
+      </w:r>
+      <w:r>
+        <w:rPr>
+          <w:lang w:val="en-US"/>
+        </w:rPr>
+        <w:t xml:space="preserve"> (</w:t>
+      </w:r>
+      <w:r>
+        <w:rPr>
+          <w:lang w:val="en-US"/>
+        </w:rPr>
+        <w:t>Word 01: XXX, Word 02: XXX, Word 03: XXX and Word 04: XXX</w:t>
+      </w:r>
+      <w:r>
+        <w:rPr>
+          <w:lang w:val="en-US"/>
+        </w:rPr>
+        <w:t xml:space="preserve">), </w:t>
+      </w:r>
+      <w:r>
+        <w:rPr>
+          <w:lang w:val="en-US"/>
+        </w:rPr>
+        <w:t>the speaker sex (</w:t>
+      </w:r>
+      <w:proofErr w:type="spellStart"/>
+      <w:r>
+        <w:rPr>
+          <w:lang w:val="en-US"/>
+        </w:rPr>
+        <w:t>SpSex</w:t>
+      </w:r>
+      <w:proofErr w:type="spellEnd"/>
+      <w:r>
+        <w:rPr>
+          <w:lang w:val="en-US"/>
+        </w:rPr>
+        <w:t xml:space="preserve">, female, male), and the adaptation condition (AdaptCond1: </w:t>
+      </w:r>
+      <w:r>
+        <w:rPr>
+          <w:lang w:val="en-US"/>
+        </w:rPr>
+        <w:t>Word 01/02</w:t>
+      </w:r>
+      <w:r>
+        <w:rPr>
+          <w:lang w:val="en-US"/>
+        </w:rPr>
+        <w:t xml:space="preserve">-angry and </w:t>
+      </w:r>
+      <w:r>
+        <w:rPr>
+          <w:lang w:val="en-US"/>
+        </w:rPr>
+        <w:t>Word0</w:t>
+      </w:r>
+      <w:r>
+        <w:rPr>
+          <w:lang w:val="en-US"/>
+        </w:rPr>
+        <w:t>3</w:t>
+      </w:r>
+      <w:r>
+        <w:rPr>
+          <w:lang w:val="en-US"/>
+        </w:rPr>
+        <w:t>/0</w:t>
+      </w:r>
+      <w:r>
+        <w:rPr>
+          <w:lang w:val="en-US"/>
+        </w:rPr>
+        <w:t>4</w:t>
+      </w:r>
+      <w:r>
+        <w:rPr>
+          <w:lang w:val="en-US"/>
+        </w:rPr>
+        <w:t xml:space="preserve">-fearful; AdaptCond2: </w:t>
+      </w:r>
+      <w:r>
+        <w:rPr>
+          <w:lang w:val="en-US"/>
+        </w:rPr>
+        <w:t>Word03/04</w:t>
+      </w:r>
+      <w:r>
+        <w:rPr>
+          <w:lang w:val="en-US"/>
+        </w:rPr>
+        <w:t xml:space="preserve">-angry and </w:t>
+      </w:r>
+      <w:r>
+        <w:rPr>
+          <w:lang w:val="en-US"/>
+        </w:rPr>
+        <w:t>Word 01/02</w:t>
+      </w:r>
+      <w:r>
+        <w:rPr>
+          <w:lang w:val="en-US"/>
+        </w:rPr>
+        <w:t>-fearful). Random effects were estimated for each speaker identity (</w:t>
+      </w:r>
+      <w:proofErr w:type="spellStart"/>
+      <w:r>
+        <w:rPr>
+          <w:lang w:val="en-US"/>
+        </w:rPr>
+        <w:t>SpID</w:t>
+      </w:r>
+      <w:proofErr w:type="spellEnd"/>
+      <w:r>
+        <w:rPr>
+          <w:lang w:val="en-US"/>
+        </w:rPr>
+        <w:t>) and participant.</w:t>
+      </w:r>
+      <w:r>
+        <w:rPr>
+          <w:lang w:val="en-US"/>
+        </w:rPr>
+        <w:t xml:space="preserve"> Thus, we estimated t</w:t>
+      </w:r>
+      <w:r>
+        <w:rPr>
+          <w:lang w:val="en-US"/>
+        </w:rPr>
+        <w:t>he</w:t>
+      </w:r>
+      <w:r>
+        <w:rPr>
+          <w:lang w:val="en-US"/>
+        </w:rPr>
+        <w:t xml:space="preserve"> following model: </w:t>
+      </w:r>
+    </w:p>
+    <w:p>
+      <w:pPr>
+        <w:rPr>
           <w:lang w:val="en-US"/>
         </w:rPr>
       </w:pPr>
       <w:proofErr w:type="spellStart"/>
       <w:r>
         <w:rPr>
+          <w:lang w:val="en-US"/>
+        </w:rPr>
+        <w:t>Response</w:t>
+      </w:r>
+      <w:r>
+        <w:rPr>
+          <w:vertAlign w:val="subscript"/>
+          <w:lang w:val="en-US"/>
+        </w:rPr>
+        <w:t>angry</w:t>
+      </w:r>
+      <w:proofErr w:type="spellEnd"/>
+      <w:r>
+        <w:rPr>
+          <w:vertAlign w:val="subscript"/>
+          <w:lang w:val="en-US"/>
+        </w:rPr>
+        <w:t>/</w:t>
+      </w:r>
+      <w:proofErr w:type="gramStart"/>
+      <w:r>
+        <w:rPr>
+          <w:vertAlign w:val="subscript"/>
+          <w:lang w:val="en-US"/>
+        </w:rPr>
+        <w:t xml:space="preserve">fearful </w:t>
+      </w:r>
+      <w:r>
+        <w:rPr>
+          <w:lang w:val="en-US"/>
+        </w:rPr>
+        <w:t xml:space="preserve"> ~</w:t>
+      </w:r>
+      <w:proofErr w:type="gramEnd"/>
+      <w:r>
+        <w:rPr>
+          <w:lang w:val="en-US"/>
+        </w:rPr>
+        <w:t xml:space="preserve"> </w:t>
+      </w:r>
+      <w:proofErr w:type="spellStart"/>
+      <w:r>
+        <w:rPr>
+          <w:lang w:val="en-US"/>
+        </w:rPr>
+        <w:t>tML</w:t>
+      </w:r>
+      <w:proofErr w:type="spellEnd"/>
+      <w:r>
+        <w:rPr>
+          <w:lang w:val="en-US"/>
+        </w:rPr>
+        <w:t xml:space="preserve"> *</w:t>
+      </w:r>
+      <w:r>
+        <w:rPr>
+          <w:lang w:val="en-US"/>
+        </w:rPr>
+        <w:t xml:space="preserve"> Pseudoword *</w:t>
+      </w:r>
+      <w:r>
+        <w:rPr>
+          <w:lang w:val="en-US"/>
+        </w:rPr>
+        <w:t xml:space="preserve"> </w:t>
+      </w:r>
+      <w:proofErr w:type="spellStart"/>
+      <w:r>
+        <w:rPr>
+          <w:lang w:val="en-US"/>
+        </w:rPr>
+        <w:t>SpSex</w:t>
+      </w:r>
+      <w:proofErr w:type="spellEnd"/>
+      <w:r>
+        <w:rPr>
+          <w:lang w:val="en-US"/>
+        </w:rPr>
+        <w:t xml:space="preserve"> * </w:t>
+      </w:r>
+      <w:proofErr w:type="spellStart"/>
+      <w:r>
+        <w:rPr>
+          <w:lang w:val="en-US"/>
+        </w:rPr>
+        <w:t>AdaptCond</w:t>
+      </w:r>
+      <w:proofErr w:type="spellEnd"/>
+      <w:r>
+        <w:rPr>
+          <w:lang w:val="en-US"/>
+        </w:rPr>
+        <w:t xml:space="preserve"> </w:t>
+      </w:r>
+      <w:r>
+        <w:rPr>
+          <w:lang w:val="en-US"/>
+        </w:rPr>
+        <w:t xml:space="preserve">+ (1 | </w:t>
+      </w:r>
+      <w:proofErr w:type="spellStart"/>
+      <w:r>
+        <w:rPr>
+          <w:lang w:val="en-US"/>
+        </w:rPr>
+        <w:t>SpID</w:t>
+      </w:r>
+      <w:proofErr w:type="spellEnd"/>
+      <w:r>
+        <w:rPr>
+          <w:lang w:val="en-US"/>
+        </w:rPr>
+        <w:t>) + (1 | Participant)</w:t>
+      </w:r>
+    </w:p>
+    <w:p>
+      <w:pPr>
+        <w:rPr>
+          <w:lang w:val="en-US"/>
+        </w:rPr>
+      </w:pPr>
+    </w:p>
+    <w:p>
+      <w:pPr>
+        <w:rPr>
+          <w:lang w:val="en-US"/>
+        </w:rPr>
+      </w:pPr>
+    </w:p>
+    <w:p>
+      <w:pPr>
+        <w:rPr>
+          <w:lang w:val="en-US"/>
+        </w:rPr>
+      </w:pPr>
+      <w:r>
+        <w:rPr>
+          <w:lang w:val="en-US"/>
+        </w:rPr>
+        <w:t xml:space="preserve">For an analysis separately for each speaker sex, please refer to the supplemental material on </w:t>
+      </w:r>
+      <w:r>
+        <w:rPr>
           <w:color w:val="C00000"/>
           <w:lang w:val="en-US"/>
         </w:rPr>
-        <w:t>ToDo</w:t>
-      </w:r>
-      <w:proofErr w:type="spellEnd"/>
+        <w:t>XXX</w:t>
+      </w:r>
+      <w:r>
+        <w:rPr>
+          <w:lang w:val="en-US"/>
+        </w:rPr>
+        <w:t xml:space="preserve">. </w:t>
+      </w:r>
+    </w:p>
+    <w:p>
+      <w:pPr>
+        <w:rPr>
+          <w:lang w:val="en-US"/>
+        </w:rPr>
+      </w:pPr>
+    </w:p>
+    <w:p>
+      <w:pPr>
+        <w:rPr>
+          <w:lang w:val="en-US"/>
+        </w:rPr>
+      </w:pPr>
     </w:p>
     <w:p>
       <w:pPr>
@@ -27223,12 +28742,12 @@
       </w:pPr>
     </w:p>
     <w:sectPr>
-      <w:headerReference w:type="even" r:id="rId12"/>
-      <w:headerReference w:type="default" r:id="rId13"/>
-      <w:footerReference w:type="even" r:id="rId14"/>
-      <w:footerReference w:type="default" r:id="rId15"/>
-      <w:headerReference w:type="first" r:id="rId16"/>
-      <w:footerReference w:type="first" r:id="rId17"/>
+      <w:headerReference w:type="even" r:id="rId14"/>
+      <w:headerReference w:type="default" r:id="rId15"/>
+      <w:footerReference w:type="even" r:id="rId16"/>
+      <w:footerReference w:type="default" r:id="rId17"/>
+      <w:headerReference w:type="first" r:id="rId18"/>
+      <w:footerReference w:type="first" r:id="rId19"/>
       <w:pgSz w:w="11906" w:h="16838"/>
       <w:pgMar w:top="1417" w:right="1417" w:bottom="1134" w:left="1417" w:header="708" w:footer="708" w:gutter="0"/>
       <w:cols w:space="708"/>
@@ -28271,7 +29790,6 @@
   <w:style w:type="character" w:default="1" w:styleId="Absatz-Standardschriftart">
     <w:name w:val="Default Paragraph Font"/>
     <w:uiPriority w:val="1"/>
-    <w:semiHidden/>
     <w:unhideWhenUsed/>
   </w:style>
   <w:style w:type="table" w:default="1" w:styleId="NormaleTabelle">
@@ -29164,6 +30682,7 @@
     <w:rsid w:val="0077189D"/>
     <w:rsid w:val="007816D4"/>
     <w:rsid w:val="007C5256"/>
+    <w:rsid w:val="00864C67"/>
     <w:rsid w:val="00881D3A"/>
     <w:rsid w:val="00A90227"/>
     <w:rsid w:val="00AC178A"/>
@@ -29178,9 +30697,11 @@
     <w:rsid w:val="00C71450"/>
     <w:rsid w:val="00D45D81"/>
     <w:rsid w:val="00DE4991"/>
+    <w:rsid w:val="00E1592C"/>
     <w:rsid w:val="00E225B2"/>
     <w:rsid w:val="00E43CEC"/>
     <w:rsid w:val="00E64309"/>
+    <w:rsid w:val="00FA7BF3"/>
   </w:rsids>
   <m:mathPr>
     <m:mathFont m:val="Cambria Math"/>

</xml_diff>